<commit_message>
Risk Management Plan - update
</commit_message>
<xml_diff>
--- a/documentation/projman/Week 8 - 11/Nacor Industries - Risk Management Plan.docx
+++ b/documentation/projman/Week 8 - 11/Nacor Industries - Risk Management Plan.docx
@@ -3,13 +3,21 @@
 <w:document xmlns:wpc="http://schemas.microsoft.com/office/word/2010/wordprocessingCanvas" xmlns:cx="http://schemas.microsoft.com/office/drawing/2014/chartex" xmlns:cx1="http://schemas.microsoft.com/office/drawing/2015/9/8/chartex" xmlns:cx2="http://schemas.microsoft.com/office/drawing/2015/10/21/chartex" xmlns:cx3="http://schemas.microsoft.com/office/drawing/2016/5/9/chartex" xmlns:cx4="http://schemas.microsoft.com/office/drawing/2016/5/10/chartex" xmlns:cx5="http://schemas.microsoft.com/office/drawing/2016/5/11/chartex" xmlns:cx6="http://schemas.microsoft.com/office/drawing/2016/5/12/chartex" xmlns:cx7="http://schemas.microsoft.com/office/drawing/2016/5/13/chartex" xmlns:cx8="http://schemas.microsoft.com/office/drawing/2016/5/14/chartex" xmlns:mc="http://schemas.openxmlformats.org/markup-compatibility/2006" xmlns:aink="http://schemas.microsoft.com/office/drawing/2016/ink" xmlns:am3d="http://schemas.microsoft.com/office/drawing/2017/model3d" xmlns:o="urn:schemas-microsoft-com:office:office" xmlns:oel="http://schemas.microsoft.com/office/2019/extlst" xmlns:r="http://schemas.openxmlformats.org/officeDocument/2006/relationships" xmlns:m="http://schemas.openxmlformats.org/officeDocument/2006/math" xmlns:v="urn:schemas-microsoft-com:vml" xmlns:wp14="http://schemas.microsoft.com/office/word/2010/wordprocessingDrawing" xmlns:wp="http://schemas.openxmlformats.org/drawingml/2006/wordprocessingDrawing" xmlns:w10="urn:schemas-microsoft-com:office:word" xmlns:w="http://schemas.openxmlformats.org/wordprocessingml/2006/main" xmlns:w14="http://schemas.microsoft.com/office/word/2010/wordml" xmlns:w15="http://schemas.microsoft.com/office/word/2012/wordml" xmlns:w16cex="http://schemas.microsoft.com/office/word/2018/wordml/cex" xmlns:w16cid="http://schemas.microsoft.com/office/word/2016/wordml/cid" xmlns:w16="http://schemas.microsoft.com/office/word/2018/wordml" xmlns:w16du="http://schemas.microsoft.com/office/word/2023/wordml/word16du" xmlns:w16sdtdh="http://schemas.microsoft.com/office/word/2020/wordml/sdtdatahash" xmlns:w16se="http://schemas.microsoft.com/office/word/2015/wordml/symex" xmlns:wpg="http://schemas.microsoft.com/office/word/2010/wordprocessingGroup" xmlns:wpi="http://schemas.microsoft.com/office/word/2010/wordprocessingInk" xmlns:wne="http://schemas.microsoft.com/office/word/2006/wordml" xmlns:wps="http://schemas.microsoft.com/office/word/2010/wordprocessingShape" mc:Ignorable="w14 w15 w16se w16cid w16 w16cex w16sdtdh wp14">
   <w:body>
     <w:p>
+      <w:pPr>
+        <w:jc w:val="both"/>
+      </w:pPr>
       <w:r>
         <w:t>Risk Management Plan</w:t>
       </w:r>
     </w:p>
-    <w:p/>
-    <w:p>
-      <w:pPr>
+    <w:p>
+      <w:pPr>
+        <w:jc w:val="both"/>
+      </w:pPr>
+    </w:p>
+    <w:p>
+      <w:pPr>
+        <w:jc w:val="both"/>
         <w:rPr>
           <w:rStyle w:val="normaltextrun"/>
           <w:rFonts w:ascii="Calibri" w:hAnsi="Calibri" w:cs="Calibri"/>
@@ -33,18 +41,20 @@
     </w:p>
     <w:p>
       <w:pPr>
-        <w:rPr>
-          <w:rStyle w:val="normaltextrun"/>
-          <w:rFonts w:ascii="Calibri" w:hAnsi="Calibri" w:cs="Calibri"/>
-          <w:color w:val="000000"/>
-          <w:sz w:val="21"/>
-          <w:szCs w:val="21"/>
-          <w:bdr w:val="none" w:sz="0" w:space="0" w:color="auto" w:frame="1"/>
-        </w:rPr>
-      </w:pPr>
-    </w:p>
-    <w:p>
-      <w:pPr>
+        <w:jc w:val="both"/>
+        <w:rPr>
+          <w:rStyle w:val="normaltextrun"/>
+          <w:rFonts w:ascii="Calibri" w:hAnsi="Calibri" w:cs="Calibri"/>
+          <w:color w:val="000000"/>
+          <w:sz w:val="21"/>
+          <w:szCs w:val="21"/>
+          <w:bdr w:val="none" w:sz="0" w:space="0" w:color="auto" w:frame="1"/>
+        </w:rPr>
+      </w:pPr>
+    </w:p>
+    <w:p>
+      <w:pPr>
+        <w:jc w:val="both"/>
         <w:rPr>
           <w:rStyle w:val="normaltextrun"/>
           <w:rFonts w:ascii="Calibri" w:hAnsi="Calibri" w:cs="Calibri"/>
@@ -68,18 +78,20 @@
     </w:p>
     <w:p>
       <w:pPr>
-        <w:rPr>
-          <w:rStyle w:val="normaltextrun"/>
-          <w:rFonts w:ascii="Calibri" w:hAnsi="Calibri" w:cs="Calibri"/>
-          <w:color w:val="000000"/>
-          <w:sz w:val="21"/>
-          <w:szCs w:val="21"/>
-          <w:bdr w:val="none" w:sz="0" w:space="0" w:color="auto" w:frame="1"/>
-        </w:rPr>
-      </w:pPr>
-    </w:p>
-    <w:p>
-      <w:pPr>
+        <w:jc w:val="both"/>
+        <w:rPr>
+          <w:rStyle w:val="normaltextrun"/>
+          <w:rFonts w:ascii="Calibri" w:hAnsi="Calibri" w:cs="Calibri"/>
+          <w:color w:val="000000"/>
+          <w:sz w:val="21"/>
+          <w:szCs w:val="21"/>
+          <w:bdr w:val="none" w:sz="0" w:space="0" w:color="auto" w:frame="1"/>
+        </w:rPr>
+      </w:pPr>
+    </w:p>
+    <w:p>
+      <w:pPr>
+        <w:jc w:val="both"/>
         <w:rPr>
           <w:rStyle w:val="normaltextrun"/>
           <w:rFonts w:ascii="Calibri" w:hAnsi="Calibri" w:cs="Calibri"/>
@@ -114,6 +126,7 @@
     </w:p>
     <w:p>
       <w:pPr>
+        <w:jc w:val="both"/>
         <w:rPr>
           <w:rStyle w:val="normaltextrun"/>
           <w:rFonts w:ascii="Calibri" w:hAnsi="Calibri" w:cs="Calibri"/>
@@ -137,6 +150,7 @@
     </w:p>
     <w:p>
       <w:pPr>
+        <w:jc w:val="both"/>
         <w:rPr>
           <w:rStyle w:val="normaltextrun"/>
           <w:rFonts w:ascii="Calibri" w:hAnsi="Calibri" w:cs="Calibri"/>
@@ -176,6 +190,7 @@
           <w:ilvl w:val="0"/>
           <w:numId w:val="2"/>
         </w:numPr>
+        <w:jc w:val="both"/>
         <w:rPr>
           <w:rStyle w:val="normaltextrun"/>
           <w:rFonts w:ascii="Calibri" w:hAnsi="Calibri" w:cs="Calibri"/>
@@ -215,6 +230,7 @@
           <w:ilvl w:val="0"/>
           <w:numId w:val="2"/>
         </w:numPr>
+        <w:jc w:val="both"/>
         <w:rPr>
           <w:rStyle w:val="normaltextrun"/>
           <w:rFonts w:ascii="Calibri" w:hAnsi="Calibri" w:cs="Calibri"/>
@@ -243,6 +259,7 @@
           <w:ilvl w:val="0"/>
           <w:numId w:val="2"/>
         </w:numPr>
+        <w:jc w:val="both"/>
         <w:rPr>
           <w:rStyle w:val="normaltextrun"/>
           <w:rFonts w:ascii="Calibri" w:hAnsi="Calibri" w:cs="Calibri"/>
@@ -293,6 +310,7 @@
           <w:ilvl w:val="0"/>
           <w:numId w:val="2"/>
         </w:numPr>
+        <w:jc w:val="both"/>
         <w:rPr>
           <w:rStyle w:val="normaltextrun"/>
           <w:rFonts w:ascii="Calibri" w:hAnsi="Calibri" w:cs="Calibri"/>
@@ -321,6 +339,7 @@
           <w:ilvl w:val="0"/>
           <w:numId w:val="2"/>
         </w:numPr>
+        <w:jc w:val="both"/>
         <w:rPr>
           <w:rStyle w:val="normaltextrun"/>
           <w:rFonts w:ascii="Calibri" w:hAnsi="Calibri" w:cs="Calibri"/>
@@ -349,6 +368,7 @@
           <w:ilvl w:val="0"/>
           <w:numId w:val="2"/>
         </w:numPr>
+        <w:jc w:val="both"/>
         <w:rPr>
           <w:rStyle w:val="normaltextrun"/>
           <w:rFonts w:ascii="Calibri" w:hAnsi="Calibri" w:cs="Calibri"/>
@@ -421,6 +441,7 @@
           <w:ilvl w:val="0"/>
           <w:numId w:val="2"/>
         </w:numPr>
+        <w:jc w:val="both"/>
         <w:rPr>
           <w:rStyle w:val="normaltextrun"/>
           <w:rFonts w:ascii="Calibri" w:hAnsi="Calibri" w:cs="Calibri"/>
@@ -444,6 +465,7 @@
     </w:p>
     <w:p>
       <w:pPr>
+        <w:jc w:val="both"/>
         <w:rPr>
           <w:rStyle w:val="normaltextrun"/>
           <w:rFonts w:ascii="Calibri" w:hAnsi="Calibri" w:cs="Calibri"/>
@@ -490,6 +512,7 @@
     </w:p>
     <w:p>
       <w:pPr>
+        <w:jc w:val="both"/>
         <w:rPr>
           <w:rStyle w:val="normaltextrun"/>
           <w:rFonts w:ascii="Calibri" w:hAnsi="Calibri" w:cs="Calibri"/>
@@ -513,6 +536,7 @@
     </w:p>
     <w:p>
       <w:pPr>
+        <w:jc w:val="both"/>
         <w:rPr>
           <w:rStyle w:val="normaltextrun"/>
           <w:rFonts w:ascii="Calibri" w:hAnsi="Calibri" w:cs="Calibri"/>
@@ -558,6 +582,7 @@
     </w:p>
     <w:p>
       <w:pPr>
+        <w:jc w:val="both"/>
         <w:rPr>
           <w:rStyle w:val="normaltextrun"/>
           <w:rFonts w:ascii="Calibri" w:hAnsi="Calibri" w:cs="Calibri"/>
@@ -608,6 +633,7 @@
           <w:ilvl w:val="0"/>
           <w:numId w:val="4"/>
         </w:numPr>
+        <w:jc w:val="both"/>
         <w:rPr>
           <w:rStyle w:val="normaltextrun"/>
           <w:rFonts w:ascii="Calibri" w:hAnsi="Calibri" w:cs="Calibri"/>
@@ -636,6 +662,7 @@
           <w:ilvl w:val="0"/>
           <w:numId w:val="4"/>
         </w:numPr>
+        <w:jc w:val="both"/>
         <w:rPr>
           <w:rStyle w:val="normaltextrun"/>
           <w:rFonts w:ascii="Calibri" w:hAnsi="Calibri" w:cs="Calibri"/>
@@ -697,6 +724,7 @@
           <w:ilvl w:val="0"/>
           <w:numId w:val="4"/>
         </w:numPr>
+        <w:jc w:val="both"/>
         <w:rPr>
           <w:rStyle w:val="normaltextrun"/>
           <w:rFonts w:ascii="Calibri" w:hAnsi="Calibri" w:cs="Calibri"/>
@@ -743,6 +771,7 @@
     <w:p>
       <w:pPr>
         <w:ind w:left="360"/>
+        <w:jc w:val="both"/>
         <w:rPr>
           <w:rStyle w:val="normaltextrun"/>
           <w:rFonts w:ascii="Calibri" w:hAnsi="Calibri" w:cs="Calibri"/>
@@ -771,49 +800,26 @@
           <w:ilvl w:val="0"/>
           <w:numId w:val="5"/>
         </w:numPr>
-        <w:rPr>
-          <w:rStyle w:val="normaltextrun"/>
-          <w:rFonts w:ascii="Calibri" w:hAnsi="Calibri" w:cs="Calibri"/>
-          <w:color w:val="000000"/>
-          <w:sz w:val="21"/>
-          <w:szCs w:val="21"/>
-          <w:bdr w:val="none" w:sz="0" w:space="0" w:color="auto" w:frame="1"/>
-        </w:rPr>
-      </w:pPr>
-      <w:r>
-        <w:rPr>
-          <w:rStyle w:val="normaltextrun"/>
-          <w:rFonts w:ascii="Calibri" w:hAnsi="Calibri" w:cs="Calibri"/>
-          <w:color w:val="000000"/>
-          <w:sz w:val="21"/>
-          <w:szCs w:val="21"/>
-          <w:bdr w:val="none" w:sz="0" w:space="0" w:color="auto" w:frame="1"/>
-        </w:rPr>
-        <w:t xml:space="preserve">Security Breaches – personal information that </w:t>
-      </w:r>
-      <w:proofErr w:type="gramStart"/>
-      <w:r>
-        <w:rPr>
-          <w:rStyle w:val="normaltextrun"/>
-          <w:rFonts w:ascii="Calibri" w:hAnsi="Calibri" w:cs="Calibri"/>
-          <w:color w:val="000000"/>
-          <w:sz w:val="21"/>
-          <w:szCs w:val="21"/>
-          <w:bdr w:val="none" w:sz="0" w:space="0" w:color="auto" w:frame="1"/>
-        </w:rPr>
-        <w:t>are</w:t>
-      </w:r>
-      <w:proofErr w:type="gramEnd"/>
-      <w:r>
-        <w:rPr>
-          <w:rStyle w:val="normaltextrun"/>
-          <w:rFonts w:ascii="Calibri" w:hAnsi="Calibri" w:cs="Calibri"/>
-          <w:color w:val="000000"/>
-          <w:sz w:val="21"/>
-          <w:szCs w:val="21"/>
-          <w:bdr w:val="none" w:sz="0" w:space="0" w:color="auto" w:frame="1"/>
-        </w:rPr>
-        <w:t xml:space="preserve"> stored and is being used in a ticketing system is at risk when there is a weak security for the system. </w:t>
+        <w:jc w:val="both"/>
+        <w:rPr>
+          <w:rStyle w:val="normaltextrun"/>
+          <w:rFonts w:ascii="Calibri" w:hAnsi="Calibri" w:cs="Calibri"/>
+          <w:color w:val="000000"/>
+          <w:sz w:val="21"/>
+          <w:szCs w:val="21"/>
+          <w:bdr w:val="none" w:sz="0" w:space="0" w:color="auto" w:frame="1"/>
+        </w:rPr>
+      </w:pPr>
+      <w:r>
+        <w:rPr>
+          <w:rStyle w:val="normaltextrun"/>
+          <w:rFonts w:ascii="Calibri" w:hAnsi="Calibri" w:cs="Calibri"/>
+          <w:color w:val="000000"/>
+          <w:sz w:val="21"/>
+          <w:szCs w:val="21"/>
+          <w:bdr w:val="none" w:sz="0" w:space="0" w:color="auto" w:frame="1"/>
+        </w:rPr>
+        <w:t xml:space="preserve">Security Breaches – personal information that are stored and is being used in a ticketing system is at risk when there is a weak security for the system. </w:t>
       </w:r>
     </w:p>
     <w:p>
@@ -823,6 +829,7 @@
           <w:ilvl w:val="0"/>
           <w:numId w:val="5"/>
         </w:numPr>
+        <w:jc w:val="both"/>
         <w:rPr>
           <w:rStyle w:val="normaltextrun"/>
           <w:rFonts w:ascii="Calibri" w:hAnsi="Calibri" w:cs="Calibri"/>
@@ -851,6 +858,7 @@
           <w:ilvl w:val="0"/>
           <w:numId w:val="5"/>
         </w:numPr>
+        <w:jc w:val="both"/>
         <w:rPr>
           <w:rStyle w:val="normaltextrun"/>
           <w:rFonts w:ascii="Calibri" w:hAnsi="Calibri" w:cs="Calibri"/>
@@ -879,6 +887,7 @@
           <w:ilvl w:val="0"/>
           <w:numId w:val="5"/>
         </w:numPr>
+        <w:jc w:val="both"/>
         <w:rPr>
           <w:rStyle w:val="normaltextrun"/>
           <w:rFonts w:ascii="Calibri" w:hAnsi="Calibri" w:cs="Calibri"/>
@@ -951,6 +960,7 @@
           <w:ilvl w:val="0"/>
           <w:numId w:val="5"/>
         </w:numPr>
+        <w:jc w:val="both"/>
         <w:rPr>
           <w:rStyle w:val="normaltextrun"/>
           <w:rFonts w:ascii="Calibri" w:hAnsi="Calibri" w:cs="Calibri"/>
@@ -979,6 +989,7 @@
           <w:ilvl w:val="0"/>
           <w:numId w:val="5"/>
         </w:numPr>
+        <w:jc w:val="both"/>
         <w:rPr>
           <w:rStyle w:val="normaltextrun"/>
           <w:rFonts w:ascii="Calibri" w:hAnsi="Calibri" w:cs="Calibri"/>
@@ -1007,15 +1018,27 @@
           <w:ilvl w:val="0"/>
           <w:numId w:val="5"/>
         </w:numPr>
-        <w:rPr>
-          <w:rStyle w:val="normaltextrun"/>
-          <w:rFonts w:ascii="Calibri" w:hAnsi="Calibri" w:cs="Calibri"/>
-          <w:color w:val="000000"/>
-          <w:sz w:val="21"/>
-          <w:szCs w:val="21"/>
-          <w:bdr w:val="none" w:sz="0" w:space="0" w:color="auto" w:frame="1"/>
-        </w:rPr>
-      </w:pPr>
+        <w:jc w:val="both"/>
+        <w:rPr>
+          <w:rStyle w:val="normaltextrun"/>
+          <w:rFonts w:ascii="Calibri" w:hAnsi="Calibri" w:cs="Calibri"/>
+          <w:color w:val="000000"/>
+          <w:sz w:val="21"/>
+          <w:szCs w:val="21"/>
+          <w:bdr w:val="none" w:sz="0" w:space="0" w:color="auto" w:frame="1"/>
+        </w:rPr>
+      </w:pPr>
+      <w:r>
+        <w:rPr>
+          <w:rStyle w:val="normaltextrun"/>
+          <w:rFonts w:ascii="Calibri" w:hAnsi="Calibri" w:cs="Calibri"/>
+          <w:color w:val="000000"/>
+          <w:sz w:val="21"/>
+          <w:szCs w:val="21"/>
+          <w:bdr w:val="none" w:sz="0" w:space="0" w:color="auto" w:frame="1"/>
+        </w:rPr>
+        <w:t xml:space="preserve">Poor User Experience – as a ticketing system, it is expected to be using technical terms at some point. But a very technical user interface is highly likely to overwhelm ordinary users, especially if </w:t>
+      </w:r>
       <w:r>
         <w:rPr>
           <w:rStyle w:val="normaltextrun"/>
@@ -1026,31 +1049,18 @@
           <w:bdr w:val="none" w:sz="0" w:space="0" w:color="auto" w:frame="1"/>
         </w:rPr>
         <w:lastRenderedPageBreak/>
-        <w:t xml:space="preserve">Poor User Experience – as a ticketing system, it is expected to be using technical terms at some point. But a very technical user interface is highly likely to overwhelm ordinary users, especially if they are </w:t>
-      </w:r>
-      <w:proofErr w:type="gramStart"/>
-      <w:r>
-        <w:rPr>
-          <w:rStyle w:val="normaltextrun"/>
-          <w:rFonts w:ascii="Calibri" w:hAnsi="Calibri" w:cs="Calibri"/>
-          <w:color w:val="000000"/>
-          <w:sz w:val="21"/>
-          <w:szCs w:val="21"/>
-          <w:bdr w:val="none" w:sz="0" w:space="0" w:color="auto" w:frame="1"/>
-        </w:rPr>
-        <w:t>non-</w:t>
-      </w:r>
-      <w:proofErr w:type="gramEnd"/>
-      <w:r>
-        <w:rPr>
-          <w:rStyle w:val="normaltextrun"/>
-          <w:rFonts w:ascii="Calibri" w:hAnsi="Calibri" w:cs="Calibri"/>
-          <w:color w:val="000000"/>
-          <w:sz w:val="21"/>
-          <w:szCs w:val="21"/>
-          <w:bdr w:val="none" w:sz="0" w:space="0" w:color="auto" w:frame="1"/>
-        </w:rPr>
-        <w:t>I</w:t>
+        <w:t xml:space="preserve">they are </w:t>
+      </w:r>
+      <w:r>
+        <w:rPr>
+          <w:rStyle w:val="normaltextrun"/>
+          <w:rFonts w:ascii="Calibri" w:hAnsi="Calibri" w:cs="Calibri"/>
+          <w:color w:val="000000"/>
+          <w:sz w:val="21"/>
+          <w:szCs w:val="21"/>
+          <w:bdr w:val="none" w:sz="0" w:space="0" w:color="auto" w:frame="1"/>
+        </w:rPr>
+        <w:t>non-I</w:t>
       </w:r>
       <w:r>
         <w:rPr>
@@ -1066,18 +1076,20 @@
     </w:p>
     <w:p>
       <w:pPr>
-        <w:rPr>
-          <w:rStyle w:val="normaltextrun"/>
-          <w:rFonts w:ascii="Calibri" w:hAnsi="Calibri" w:cs="Calibri"/>
-          <w:color w:val="000000"/>
-          <w:sz w:val="21"/>
-          <w:szCs w:val="21"/>
-          <w:bdr w:val="none" w:sz="0" w:space="0" w:color="auto" w:frame="1"/>
-        </w:rPr>
-      </w:pPr>
-    </w:p>
-    <w:p>
-      <w:pPr>
+        <w:jc w:val="both"/>
+        <w:rPr>
+          <w:rStyle w:val="normaltextrun"/>
+          <w:rFonts w:ascii="Calibri" w:hAnsi="Calibri" w:cs="Calibri"/>
+          <w:color w:val="000000"/>
+          <w:sz w:val="21"/>
+          <w:szCs w:val="21"/>
+          <w:bdr w:val="none" w:sz="0" w:space="0" w:color="auto" w:frame="1"/>
+        </w:rPr>
+      </w:pPr>
+    </w:p>
+    <w:p>
+      <w:pPr>
+        <w:jc w:val="both"/>
         <w:rPr>
           <w:rStyle w:val="normaltextrun"/>
           <w:rFonts w:ascii="Calibri" w:hAnsi="Calibri" w:cs="Calibri"/>
@@ -1156,18 +1168,20 @@
     </w:p>
     <w:p>
       <w:pPr>
-        <w:rPr>
-          <w:rStyle w:val="normaltextrun"/>
-          <w:rFonts w:ascii="Calibri" w:hAnsi="Calibri" w:cs="Calibri"/>
-          <w:color w:val="000000"/>
-          <w:sz w:val="21"/>
-          <w:szCs w:val="21"/>
-          <w:bdr w:val="none" w:sz="0" w:space="0" w:color="auto" w:frame="1"/>
-        </w:rPr>
-      </w:pPr>
-    </w:p>
-    <w:p>
-      <w:pPr>
+        <w:jc w:val="both"/>
+        <w:rPr>
+          <w:rStyle w:val="normaltextrun"/>
+          <w:rFonts w:ascii="Calibri" w:hAnsi="Calibri" w:cs="Calibri"/>
+          <w:color w:val="000000"/>
+          <w:sz w:val="21"/>
+          <w:szCs w:val="21"/>
+          <w:bdr w:val="none" w:sz="0" w:space="0" w:color="auto" w:frame="1"/>
+        </w:rPr>
+      </w:pPr>
+    </w:p>
+    <w:p>
+      <w:pPr>
+        <w:jc w:val="both"/>
         <w:rPr>
           <w:rStyle w:val="normaltextrun"/>
           <w:rFonts w:ascii="Calibri" w:hAnsi="Calibri" w:cs="Calibri"/>
@@ -1191,6 +1205,7 @@
     </w:p>
     <w:p>
       <w:pPr>
+        <w:jc w:val="both"/>
         <w:rPr>
           <w:rStyle w:val="normaltextrun"/>
           <w:rFonts w:ascii="Calibri" w:hAnsi="Calibri" w:cs="Calibri"/>
@@ -1225,6 +1240,7 @@
     </w:p>
     <w:p>
       <w:pPr>
+        <w:jc w:val="both"/>
         <w:rPr>
           <w:rStyle w:val="normaltextrun"/>
           <w:rFonts w:ascii="Calibri" w:hAnsi="Calibri" w:cs="Calibri"/>
@@ -1253,6 +1269,7 @@
           <w:ilvl w:val="0"/>
           <w:numId w:val="2"/>
         </w:numPr>
+        <w:jc w:val="both"/>
         <w:rPr>
           <w:rStyle w:val="normaltextrun"/>
           <w:rFonts w:ascii="Calibri" w:hAnsi="Calibri" w:cs="Calibri"/>
@@ -1281,6 +1298,7 @@
           <w:ilvl w:val="0"/>
           <w:numId w:val="2"/>
         </w:numPr>
+        <w:jc w:val="both"/>
         <w:rPr>
           <w:rStyle w:val="normaltextrun"/>
           <w:rFonts w:ascii="Calibri" w:hAnsi="Calibri" w:cs="Calibri"/>
@@ -1309,6 +1327,7 @@
           <w:ilvl w:val="0"/>
           <w:numId w:val="2"/>
         </w:numPr>
+        <w:jc w:val="both"/>
         <w:rPr>
           <w:rStyle w:val="normaltextrun"/>
           <w:rFonts w:ascii="Calibri" w:hAnsi="Calibri" w:cs="Calibri"/>
@@ -1337,6 +1356,7 @@
           <w:ilvl w:val="0"/>
           <w:numId w:val="2"/>
         </w:numPr>
+        <w:jc w:val="both"/>
         <w:rPr>
           <w:rStyle w:val="normaltextrun"/>
           <w:rFonts w:ascii="Calibri" w:hAnsi="Calibri" w:cs="Calibri"/>
@@ -1365,6 +1385,7 @@
           <w:ilvl w:val="0"/>
           <w:numId w:val="2"/>
         </w:numPr>
+        <w:jc w:val="both"/>
         <w:rPr>
           <w:rStyle w:val="normaltextrun"/>
           <w:rFonts w:ascii="Calibri" w:hAnsi="Calibri" w:cs="Calibri"/>
@@ -1388,6 +1409,7 @@
     </w:p>
     <w:p>
       <w:pPr>
+        <w:jc w:val="both"/>
         <w:rPr>
           <w:rStyle w:val="normaltextrun"/>
           <w:rFonts w:ascii="Calibri" w:hAnsi="Calibri" w:cs="Calibri"/>
@@ -1433,7 +1455,7 @@
           </w:tcPr>
           <w:p>
             <w:pPr>
-              <w:jc w:val="center"/>
+              <w:jc w:val="both"/>
               <w:rPr>
                 <w:rStyle w:val="normaltextrun"/>
                 <w:rFonts w:ascii="Calibri" w:hAnsi="Calibri" w:cs="Calibri"/>
@@ -1472,7 +1494,7 @@
           </w:tcPr>
           <w:p>
             <w:pPr>
-              <w:jc w:val="center"/>
+              <w:jc w:val="both"/>
               <w:rPr>
                 <w:rStyle w:val="normaltextrun"/>
                 <w:rFonts w:ascii="Calibri" w:hAnsi="Calibri" w:cs="Calibri"/>
@@ -1503,7 +1525,7 @@
           </w:tcPr>
           <w:p>
             <w:pPr>
-              <w:jc w:val="center"/>
+              <w:jc w:val="both"/>
               <w:rPr>
                 <w:rStyle w:val="normaltextrun"/>
                 <w:rFonts w:ascii="Calibri" w:hAnsi="Calibri" w:cs="Calibri"/>
@@ -1534,7 +1556,7 @@
           </w:tcPr>
           <w:p>
             <w:pPr>
-              <w:jc w:val="center"/>
+              <w:jc w:val="both"/>
               <w:rPr>
                 <w:rStyle w:val="normaltextrun"/>
                 <w:rFonts w:ascii="Calibri" w:hAnsi="Calibri" w:cs="Calibri"/>
@@ -1565,7 +1587,7 @@
           </w:tcPr>
           <w:p>
             <w:pPr>
-              <w:jc w:val="center"/>
+              <w:jc w:val="both"/>
               <w:rPr>
                 <w:rStyle w:val="normaltextrun"/>
                 <w:rFonts w:ascii="Calibri" w:hAnsi="Calibri" w:cs="Calibri"/>
@@ -1596,7 +1618,7 @@
           </w:tcPr>
           <w:p>
             <w:pPr>
-              <w:jc w:val="center"/>
+              <w:jc w:val="both"/>
               <w:rPr>
                 <w:rStyle w:val="normaltextrun"/>
                 <w:rFonts w:ascii="Calibri" w:hAnsi="Calibri" w:cs="Calibri"/>
@@ -1627,7 +1649,7 @@
           </w:tcPr>
           <w:p>
             <w:pPr>
-              <w:jc w:val="center"/>
+              <w:jc w:val="both"/>
               <w:rPr>
                 <w:rStyle w:val="normaltextrun"/>
                 <w:rFonts w:ascii="Calibri" w:hAnsi="Calibri" w:cs="Calibri"/>
@@ -1666,7 +1688,7 @@
           </w:tcPr>
           <w:p>
             <w:pPr>
-              <w:jc w:val="center"/>
+              <w:jc w:val="both"/>
               <w:rPr>
                 <w:rStyle w:val="normaltextrun"/>
                 <w:rFonts w:ascii="Calibri" w:hAnsi="Calibri" w:cs="Calibri"/>
@@ -1696,7 +1718,7 @@
           </w:tcPr>
           <w:p>
             <w:pPr>
-              <w:jc w:val="center"/>
+              <w:jc w:val="both"/>
               <w:rPr>
                 <w:rStyle w:val="normaltextrun"/>
                 <w:rFonts w:ascii="Calibri" w:hAnsi="Calibri" w:cs="Calibri"/>
@@ -1715,7 +1737,7 @@
           </w:tcPr>
           <w:p>
             <w:pPr>
-              <w:jc w:val="center"/>
+              <w:jc w:val="both"/>
               <w:rPr>
                 <w:rStyle w:val="normaltextrun"/>
                 <w:rFonts w:ascii="Calibri" w:hAnsi="Calibri" w:cs="Calibri"/>
@@ -1734,7 +1756,7 @@
           </w:tcPr>
           <w:p>
             <w:pPr>
-              <w:jc w:val="center"/>
+              <w:jc w:val="both"/>
               <w:rPr>
                 <w:rStyle w:val="normaltextrun"/>
                 <w:rFonts w:ascii="Calibri" w:hAnsi="Calibri" w:cs="Calibri"/>
@@ -1753,7 +1775,7 @@
           </w:tcPr>
           <w:p>
             <w:pPr>
-              <w:jc w:val="center"/>
+              <w:jc w:val="both"/>
               <w:rPr>
                 <w:rStyle w:val="normaltextrun"/>
                 <w:rFonts w:ascii="Calibri" w:hAnsi="Calibri" w:cs="Calibri"/>
@@ -1772,7 +1794,7 @@
           </w:tcPr>
           <w:p>
             <w:pPr>
-              <w:jc w:val="center"/>
+              <w:jc w:val="both"/>
               <w:rPr>
                 <w:rStyle w:val="normaltextrun"/>
                 <w:rFonts w:ascii="Calibri" w:hAnsi="Calibri" w:cs="Calibri"/>
@@ -1794,7 +1816,7 @@
           </w:tcPr>
           <w:p>
             <w:pPr>
-              <w:jc w:val="center"/>
+              <w:jc w:val="both"/>
               <w:rPr>
                 <w:rStyle w:val="normaltextrun"/>
                 <w:rFonts w:ascii="Calibri" w:hAnsi="Calibri" w:cs="Calibri"/>
@@ -1825,7 +1847,7 @@
           </w:tcPr>
           <w:p>
             <w:pPr>
-              <w:jc w:val="center"/>
+              <w:jc w:val="both"/>
               <w:rPr>
                 <w:rStyle w:val="normaltextrun"/>
                 <w:rFonts w:ascii="Calibri" w:hAnsi="Calibri" w:cs="Calibri"/>
@@ -1860,7 +1882,7 @@
           </w:tcPr>
           <w:p>
             <w:pPr>
-              <w:jc w:val="center"/>
+              <w:jc w:val="both"/>
               <w:rPr>
                 <w:rStyle w:val="normaltextrun"/>
                 <w:rFonts w:ascii="Calibri" w:hAnsi="Calibri" w:cs="Calibri"/>
@@ -1895,7 +1917,7 @@
           </w:tcPr>
           <w:p>
             <w:pPr>
-              <w:jc w:val="center"/>
+              <w:jc w:val="both"/>
               <w:rPr>
                 <w:rStyle w:val="normaltextrun"/>
                 <w:rFonts w:ascii="Calibri" w:hAnsi="Calibri" w:cs="Calibri"/>
@@ -1930,7 +1952,7 @@
           </w:tcPr>
           <w:p>
             <w:pPr>
-              <w:jc w:val="center"/>
+              <w:jc w:val="both"/>
               <w:rPr>
                 <w:rStyle w:val="normaltextrun"/>
                 <w:rFonts w:ascii="Calibri" w:hAnsi="Calibri" w:cs="Calibri"/>
@@ -1965,7 +1987,7 @@
           </w:tcPr>
           <w:p>
             <w:pPr>
-              <w:jc w:val="center"/>
+              <w:jc w:val="both"/>
               <w:rPr>
                 <w:rStyle w:val="normaltextrun"/>
                 <w:rFonts w:ascii="Calibri" w:hAnsi="Calibri" w:cs="Calibri"/>
@@ -2002,7 +2024,7 @@
           </w:tcPr>
           <w:p>
             <w:pPr>
-              <w:jc w:val="center"/>
+              <w:jc w:val="both"/>
               <w:rPr>
                 <w:rStyle w:val="normaltextrun"/>
                 <w:rFonts w:ascii="Calibri" w:hAnsi="Calibri" w:cs="Calibri"/>
@@ -2033,7 +2055,7 @@
           </w:tcPr>
           <w:p>
             <w:pPr>
-              <w:jc w:val="center"/>
+              <w:jc w:val="both"/>
               <w:rPr>
                 <w:rStyle w:val="normaltextrun"/>
                 <w:rFonts w:ascii="Calibri" w:hAnsi="Calibri" w:cs="Calibri"/>
@@ -2068,7 +2090,7 @@
           </w:tcPr>
           <w:p>
             <w:pPr>
-              <w:jc w:val="center"/>
+              <w:jc w:val="both"/>
               <w:rPr>
                 <w:rStyle w:val="normaltextrun"/>
                 <w:rFonts w:ascii="Calibri" w:hAnsi="Calibri" w:cs="Calibri"/>
@@ -2103,7 +2125,7 @@
           </w:tcPr>
           <w:p>
             <w:pPr>
-              <w:jc w:val="center"/>
+              <w:jc w:val="both"/>
               <w:rPr>
                 <w:rStyle w:val="normaltextrun"/>
                 <w:rFonts w:ascii="Calibri" w:hAnsi="Calibri" w:cs="Calibri"/>
@@ -2138,7 +2160,7 @@
           </w:tcPr>
           <w:p>
             <w:pPr>
-              <w:jc w:val="center"/>
+              <w:jc w:val="both"/>
               <w:rPr>
                 <w:rStyle w:val="normaltextrun"/>
                 <w:rFonts w:ascii="Calibri" w:hAnsi="Calibri" w:cs="Calibri"/>
@@ -2173,7 +2195,7 @@
           </w:tcPr>
           <w:p>
             <w:pPr>
-              <w:jc w:val="center"/>
+              <w:jc w:val="both"/>
               <w:rPr>
                 <w:rStyle w:val="normaltextrun"/>
                 <w:rFonts w:ascii="Calibri" w:hAnsi="Calibri" w:cs="Calibri"/>
@@ -2213,7 +2235,7 @@
           </w:tcPr>
           <w:p>
             <w:pPr>
-              <w:jc w:val="center"/>
+              <w:jc w:val="both"/>
               <w:rPr>
                 <w:rStyle w:val="normaltextrun"/>
                 <w:rFonts w:ascii="Calibri" w:hAnsi="Calibri" w:cs="Calibri"/>
@@ -2244,7 +2266,7 @@
           </w:tcPr>
           <w:p>
             <w:pPr>
-              <w:jc w:val="center"/>
+              <w:jc w:val="both"/>
               <w:rPr>
                 <w:rStyle w:val="normaltextrun"/>
                 <w:rFonts w:ascii="Calibri" w:hAnsi="Calibri" w:cs="Calibri"/>
@@ -2279,7 +2301,7 @@
           </w:tcPr>
           <w:p>
             <w:pPr>
-              <w:jc w:val="center"/>
+              <w:jc w:val="both"/>
               <w:rPr>
                 <w:rStyle w:val="normaltextrun"/>
                 <w:rFonts w:ascii="Calibri" w:hAnsi="Calibri" w:cs="Calibri"/>
@@ -2314,7 +2336,7 @@
           </w:tcPr>
           <w:p>
             <w:pPr>
-              <w:jc w:val="center"/>
+              <w:jc w:val="both"/>
               <w:rPr>
                 <w:rStyle w:val="normaltextrun"/>
                 <w:rFonts w:ascii="Calibri" w:hAnsi="Calibri" w:cs="Calibri"/>
@@ -2349,7 +2371,7 @@
           </w:tcPr>
           <w:p>
             <w:pPr>
-              <w:jc w:val="center"/>
+              <w:jc w:val="both"/>
               <w:rPr>
                 <w:rStyle w:val="normaltextrun"/>
                 <w:rFonts w:ascii="Calibri" w:hAnsi="Calibri" w:cs="Calibri"/>
@@ -2384,7 +2406,7 @@
           </w:tcPr>
           <w:p>
             <w:pPr>
-              <w:jc w:val="center"/>
+              <w:jc w:val="both"/>
               <w:rPr>
                 <w:rStyle w:val="normaltextrun"/>
                 <w:rFonts w:ascii="Calibri" w:hAnsi="Calibri" w:cs="Calibri"/>
@@ -2421,7 +2443,7 @@
           </w:tcPr>
           <w:p>
             <w:pPr>
-              <w:jc w:val="center"/>
+              <w:jc w:val="both"/>
               <w:rPr>
                 <w:rStyle w:val="normaltextrun"/>
                 <w:rFonts w:ascii="Calibri" w:hAnsi="Calibri" w:cs="Calibri"/>
@@ -2452,7 +2474,7 @@
           </w:tcPr>
           <w:p>
             <w:pPr>
-              <w:jc w:val="center"/>
+              <w:jc w:val="both"/>
               <w:rPr>
                 <w:rStyle w:val="normaltextrun"/>
                 <w:rFonts w:ascii="Calibri" w:hAnsi="Calibri" w:cs="Calibri"/>
@@ -2487,7 +2509,7 @@
           </w:tcPr>
           <w:p>
             <w:pPr>
-              <w:jc w:val="center"/>
+              <w:jc w:val="both"/>
               <w:rPr>
                 <w:rStyle w:val="normaltextrun"/>
                 <w:rFonts w:ascii="Calibri" w:hAnsi="Calibri" w:cs="Calibri"/>
@@ -2522,7 +2544,7 @@
           </w:tcPr>
           <w:p>
             <w:pPr>
-              <w:jc w:val="center"/>
+              <w:jc w:val="both"/>
               <w:rPr>
                 <w:rStyle w:val="normaltextrun"/>
                 <w:rFonts w:ascii="Calibri" w:hAnsi="Calibri" w:cs="Calibri"/>
@@ -2557,7 +2579,7 @@
           </w:tcPr>
           <w:p>
             <w:pPr>
-              <w:jc w:val="center"/>
+              <w:jc w:val="both"/>
               <w:rPr>
                 <w:rStyle w:val="normaltextrun"/>
                 <w:rFonts w:ascii="Calibri" w:hAnsi="Calibri" w:cs="Calibri"/>
@@ -2592,7 +2614,7 @@
           </w:tcPr>
           <w:p>
             <w:pPr>
-              <w:jc w:val="center"/>
+              <w:jc w:val="both"/>
               <w:rPr>
                 <w:rStyle w:val="normaltextrun"/>
                 <w:rFonts w:ascii="Calibri" w:hAnsi="Calibri" w:cs="Calibri"/>
@@ -2623,18 +2645,20 @@
     </w:tbl>
     <w:p>
       <w:pPr>
-        <w:rPr>
-          <w:rStyle w:val="normaltextrun"/>
-          <w:rFonts w:ascii="Calibri" w:hAnsi="Calibri" w:cs="Calibri"/>
-          <w:color w:val="000000"/>
-          <w:sz w:val="21"/>
-          <w:szCs w:val="21"/>
-          <w:bdr w:val="none" w:sz="0" w:space="0" w:color="auto" w:frame="1"/>
-        </w:rPr>
-      </w:pPr>
-    </w:p>
-    <w:p>
-      <w:pPr>
+        <w:jc w:val="both"/>
+        <w:rPr>
+          <w:rStyle w:val="normaltextrun"/>
+          <w:rFonts w:ascii="Calibri" w:hAnsi="Calibri" w:cs="Calibri"/>
+          <w:color w:val="000000"/>
+          <w:sz w:val="21"/>
+          <w:szCs w:val="21"/>
+          <w:bdr w:val="none" w:sz="0" w:space="0" w:color="auto" w:frame="1"/>
+        </w:rPr>
+      </w:pPr>
+    </w:p>
+    <w:p>
+      <w:pPr>
+        <w:jc w:val="both"/>
         <w:rPr>
           <w:rStyle w:val="normaltextrun"/>
           <w:rFonts w:ascii="Calibri" w:hAnsi="Calibri" w:cs="Calibri"/>
@@ -2675,6 +2699,7 @@
           <w:numId w:val="7"/>
         </w:numPr>
         <w:spacing w:after="0"/>
+        <w:jc w:val="both"/>
         <w:rPr>
           <w:rStyle w:val="normaltextrun"/>
           <w:rFonts w:ascii="Calibri" w:hAnsi="Calibri" w:cs="Calibri"/>
@@ -2726,6 +2751,7 @@
           <w:numId w:val="7"/>
         </w:numPr>
         <w:spacing w:after="0"/>
+        <w:jc w:val="both"/>
         <w:rPr>
           <w:rStyle w:val="normaltextrun"/>
           <w:rFonts w:ascii="Calibri" w:hAnsi="Calibri" w:cs="Calibri"/>
@@ -2755,25 +2781,25 @@
           <w:numId w:val="7"/>
         </w:numPr>
         <w:spacing w:after="0"/>
-        <w:rPr>
-          <w:rStyle w:val="normaltextrun"/>
-          <w:rFonts w:ascii="Calibri" w:hAnsi="Calibri" w:cs="Calibri"/>
-          <w:color w:val="000000"/>
-          <w:sz w:val="21"/>
-          <w:szCs w:val="21"/>
-          <w:bdr w:val="none" w:sz="0" w:space="0" w:color="auto" w:frame="1"/>
-        </w:rPr>
-      </w:pPr>
-      <w:r>
-        <w:rPr>
-          <w:rStyle w:val="normaltextrun"/>
-          <w:rFonts w:ascii="Calibri" w:hAnsi="Calibri" w:cs="Calibri"/>
-          <w:color w:val="000000"/>
-          <w:sz w:val="21"/>
-          <w:szCs w:val="21"/>
-          <w:bdr w:val="none" w:sz="0" w:space="0" w:color="auto" w:frame="1"/>
-        </w:rPr>
-        <w:lastRenderedPageBreak/>
+        <w:jc w:val="both"/>
+        <w:rPr>
+          <w:rStyle w:val="normaltextrun"/>
+          <w:rFonts w:ascii="Calibri" w:hAnsi="Calibri" w:cs="Calibri"/>
+          <w:color w:val="000000"/>
+          <w:sz w:val="21"/>
+          <w:szCs w:val="21"/>
+          <w:bdr w:val="none" w:sz="0" w:space="0" w:color="auto" w:frame="1"/>
+        </w:rPr>
+      </w:pPr>
+      <w:r>
+        <w:rPr>
+          <w:rStyle w:val="normaltextrun"/>
+          <w:rFonts w:ascii="Calibri" w:hAnsi="Calibri" w:cs="Calibri"/>
+          <w:color w:val="000000"/>
+          <w:sz w:val="21"/>
+          <w:szCs w:val="21"/>
+          <w:bdr w:val="none" w:sz="0" w:space="0" w:color="auto" w:frame="1"/>
+        </w:rPr>
         <w:t>Poor User Experience – Medium probability with significant impact</w:t>
       </w:r>
     </w:p>
@@ -2785,6 +2811,7 @@
           <w:numId w:val="7"/>
         </w:numPr>
         <w:spacing w:after="0"/>
+        <w:jc w:val="both"/>
         <w:rPr>
           <w:rStyle w:val="normaltextrun"/>
           <w:rFonts w:ascii="Calibri" w:hAnsi="Calibri" w:cs="Calibri"/>
@@ -2814,24 +2841,26 @@
           <w:numId w:val="7"/>
         </w:numPr>
         <w:spacing w:after="0"/>
-        <w:rPr>
-          <w:rStyle w:val="normaltextrun"/>
-          <w:rFonts w:ascii="Calibri" w:hAnsi="Calibri" w:cs="Calibri"/>
-          <w:color w:val="000000"/>
-          <w:sz w:val="21"/>
-          <w:szCs w:val="21"/>
-          <w:bdr w:val="none" w:sz="0" w:space="0" w:color="auto" w:frame="1"/>
-        </w:rPr>
-      </w:pPr>
-      <w:r>
-        <w:rPr>
-          <w:rStyle w:val="normaltextrun"/>
-          <w:rFonts w:ascii="Calibri" w:hAnsi="Calibri" w:cs="Calibri"/>
-          <w:color w:val="000000"/>
-          <w:sz w:val="21"/>
-          <w:szCs w:val="21"/>
-          <w:bdr w:val="none" w:sz="0" w:space="0" w:color="auto" w:frame="1"/>
-        </w:rPr>
+        <w:jc w:val="both"/>
+        <w:rPr>
+          <w:rStyle w:val="normaltextrun"/>
+          <w:rFonts w:ascii="Calibri" w:hAnsi="Calibri" w:cs="Calibri"/>
+          <w:color w:val="000000"/>
+          <w:sz w:val="21"/>
+          <w:szCs w:val="21"/>
+          <w:bdr w:val="none" w:sz="0" w:space="0" w:color="auto" w:frame="1"/>
+        </w:rPr>
+      </w:pPr>
+      <w:r>
+        <w:rPr>
+          <w:rStyle w:val="normaltextrun"/>
+          <w:rFonts w:ascii="Calibri" w:hAnsi="Calibri" w:cs="Calibri"/>
+          <w:color w:val="000000"/>
+          <w:sz w:val="21"/>
+          <w:szCs w:val="21"/>
+          <w:bdr w:val="none" w:sz="0" w:space="0" w:color="auto" w:frame="1"/>
+        </w:rPr>
+        <w:lastRenderedPageBreak/>
         <w:t>Insufficient Reporting and Analytics – medium probability with disastrous impact</w:t>
       </w:r>
       <w:r>
@@ -2854,6 +2883,7 @@
           <w:numId w:val="7"/>
         </w:numPr>
         <w:spacing w:after="0"/>
+        <w:jc w:val="both"/>
         <w:rPr>
           <w:rStyle w:val="normaltextrun"/>
           <w:rFonts w:ascii="Calibri" w:hAnsi="Calibri" w:cs="Calibri"/>
@@ -2883,6 +2913,7 @@
           <w:numId w:val="7"/>
         </w:numPr>
         <w:spacing w:after="0"/>
+        <w:jc w:val="both"/>
         <w:rPr>
           <w:rStyle w:val="normaltextrun"/>
           <w:rFonts w:ascii="Calibri" w:hAnsi="Calibri" w:cs="Calibri"/>
@@ -2907,6 +2938,7 @@
     <w:p>
       <w:pPr>
         <w:spacing w:after="0"/>
+        <w:jc w:val="both"/>
         <w:rPr>
           <w:rStyle w:val="normaltextrun"/>
           <w:rFonts w:ascii="Calibri" w:hAnsi="Calibri" w:cs="Calibri"/>
@@ -2920,6 +2952,7 @@
     <w:p>
       <w:pPr>
         <w:spacing w:after="0"/>
+        <w:jc w:val="both"/>
         <w:rPr>
           <w:rStyle w:val="normaltextrun"/>
           <w:rFonts w:ascii="Calibri" w:hAnsi="Calibri" w:cs="Calibri"/>
@@ -2977,6 +3010,7 @@
     <w:p>
       <w:pPr>
         <w:spacing w:after="0"/>
+        <w:jc w:val="both"/>
         <w:rPr>
           <w:rStyle w:val="normaltextrun"/>
           <w:rFonts w:ascii="Calibri" w:hAnsi="Calibri" w:cs="Calibri"/>
@@ -2990,6 +3024,7 @@
     <w:p>
       <w:pPr>
         <w:spacing w:after="0"/>
+        <w:jc w:val="both"/>
         <w:rPr>
           <w:rStyle w:val="normaltextrun"/>
           <w:rFonts w:ascii="Calibri" w:hAnsi="Calibri" w:cs="Calibri"/>
@@ -3030,12 +3065,897 @@
           <w:szCs w:val="21"/>
           <w:bdr w:val="none" w:sz="0" w:space="0" w:color="auto" w:frame="1"/>
         </w:rPr>
-        <w:t xml:space="preserve"> with the current risk management plan should there be any changes to be made. </w:t>
+        <w:t xml:space="preserve"> with the current risk management plan should there be any changes to be made.</w:t>
+      </w:r>
+    </w:p>
+    <w:p>
+      <w:pPr>
+        <w:spacing w:after="0"/>
+        <w:jc w:val="both"/>
+        <w:rPr>
+          <w:rStyle w:val="normaltextrun"/>
+          <w:rFonts w:ascii="Calibri" w:hAnsi="Calibri" w:cs="Calibri"/>
+          <w:color w:val="000000"/>
+          <w:sz w:val="21"/>
+          <w:szCs w:val="21"/>
+          <w:bdr w:val="none" w:sz="0" w:space="0" w:color="auto" w:frame="1"/>
+        </w:rPr>
+      </w:pPr>
+    </w:p>
+    <w:p>
+      <w:pPr>
+        <w:spacing w:after="0"/>
+        <w:jc w:val="both"/>
+        <w:rPr>
+          <w:rStyle w:val="normaltextrun"/>
+          <w:rFonts w:ascii="Calibri" w:hAnsi="Calibri" w:cs="Calibri"/>
+          <w:color w:val="000000"/>
+          <w:sz w:val="21"/>
+          <w:szCs w:val="21"/>
+          <w:bdr w:val="none" w:sz="0" w:space="0" w:color="auto" w:frame="1"/>
+        </w:rPr>
+      </w:pPr>
+      <w:r>
+        <w:rPr>
+          <w:rStyle w:val="normaltextrun"/>
+          <w:rFonts w:ascii="Calibri" w:hAnsi="Calibri" w:cs="Calibri"/>
+          <w:color w:val="000000"/>
+          <w:sz w:val="21"/>
+          <w:szCs w:val="21"/>
+          <w:bdr w:val="none" w:sz="0" w:space="0" w:color="auto" w:frame="1"/>
+        </w:rPr>
+        <w:t>** Risk Monitoring</w:t>
+      </w:r>
+    </w:p>
+    <w:p>
+      <w:pPr>
+        <w:spacing w:after="0"/>
+        <w:jc w:val="both"/>
+        <w:rPr>
+          <w:rStyle w:val="normaltextrun"/>
+          <w:rFonts w:ascii="Calibri" w:hAnsi="Calibri" w:cs="Calibri"/>
+          <w:color w:val="000000"/>
+          <w:sz w:val="21"/>
+          <w:szCs w:val="21"/>
+          <w:bdr w:val="none" w:sz="0" w:space="0" w:color="auto" w:frame="1"/>
+        </w:rPr>
+      </w:pPr>
+    </w:p>
+    <w:p>
+      <w:pPr>
+        <w:spacing w:after="0"/>
+        <w:jc w:val="both"/>
+        <w:rPr>
+          <w:rStyle w:val="normaltextrun"/>
+          <w:rFonts w:ascii="Calibri" w:hAnsi="Calibri" w:cs="Calibri"/>
+          <w:color w:val="000000"/>
+          <w:sz w:val="21"/>
+          <w:szCs w:val="21"/>
+          <w:bdr w:val="none" w:sz="0" w:space="0" w:color="auto" w:frame="1"/>
+        </w:rPr>
+      </w:pPr>
+      <w:r>
+        <w:rPr>
+          <w:rStyle w:val="normaltextrun"/>
+          <w:rFonts w:ascii="Calibri" w:hAnsi="Calibri" w:cs="Calibri"/>
+          <w:color w:val="000000"/>
+          <w:sz w:val="21"/>
+          <w:szCs w:val="21"/>
+          <w:bdr w:val="none" w:sz="0" w:space="0" w:color="auto" w:frame="1"/>
+        </w:rPr>
+        <w:t>Risk monitoring is a very important step in risk management</w:t>
+      </w:r>
+      <w:r>
+        <w:rPr>
+          <w:rStyle w:val="normaltextrun"/>
+          <w:rFonts w:ascii="Calibri" w:hAnsi="Calibri" w:cs="Calibri"/>
+          <w:color w:val="000000"/>
+          <w:sz w:val="21"/>
+          <w:szCs w:val="21"/>
+          <w:bdr w:val="none" w:sz="0" w:space="0" w:color="auto" w:frame="1"/>
+        </w:rPr>
+        <w:t xml:space="preserve"> </w:t>
+      </w:r>
+      <w:r>
+        <w:rPr>
+          <w:rStyle w:val="normaltextrun"/>
+          <w:rFonts w:ascii="Calibri" w:hAnsi="Calibri" w:cs="Calibri"/>
+          <w:color w:val="000000"/>
+          <w:sz w:val="21"/>
+          <w:szCs w:val="21"/>
+          <w:bdr w:val="none" w:sz="0" w:space="0" w:color="auto" w:frame="1"/>
+        </w:rPr>
+        <w:t xml:space="preserve">of the RAMs Corner. It will allow the team, as well as the stakeholders, to be involved in the ongoing risk management process that could impact the achievement of the long-term goals of the project. This is also to ensure that the identified and assessed risks are being reviewed and monitored thoroughly so that the ITRO can make informed decisions to make timely actions in preventing or minimizing a risk potential. </w:t>
+      </w:r>
+    </w:p>
+    <w:p>
+      <w:pPr>
+        <w:spacing w:after="0"/>
+        <w:jc w:val="both"/>
+        <w:rPr>
+          <w:rStyle w:val="normaltextrun"/>
+          <w:rFonts w:ascii="Calibri" w:hAnsi="Calibri" w:cs="Calibri"/>
+          <w:color w:val="000000"/>
+          <w:sz w:val="21"/>
+          <w:szCs w:val="21"/>
+          <w:bdr w:val="none" w:sz="0" w:space="0" w:color="auto" w:frame="1"/>
+        </w:rPr>
+      </w:pPr>
+    </w:p>
+    <w:p>
+      <w:pPr>
+        <w:spacing w:after="0"/>
+        <w:jc w:val="both"/>
+        <w:rPr>
+          <w:rStyle w:val="normaltextrun"/>
+          <w:rFonts w:ascii="Calibri" w:hAnsi="Calibri" w:cs="Calibri"/>
+          <w:color w:val="000000"/>
+          <w:sz w:val="21"/>
+          <w:szCs w:val="21"/>
+          <w:bdr w:val="none" w:sz="0" w:space="0" w:color="auto" w:frame="1"/>
+        </w:rPr>
+      </w:pPr>
+      <w:r>
+        <w:rPr>
+          <w:rStyle w:val="normaltextrun"/>
+          <w:rFonts w:ascii="Calibri" w:hAnsi="Calibri" w:cs="Calibri"/>
+          <w:color w:val="000000"/>
+          <w:sz w:val="21"/>
+          <w:szCs w:val="21"/>
+          <w:bdr w:val="none" w:sz="0" w:space="0" w:color="auto" w:frame="1"/>
+        </w:rPr>
+        <w:t>In this step, the project manager will assign a team member to be the overseer for the risk management or to be the risk manager. The risk manager will be the one responsible for overseeing the ongoing risk mitigation process, continuous</w:t>
+      </w:r>
+      <w:r>
+        <w:rPr>
+          <w:rStyle w:val="normaltextrun"/>
+          <w:rFonts w:ascii="Calibri" w:hAnsi="Calibri" w:cs="Calibri"/>
+          <w:color w:val="000000"/>
+          <w:sz w:val="21"/>
+          <w:szCs w:val="21"/>
+          <w:bdr w:val="none" w:sz="0" w:space="0" w:color="auto" w:frame="1"/>
+        </w:rPr>
+        <w:t>ly</w:t>
+      </w:r>
+      <w:r>
+        <w:rPr>
+          <w:rStyle w:val="normaltextrun"/>
+          <w:rFonts w:ascii="Calibri" w:hAnsi="Calibri" w:cs="Calibri"/>
+          <w:color w:val="000000"/>
+          <w:sz w:val="21"/>
+          <w:szCs w:val="21"/>
+          <w:bdr w:val="none" w:sz="0" w:space="0" w:color="auto" w:frame="1"/>
+        </w:rPr>
+        <w:t xml:space="preserve"> </w:t>
+      </w:r>
+      <w:r>
+        <w:rPr>
+          <w:rStyle w:val="normaltextrun"/>
+          <w:rFonts w:ascii="Calibri" w:hAnsi="Calibri" w:cs="Calibri"/>
+          <w:color w:val="000000"/>
+          <w:sz w:val="21"/>
+          <w:szCs w:val="21"/>
+          <w:bdr w:val="none" w:sz="0" w:space="0" w:color="auto" w:frame="1"/>
+        </w:rPr>
+        <w:t>monitoring</w:t>
+      </w:r>
+      <w:r>
+        <w:rPr>
+          <w:rStyle w:val="normaltextrun"/>
+          <w:rFonts w:ascii="Calibri" w:hAnsi="Calibri" w:cs="Calibri"/>
+          <w:color w:val="000000"/>
+          <w:sz w:val="21"/>
+          <w:szCs w:val="21"/>
+          <w:bdr w:val="none" w:sz="0" w:space="0" w:color="auto" w:frame="1"/>
+        </w:rPr>
+        <w:t xml:space="preserve"> </w:t>
+      </w:r>
+      <w:r>
+        <w:rPr>
+          <w:rStyle w:val="normaltextrun"/>
+          <w:rFonts w:ascii="Calibri" w:hAnsi="Calibri" w:cs="Calibri"/>
+          <w:color w:val="000000"/>
+          <w:sz w:val="21"/>
+          <w:szCs w:val="21"/>
+          <w:bdr w:val="none" w:sz="0" w:space="0" w:color="auto" w:frame="1"/>
+        </w:rPr>
+        <w:t>the</w:t>
+      </w:r>
+      <w:r>
+        <w:rPr>
+          <w:rStyle w:val="normaltextrun"/>
+          <w:rFonts w:ascii="Calibri" w:hAnsi="Calibri" w:cs="Calibri"/>
+          <w:color w:val="000000"/>
+          <w:sz w:val="21"/>
+          <w:szCs w:val="21"/>
+          <w:bdr w:val="none" w:sz="0" w:space="0" w:color="auto" w:frame="1"/>
+        </w:rPr>
+        <w:t xml:space="preserve"> system logs, security alerts, and performance metrics. They will also provide the team </w:t>
+      </w:r>
+      <w:r>
+        <w:rPr>
+          <w:rStyle w:val="normaltextrun"/>
+          <w:rFonts w:ascii="Calibri" w:hAnsi="Calibri" w:cs="Calibri"/>
+          <w:color w:val="000000"/>
+          <w:sz w:val="21"/>
+          <w:szCs w:val="21"/>
+          <w:bdr w:val="none" w:sz="0" w:space="0" w:color="auto" w:frame="1"/>
+        </w:rPr>
+        <w:t>with</w:t>
+      </w:r>
+      <w:r>
+        <w:rPr>
+          <w:rStyle w:val="normaltextrun"/>
+          <w:rFonts w:ascii="Calibri" w:hAnsi="Calibri" w:cs="Calibri"/>
+          <w:color w:val="000000"/>
+          <w:sz w:val="21"/>
+          <w:szCs w:val="21"/>
+          <w:bdr w:val="none" w:sz="0" w:space="0" w:color="auto" w:frame="1"/>
+        </w:rPr>
+        <w:t xml:space="preserve"> </w:t>
+      </w:r>
+      <w:r>
+        <w:rPr>
+          <w:rStyle w:val="normaltextrun"/>
+          <w:rFonts w:ascii="Calibri" w:hAnsi="Calibri" w:cs="Calibri"/>
+          <w:color w:val="000000"/>
+          <w:sz w:val="21"/>
+          <w:szCs w:val="21"/>
+          <w:bdr w:val="none" w:sz="0" w:space="0" w:color="auto" w:frame="1"/>
+        </w:rPr>
+        <w:t>reviews</w:t>
+      </w:r>
+      <w:r>
+        <w:rPr>
+          <w:rStyle w:val="normaltextrun"/>
+          <w:rFonts w:ascii="Calibri" w:hAnsi="Calibri" w:cs="Calibri"/>
+          <w:color w:val="000000"/>
+          <w:sz w:val="21"/>
+          <w:szCs w:val="21"/>
+          <w:bdr w:val="none" w:sz="0" w:space="0" w:color="auto" w:frame="1"/>
+        </w:rPr>
+        <w:t xml:space="preserve"> for user feedback, support ticket, bug reports, and implement Key Performance Indicators to measure how effective is the current risk mitigation. </w:t>
+      </w:r>
+    </w:p>
+    <w:p>
+      <w:pPr>
+        <w:spacing w:after="0"/>
+        <w:jc w:val="both"/>
+        <w:rPr>
+          <w:rStyle w:val="normaltextrun"/>
+          <w:rFonts w:ascii="Calibri" w:hAnsi="Calibri" w:cs="Calibri"/>
+          <w:color w:val="000000"/>
+          <w:sz w:val="21"/>
+          <w:szCs w:val="21"/>
+          <w:bdr w:val="none" w:sz="0" w:space="0" w:color="auto" w:frame="1"/>
+        </w:rPr>
+      </w:pPr>
+    </w:p>
+    <w:p>
+      <w:pPr>
+        <w:spacing w:after="0"/>
+        <w:jc w:val="both"/>
+        <w:rPr>
+          <w:rStyle w:val="normaltextrun"/>
+          <w:rFonts w:ascii="Calibri" w:hAnsi="Calibri" w:cs="Calibri"/>
+          <w:color w:val="000000"/>
+          <w:sz w:val="21"/>
+          <w:szCs w:val="21"/>
+          <w:bdr w:val="none" w:sz="0" w:space="0" w:color="auto" w:frame="1"/>
+        </w:rPr>
+      </w:pPr>
+      <w:r>
+        <w:rPr>
+          <w:rStyle w:val="normaltextrun"/>
+          <w:rFonts w:ascii="Calibri" w:hAnsi="Calibri" w:cs="Calibri"/>
+          <w:color w:val="000000"/>
+          <w:sz w:val="21"/>
+          <w:szCs w:val="21"/>
+          <w:bdr w:val="none" w:sz="0" w:space="0" w:color="auto" w:frame="1"/>
+        </w:rPr>
+        <w:t>The risk manager is expected to report on the status of the ongoing risk management regularly in every sprint meeting. After the assessment from the report, the team will then collaborate for further reviews if there are risk mitigation plans that should be changed, should be added, or should be maintained.</w:t>
+      </w:r>
+    </w:p>
+    <w:p>
+      <w:pPr>
+        <w:spacing w:after="0"/>
+        <w:jc w:val="both"/>
+        <w:rPr>
+          <w:rStyle w:val="normaltextrun"/>
+          <w:rFonts w:ascii="Calibri" w:hAnsi="Calibri" w:cs="Calibri"/>
+          <w:color w:val="000000"/>
+          <w:sz w:val="21"/>
+          <w:szCs w:val="21"/>
+          <w:bdr w:val="none" w:sz="0" w:space="0" w:color="auto" w:frame="1"/>
+        </w:rPr>
+      </w:pPr>
+    </w:p>
+    <w:p>
+      <w:pPr>
+        <w:spacing w:after="0"/>
+        <w:jc w:val="both"/>
+        <w:rPr>
+          <w:rStyle w:val="normaltextrun"/>
+          <w:rFonts w:ascii="Calibri" w:hAnsi="Calibri" w:cs="Calibri"/>
+          <w:color w:val="000000"/>
+          <w:sz w:val="21"/>
+          <w:szCs w:val="21"/>
+          <w:bdr w:val="none" w:sz="0" w:space="0" w:color="auto" w:frame="1"/>
+        </w:rPr>
+      </w:pPr>
+      <w:r>
+        <w:rPr>
+          <w:rStyle w:val="normaltextrun"/>
+          <w:rFonts w:ascii="Calibri" w:hAnsi="Calibri" w:cs="Calibri"/>
+          <w:color w:val="000000"/>
+          <w:sz w:val="21"/>
+          <w:szCs w:val="21"/>
+          <w:bdr w:val="none" w:sz="0" w:space="0" w:color="auto" w:frame="1"/>
+        </w:rPr>
+        <w:t>To sum it all up, having an effective risk monitoring that incorporates the agile methodology, the ITRO can have an early risk detection, which will lead onto improved decision-making when dealing with potential risks, that can also therefore improve the operational efficiency of the system in servicing its clients, and continuous improvement of the system as a whole.</w:t>
+      </w:r>
+    </w:p>
+    <w:p>
+      <w:pPr>
+        <w:spacing w:after="0"/>
+        <w:jc w:val="both"/>
+        <w:rPr>
+          <w:rStyle w:val="normaltextrun"/>
+          <w:rFonts w:ascii="Calibri" w:hAnsi="Calibri" w:cs="Calibri"/>
+          <w:color w:val="000000"/>
+          <w:sz w:val="21"/>
+          <w:szCs w:val="21"/>
+          <w:bdr w:val="none" w:sz="0" w:space="0" w:color="auto" w:frame="1"/>
+        </w:rPr>
+      </w:pPr>
+    </w:p>
+    <w:p>
+      <w:pPr>
+        <w:spacing w:after="0"/>
+        <w:jc w:val="both"/>
+        <w:rPr>
+          <w:rStyle w:val="normaltextrun"/>
+          <w:rFonts w:ascii="Calibri" w:hAnsi="Calibri" w:cs="Calibri"/>
+          <w:color w:val="000000"/>
+          <w:sz w:val="21"/>
+          <w:szCs w:val="21"/>
+          <w:bdr w:val="none" w:sz="0" w:space="0" w:color="auto" w:frame="1"/>
+        </w:rPr>
+      </w:pPr>
+      <w:r>
+        <w:rPr>
+          <w:rStyle w:val="normaltextrun"/>
+          <w:rFonts w:ascii="Calibri" w:hAnsi="Calibri" w:cs="Calibri"/>
+          <w:color w:val="000000"/>
+          <w:sz w:val="21"/>
+          <w:szCs w:val="21"/>
+          <w:bdr w:val="none" w:sz="0" w:space="0" w:color="auto" w:frame="1"/>
+        </w:rPr>
+        <w:t>**Risk Mitigation</w:t>
+      </w:r>
+    </w:p>
+    <w:p>
+      <w:pPr>
+        <w:spacing w:after="0"/>
+        <w:jc w:val="both"/>
+        <w:rPr>
+          <w:rStyle w:val="normaltextrun"/>
+          <w:rFonts w:ascii="Calibri" w:hAnsi="Calibri" w:cs="Calibri"/>
+          <w:color w:val="000000"/>
+          <w:sz w:val="21"/>
+          <w:szCs w:val="21"/>
+          <w:bdr w:val="none" w:sz="0" w:space="0" w:color="auto" w:frame="1"/>
+        </w:rPr>
+      </w:pPr>
+    </w:p>
+    <w:p>
+      <w:pPr>
+        <w:spacing w:after="0"/>
+        <w:jc w:val="both"/>
+        <w:rPr>
+          <w:rStyle w:val="normaltextrun"/>
+          <w:rFonts w:ascii="Calibri" w:hAnsi="Calibri" w:cs="Calibri"/>
+          <w:color w:val="000000"/>
+          <w:sz w:val="21"/>
+          <w:szCs w:val="21"/>
+          <w:bdr w:val="none" w:sz="0" w:space="0" w:color="auto" w:frame="1"/>
+        </w:rPr>
+      </w:pPr>
+      <w:r>
+        <w:rPr>
+          <w:rStyle w:val="normaltextrun"/>
+          <w:rFonts w:ascii="Calibri" w:hAnsi="Calibri" w:cs="Calibri"/>
+          <w:color w:val="000000"/>
+          <w:sz w:val="21"/>
+          <w:szCs w:val="21"/>
+          <w:bdr w:val="none" w:sz="0" w:space="0" w:color="auto" w:frame="1"/>
+        </w:rPr>
+        <w:t xml:space="preserve">As mentioned </w:t>
+      </w:r>
+      <w:r>
+        <w:rPr>
+          <w:rStyle w:val="normaltextrun"/>
+          <w:rFonts w:ascii="Calibri" w:hAnsi="Calibri" w:cs="Calibri"/>
+          <w:color w:val="000000"/>
+          <w:sz w:val="21"/>
+          <w:szCs w:val="21"/>
+          <w:bdr w:val="none" w:sz="0" w:space="0" w:color="auto" w:frame="1"/>
+        </w:rPr>
+        <w:t>in the previous risk management plan sections</w:t>
+      </w:r>
+      <w:r>
+        <w:rPr>
+          <w:rStyle w:val="normaltextrun"/>
+          <w:rFonts w:ascii="Calibri" w:hAnsi="Calibri" w:cs="Calibri"/>
+          <w:color w:val="000000"/>
+          <w:sz w:val="21"/>
+          <w:szCs w:val="21"/>
+          <w:bdr w:val="none" w:sz="0" w:space="0" w:color="auto" w:frame="1"/>
+        </w:rPr>
+        <w:t>, the risk mitigation will be based upon the identified risk and their prioritization as described in the</w:t>
+      </w:r>
+      <w:r>
+        <w:rPr>
+          <w:rStyle w:val="normaltextrun"/>
+          <w:rFonts w:ascii="Calibri" w:hAnsi="Calibri" w:cs="Calibri"/>
+          <w:color w:val="000000"/>
+          <w:sz w:val="21"/>
+          <w:szCs w:val="21"/>
+          <w:bdr w:val="none" w:sz="0" w:space="0" w:color="auto" w:frame="1"/>
+        </w:rPr>
+        <w:t xml:space="preserve"> hierarchy from the</w:t>
+      </w:r>
+      <w:r>
+        <w:rPr>
+          <w:rStyle w:val="normaltextrun"/>
+          <w:rFonts w:ascii="Calibri" w:hAnsi="Calibri" w:cs="Calibri"/>
+          <w:color w:val="000000"/>
+          <w:sz w:val="21"/>
+          <w:szCs w:val="21"/>
+          <w:bdr w:val="none" w:sz="0" w:space="0" w:color="auto" w:frame="1"/>
+        </w:rPr>
+        <w:t xml:space="preserve"> risk assessment. </w:t>
+      </w:r>
+      <w:r>
+        <w:rPr>
+          <w:rStyle w:val="normaltextrun"/>
+          <w:rFonts w:ascii="Calibri" w:hAnsi="Calibri" w:cs="Calibri"/>
+          <w:color w:val="000000"/>
+          <w:sz w:val="21"/>
+          <w:szCs w:val="21"/>
+          <w:bdr w:val="none" w:sz="0" w:space="0" w:color="auto" w:frame="1"/>
+        </w:rPr>
+        <w:t>The risks labeled as Extreme will be given the highest priority when allocating resources, down until the risks labeled Low. This step will allow the  team to have an overview of the suitable mitigation plan per assessed risks while continuing to improve, monitor, and review the overall health of the system.</w:t>
+      </w:r>
+    </w:p>
+    <w:p>
+      <w:pPr>
+        <w:spacing w:after="0"/>
+        <w:jc w:val="both"/>
+        <w:rPr>
+          <w:rStyle w:val="normaltextrun"/>
+          <w:rFonts w:ascii="Calibri" w:hAnsi="Calibri" w:cs="Calibri"/>
+          <w:color w:val="000000"/>
+          <w:sz w:val="21"/>
+          <w:szCs w:val="21"/>
+          <w:bdr w:val="none" w:sz="0" w:space="0" w:color="auto" w:frame="1"/>
+        </w:rPr>
+      </w:pPr>
+    </w:p>
+    <w:p>
+      <w:pPr>
+        <w:spacing w:after="0"/>
+        <w:jc w:val="both"/>
+        <w:rPr>
+          <w:rStyle w:val="normaltextrun"/>
+          <w:rFonts w:ascii="Calibri" w:hAnsi="Calibri" w:cs="Calibri"/>
+          <w:color w:val="000000"/>
+          <w:sz w:val="21"/>
+          <w:szCs w:val="21"/>
+          <w:bdr w:val="none" w:sz="0" w:space="0" w:color="auto" w:frame="1"/>
+        </w:rPr>
+      </w:pPr>
+      <w:r>
+        <w:rPr>
+          <w:rStyle w:val="normaltextrun"/>
+          <w:rFonts w:ascii="Calibri" w:hAnsi="Calibri" w:cs="Calibri"/>
+          <w:color w:val="000000"/>
+          <w:sz w:val="21"/>
+          <w:szCs w:val="21"/>
+          <w:bdr w:val="none" w:sz="0" w:space="0" w:color="auto" w:frame="1"/>
+        </w:rPr>
+        <w:t xml:space="preserve">The following are the available mitigation plan that is ongoing or to be implemented: </w:t>
+      </w:r>
+    </w:p>
+    <w:p>
+      <w:pPr>
+        <w:pStyle w:val="ListParagraph"/>
+        <w:numPr>
+          <w:ilvl w:val="0"/>
+          <w:numId w:val="2"/>
+        </w:numPr>
+        <w:spacing w:after="0"/>
+        <w:jc w:val="both"/>
+        <w:rPr>
+          <w:rStyle w:val="normaltextrun"/>
+          <w:rFonts w:ascii="Calibri" w:hAnsi="Calibri" w:cs="Calibri"/>
+          <w:color w:val="000000"/>
+          <w:sz w:val="21"/>
+          <w:szCs w:val="21"/>
+          <w:bdr w:val="none" w:sz="0" w:space="0" w:color="auto" w:frame="1"/>
+        </w:rPr>
+      </w:pPr>
+      <w:r>
+        <w:rPr>
+          <w:rStyle w:val="normaltextrun"/>
+          <w:rFonts w:ascii="Calibri" w:hAnsi="Calibri" w:cs="Calibri"/>
+          <w:color w:val="000000"/>
+          <w:sz w:val="21"/>
+          <w:szCs w:val="21"/>
+          <w:bdr w:val="none" w:sz="0" w:space="0" w:color="auto" w:frame="1"/>
+        </w:rPr>
+        <w:lastRenderedPageBreak/>
+        <w:t xml:space="preserve">Contingency Plan – It is important to develop contingency plans that </w:t>
+      </w:r>
+      <w:r>
+        <w:rPr>
+          <w:rStyle w:val="normaltextrun"/>
+          <w:rFonts w:ascii="Calibri" w:hAnsi="Calibri" w:cs="Calibri"/>
+          <w:color w:val="000000"/>
+          <w:sz w:val="21"/>
+          <w:szCs w:val="21"/>
+          <w:bdr w:val="none" w:sz="0" w:space="0" w:color="auto" w:frame="1"/>
+        </w:rPr>
+        <w:t>outline</w:t>
+      </w:r>
+      <w:r>
+        <w:rPr>
+          <w:rStyle w:val="normaltextrun"/>
+          <w:rFonts w:ascii="Calibri" w:hAnsi="Calibri" w:cs="Calibri"/>
+          <w:color w:val="000000"/>
+          <w:sz w:val="21"/>
+          <w:szCs w:val="21"/>
+          <w:bdr w:val="none" w:sz="0" w:space="0" w:color="auto" w:frame="1"/>
+        </w:rPr>
+        <w:t xml:space="preserve"> the steps that should be taken should there be any security mishaps or some kind of operational </w:t>
+      </w:r>
+      <w:r>
+        <w:rPr>
+          <w:rStyle w:val="normaltextrun"/>
+          <w:rFonts w:ascii="Calibri" w:hAnsi="Calibri" w:cs="Calibri"/>
+          <w:color w:val="000000"/>
+          <w:sz w:val="21"/>
+          <w:szCs w:val="21"/>
+          <w:bdr w:val="none" w:sz="0" w:space="0" w:color="auto" w:frame="1"/>
+        </w:rPr>
+        <w:t>disturbance</w:t>
+      </w:r>
+      <w:r>
+        <w:rPr>
+          <w:rStyle w:val="normaltextrun"/>
+          <w:rFonts w:ascii="Calibri" w:hAnsi="Calibri" w:cs="Calibri"/>
+          <w:color w:val="000000"/>
+          <w:sz w:val="21"/>
+          <w:szCs w:val="21"/>
+          <w:bdr w:val="none" w:sz="0" w:space="0" w:color="auto" w:frame="1"/>
+        </w:rPr>
+        <w:t xml:space="preserve"> within the system. To </w:t>
+      </w:r>
+      <w:r>
+        <w:rPr>
+          <w:rStyle w:val="normaltextrun"/>
+          <w:rFonts w:ascii="Calibri" w:hAnsi="Calibri" w:cs="Calibri"/>
+          <w:color w:val="000000"/>
+          <w:sz w:val="21"/>
+          <w:szCs w:val="21"/>
+          <w:bdr w:val="none" w:sz="0" w:space="0" w:color="auto" w:frame="1"/>
+        </w:rPr>
+        <w:t>make sure that there is an</w:t>
+      </w:r>
+      <w:r>
+        <w:rPr>
+          <w:rStyle w:val="normaltextrun"/>
+          <w:rFonts w:ascii="Calibri" w:hAnsi="Calibri" w:cs="Calibri"/>
+          <w:color w:val="000000"/>
+          <w:sz w:val="21"/>
+          <w:szCs w:val="21"/>
+          <w:bdr w:val="none" w:sz="0" w:space="0" w:color="auto" w:frame="1"/>
+        </w:rPr>
+        <w:t xml:space="preserve"> effective contingency plan, the project manager will supervise all of the development and execution phase of the project</w:t>
+      </w:r>
+      <w:r>
+        <w:rPr>
+          <w:rStyle w:val="normaltextrun"/>
+          <w:rFonts w:ascii="Calibri" w:hAnsi="Calibri" w:cs="Calibri"/>
+          <w:color w:val="000000"/>
+          <w:sz w:val="21"/>
+          <w:szCs w:val="21"/>
+          <w:bdr w:val="none" w:sz="0" w:space="0" w:color="auto" w:frame="1"/>
+        </w:rPr>
+        <w:t xml:space="preserve">. </w:t>
+      </w:r>
+    </w:p>
+    <w:p>
+      <w:pPr>
+        <w:pStyle w:val="ListParagraph"/>
+        <w:numPr>
+          <w:ilvl w:val="0"/>
+          <w:numId w:val="2"/>
+        </w:numPr>
+        <w:spacing w:after="0"/>
+        <w:jc w:val="both"/>
+        <w:rPr>
+          <w:rStyle w:val="normaltextrun"/>
+          <w:rFonts w:ascii="Calibri" w:hAnsi="Calibri" w:cs="Calibri"/>
+          <w:color w:val="000000"/>
+          <w:sz w:val="21"/>
+          <w:szCs w:val="21"/>
+          <w:bdr w:val="none" w:sz="0" w:space="0" w:color="auto" w:frame="1"/>
+        </w:rPr>
+      </w:pPr>
+      <w:r>
+        <w:rPr>
+          <w:rStyle w:val="normaltextrun"/>
+          <w:rFonts w:ascii="Calibri" w:hAnsi="Calibri" w:cs="Calibri"/>
+          <w:color w:val="000000"/>
+          <w:sz w:val="21"/>
+          <w:szCs w:val="21"/>
+          <w:bdr w:val="none" w:sz="0" w:space="0" w:color="auto" w:frame="1"/>
+        </w:rPr>
+        <w:t>Regular Assessments and Audits – It is also absolutely crucial that there is a periodic review of the current plans. This will be attained by applying the Hybrid(Waterfall-Agile) Methodology, wherein the team must follow the specific steps in risk management while also submitting reports regarding monitoring and reviewing of currently implemented actions every sprint meeting.</w:t>
+      </w:r>
+    </w:p>
+    <w:p>
+      <w:pPr>
+        <w:pStyle w:val="ListParagraph"/>
+        <w:numPr>
+          <w:ilvl w:val="0"/>
+          <w:numId w:val="2"/>
+        </w:numPr>
+        <w:spacing w:after="0"/>
+        <w:jc w:val="both"/>
+        <w:rPr>
+          <w:rStyle w:val="normaltextrun"/>
+          <w:rFonts w:ascii="Calibri" w:hAnsi="Calibri" w:cs="Calibri"/>
+          <w:color w:val="000000"/>
+          <w:sz w:val="21"/>
+          <w:szCs w:val="21"/>
+          <w:bdr w:val="none" w:sz="0" w:space="0" w:color="auto" w:frame="1"/>
+        </w:rPr>
+      </w:pPr>
+      <w:r>
+        <w:rPr>
+          <w:rStyle w:val="normaltextrun"/>
+          <w:rFonts w:ascii="Calibri" w:hAnsi="Calibri" w:cs="Calibri"/>
+          <w:color w:val="000000"/>
+          <w:sz w:val="21"/>
+          <w:szCs w:val="21"/>
+          <w:bdr w:val="none" w:sz="0" w:space="0" w:color="auto" w:frame="1"/>
+        </w:rPr>
+        <w:t xml:space="preserve">Implement robust access controls – while the users are already defined for the RAMs Corner, it is still imperative to have a definite access control to ensure that there would be no unauthorized access to the ticketing system. This will include </w:t>
+      </w:r>
+      <w:r>
+        <w:rPr>
+          <w:rStyle w:val="normaltextrun"/>
+          <w:rFonts w:ascii="Calibri" w:hAnsi="Calibri" w:cs="Calibri"/>
+          <w:color w:val="000000"/>
+          <w:sz w:val="21"/>
+          <w:szCs w:val="21"/>
+          <w:bdr w:val="none" w:sz="0" w:space="0" w:color="auto" w:frame="1"/>
+        </w:rPr>
+        <w:t>user authentication, requiring using strong passwords, role-based access controls, and periodic access reviews by the assigned ITRO Staff.</w:t>
+      </w:r>
+    </w:p>
+    <w:p>
+      <w:pPr>
+        <w:pStyle w:val="ListParagraph"/>
+        <w:numPr>
+          <w:ilvl w:val="0"/>
+          <w:numId w:val="2"/>
+        </w:numPr>
+        <w:spacing w:after="0"/>
+        <w:jc w:val="both"/>
+        <w:rPr>
+          <w:rStyle w:val="normaltextrun"/>
+          <w:rFonts w:ascii="Calibri" w:hAnsi="Calibri" w:cs="Calibri"/>
+          <w:color w:val="000000"/>
+          <w:sz w:val="21"/>
+          <w:szCs w:val="21"/>
+          <w:bdr w:val="none" w:sz="0" w:space="0" w:color="auto" w:frame="1"/>
+        </w:rPr>
+      </w:pPr>
+      <w:r>
+        <w:rPr>
+          <w:rStyle w:val="normaltextrun"/>
+          <w:rFonts w:ascii="Calibri" w:hAnsi="Calibri" w:cs="Calibri"/>
+          <w:color w:val="000000"/>
+          <w:sz w:val="21"/>
+          <w:szCs w:val="21"/>
+          <w:bdr w:val="none" w:sz="0" w:space="0" w:color="auto" w:frame="1"/>
+        </w:rPr>
+        <w:t>System Backups – consistency in backing up the RAMs Corner data must be implemented to ensure that there will be no information and data loss in an event of system failure, data corruption, and some unforeseen circumstances should occur. Reviewing the restoration process and verifying integrity of the back-up data must also be included in the regular assessments.</w:t>
+      </w:r>
+    </w:p>
+    <w:p>
+      <w:pPr>
+        <w:pStyle w:val="ListParagraph"/>
+        <w:numPr>
+          <w:ilvl w:val="0"/>
+          <w:numId w:val="2"/>
+        </w:numPr>
+        <w:spacing w:after="0"/>
+        <w:jc w:val="both"/>
+        <w:rPr>
+          <w:rStyle w:val="normaltextrun"/>
+          <w:rFonts w:ascii="Calibri" w:hAnsi="Calibri" w:cs="Calibri"/>
+          <w:color w:val="000000"/>
+          <w:sz w:val="21"/>
+          <w:szCs w:val="21"/>
+          <w:bdr w:val="none" w:sz="0" w:space="0" w:color="auto" w:frame="1"/>
+        </w:rPr>
+      </w:pPr>
+      <w:r>
+        <w:rPr>
+          <w:rStyle w:val="normaltextrun"/>
+          <w:rFonts w:ascii="Calibri" w:hAnsi="Calibri" w:cs="Calibri"/>
+          <w:color w:val="000000"/>
+          <w:sz w:val="21"/>
+          <w:szCs w:val="21"/>
+          <w:bdr w:val="none" w:sz="0" w:space="0" w:color="auto" w:frame="1"/>
+        </w:rPr>
+        <w:t>Employee Training – provide a detailed training plan for the employees regarding the use and management of the RAMs Corner Ticketing Service System so that the staffs are educated on the proper handling of tickets, as well as providing them the details for the risk mitigation should there be any threats occur within the system or when using the system.</w:t>
+      </w:r>
+    </w:p>
+    <w:p>
+      <w:pPr>
+        <w:pStyle w:val="ListParagraph"/>
+        <w:numPr>
+          <w:ilvl w:val="0"/>
+          <w:numId w:val="2"/>
+        </w:numPr>
+        <w:spacing w:after="0"/>
+        <w:jc w:val="both"/>
+        <w:rPr>
+          <w:rStyle w:val="normaltextrun"/>
+          <w:rFonts w:ascii="Calibri" w:hAnsi="Calibri" w:cs="Calibri"/>
+          <w:color w:val="000000"/>
+          <w:sz w:val="21"/>
+          <w:szCs w:val="21"/>
+          <w:bdr w:val="none" w:sz="0" w:space="0" w:color="auto" w:frame="1"/>
+        </w:rPr>
+      </w:pPr>
+      <w:r>
+        <w:rPr>
+          <w:rStyle w:val="normaltextrun"/>
+          <w:rFonts w:ascii="Calibri" w:hAnsi="Calibri" w:cs="Calibri"/>
+          <w:color w:val="000000"/>
+          <w:sz w:val="21"/>
+          <w:szCs w:val="21"/>
+          <w:bdr w:val="none" w:sz="0" w:space="0" w:color="auto" w:frame="1"/>
+        </w:rPr>
+        <w:t>Regular Communication – while all other technical aspects are important, communication within the team is also important to ensure that every stakeholder is informed regarding the ongoing plans, especially when tackling about the risk that the system is facing.</w:t>
+      </w:r>
+      <w:r>
+        <w:rPr>
+          <w:rStyle w:val="normaltextrun"/>
+          <w:rFonts w:ascii="Calibri" w:hAnsi="Calibri" w:cs="Calibri"/>
+          <w:color w:val="000000"/>
+          <w:sz w:val="21"/>
+          <w:szCs w:val="21"/>
+          <w:bdr w:val="none" w:sz="0" w:space="0" w:color="auto" w:frame="1"/>
+        </w:rPr>
+        <w:t xml:space="preserve"> This is to make sure that no resources are lost while still maintaining the efficacy of the system.</w:t>
+      </w:r>
+    </w:p>
+    <w:p>
+      <w:pPr>
+        <w:pStyle w:val="ListParagraph"/>
+        <w:numPr>
+          <w:ilvl w:val="0"/>
+          <w:numId w:val="2"/>
+        </w:numPr>
+        <w:spacing w:after="0"/>
+        <w:jc w:val="both"/>
+        <w:rPr>
+          <w:rStyle w:val="normaltextrun"/>
+          <w:rFonts w:ascii="Calibri" w:hAnsi="Calibri" w:cs="Calibri"/>
+          <w:color w:val="000000"/>
+          <w:sz w:val="21"/>
+          <w:szCs w:val="21"/>
+          <w:bdr w:val="none" w:sz="0" w:space="0" w:color="auto" w:frame="1"/>
+        </w:rPr>
+      </w:pPr>
+      <w:r>
+        <w:rPr>
+          <w:rStyle w:val="normaltextrun"/>
+          <w:rFonts w:ascii="Calibri" w:hAnsi="Calibri" w:cs="Calibri"/>
+          <w:color w:val="000000"/>
+          <w:sz w:val="21"/>
+          <w:szCs w:val="21"/>
+          <w:bdr w:val="none" w:sz="0" w:space="0" w:color="auto" w:frame="1"/>
+        </w:rPr>
+        <w:t>Change Management Plan</w:t>
+      </w:r>
+      <w:r>
+        <w:rPr>
+          <w:rStyle w:val="normaltextrun"/>
+          <w:rFonts w:ascii="Calibri" w:hAnsi="Calibri" w:cs="Calibri"/>
+          <w:color w:val="000000"/>
+          <w:sz w:val="21"/>
+          <w:szCs w:val="21"/>
+          <w:bdr w:val="none" w:sz="0" w:space="0" w:color="auto" w:frame="1"/>
+        </w:rPr>
+        <w:t xml:space="preserve"> </w:t>
+      </w:r>
+      <w:r>
+        <w:rPr>
+          <w:rStyle w:val="normaltextrun"/>
+          <w:rFonts w:ascii="Calibri" w:hAnsi="Calibri" w:cs="Calibri"/>
+          <w:color w:val="000000"/>
+          <w:sz w:val="21"/>
+          <w:szCs w:val="21"/>
+          <w:bdr w:val="none" w:sz="0" w:space="0" w:color="auto" w:frame="1"/>
+        </w:rPr>
+        <w:t>– there must be a distinct change management plan for when there are any changes that need to be made to the system. It is important to document and gain the approval of every stakeholder when applying changes within the project. This will allow the team to handle potential risks without creating any ambivalence within the project stakeholders ideas.</w:t>
+      </w:r>
+    </w:p>
+    <w:p>
+      <w:pPr>
+        <w:spacing w:after="0"/>
+        <w:jc w:val="both"/>
+        <w:rPr>
+          <w:rStyle w:val="normaltextrun"/>
+          <w:rFonts w:ascii="Calibri" w:hAnsi="Calibri" w:cs="Calibri"/>
+          <w:color w:val="000000"/>
+          <w:sz w:val="21"/>
+          <w:szCs w:val="21"/>
+          <w:bdr w:val="none" w:sz="0" w:space="0" w:color="auto" w:frame="1"/>
+        </w:rPr>
+      </w:pPr>
+    </w:p>
+    <w:p>
+      <w:pPr>
+        <w:spacing w:after="0"/>
+        <w:jc w:val="both"/>
+        <w:rPr>
+          <w:rStyle w:val="normaltextrun"/>
+          <w:rFonts w:ascii="Calibri" w:hAnsi="Calibri" w:cs="Calibri"/>
+          <w:color w:val="000000"/>
+          <w:sz w:val="21"/>
+          <w:szCs w:val="21"/>
+          <w:bdr w:val="none" w:sz="0" w:space="0" w:color="auto" w:frame="1"/>
+        </w:rPr>
+      </w:pPr>
+    </w:p>
+    <w:p>
+      <w:pPr>
+        <w:spacing w:after="0"/>
+        <w:jc w:val="both"/>
+        <w:rPr>
+          <w:rStyle w:val="normaltextrun"/>
+          <w:rFonts w:ascii="Calibri" w:hAnsi="Calibri" w:cs="Calibri"/>
+          <w:color w:val="000000"/>
+          <w:sz w:val="21"/>
+          <w:szCs w:val="21"/>
+          <w:bdr w:val="none" w:sz="0" w:space="0" w:color="auto" w:frame="1"/>
+        </w:rPr>
+      </w:pPr>
+      <w:r>
+        <w:rPr>
+          <w:rStyle w:val="normaltextrun"/>
+          <w:rFonts w:ascii="Calibri" w:hAnsi="Calibri" w:cs="Calibri"/>
+          <w:color w:val="000000"/>
+          <w:sz w:val="21"/>
+          <w:szCs w:val="21"/>
+          <w:bdr w:val="none" w:sz="0" w:space="0" w:color="auto" w:frame="1"/>
+        </w:rPr>
+        <w:t xml:space="preserve"> </w:t>
       </w:r>
     </w:p>
     <w:p>
       <w:pPr>
         <w:ind w:left="720"/>
+        <w:jc w:val="both"/>
         <w:rPr>
           <w:rStyle w:val="normaltextrun"/>
           <w:rFonts w:ascii="Calibri" w:hAnsi="Calibri" w:cs="Calibri"/>
@@ -3049,65 +3969,74 @@
     <w:p>
       <w:pPr>
         <w:pStyle w:val="ListParagraph"/>
-        <w:rPr>
-          <w:rStyle w:val="normaltextrun"/>
-          <w:rFonts w:ascii="Calibri" w:hAnsi="Calibri" w:cs="Calibri"/>
-          <w:color w:val="000000"/>
-          <w:sz w:val="21"/>
-          <w:szCs w:val="21"/>
-          <w:bdr w:val="none" w:sz="0" w:space="0" w:color="auto" w:frame="1"/>
-        </w:rPr>
-      </w:pPr>
-    </w:p>
-    <w:p>
-      <w:pPr>
-        <w:rPr>
-          <w:rStyle w:val="normaltextrun"/>
-          <w:rFonts w:ascii="Calibri" w:hAnsi="Calibri" w:cs="Calibri"/>
-          <w:color w:val="000000"/>
-          <w:sz w:val="21"/>
-          <w:szCs w:val="21"/>
-          <w:bdr w:val="none" w:sz="0" w:space="0" w:color="auto" w:frame="1"/>
-        </w:rPr>
-      </w:pPr>
-    </w:p>
-    <w:p>
-      <w:pPr>
-        <w:rPr>
-          <w:rStyle w:val="normaltextrun"/>
-          <w:rFonts w:ascii="Calibri" w:hAnsi="Calibri" w:cs="Calibri"/>
-          <w:color w:val="000000"/>
-          <w:sz w:val="21"/>
-          <w:szCs w:val="21"/>
-          <w:bdr w:val="none" w:sz="0" w:space="0" w:color="auto" w:frame="1"/>
-        </w:rPr>
-      </w:pPr>
-    </w:p>
-    <w:p>
-      <w:pPr>
-        <w:rPr>
-          <w:rStyle w:val="normaltextrun"/>
-          <w:rFonts w:ascii="Calibri" w:hAnsi="Calibri" w:cs="Calibri"/>
-          <w:color w:val="000000"/>
-          <w:sz w:val="21"/>
-          <w:szCs w:val="21"/>
-          <w:bdr w:val="none" w:sz="0" w:space="0" w:color="auto" w:frame="1"/>
-        </w:rPr>
-      </w:pPr>
-    </w:p>
-    <w:p>
-      <w:pPr>
-        <w:rPr>
-          <w:rStyle w:val="normaltextrun"/>
-          <w:rFonts w:ascii="Calibri" w:hAnsi="Calibri" w:cs="Calibri"/>
-          <w:color w:val="000000"/>
-          <w:sz w:val="21"/>
-          <w:szCs w:val="21"/>
-          <w:bdr w:val="none" w:sz="0" w:space="0" w:color="auto" w:frame="1"/>
-        </w:rPr>
-      </w:pPr>
-    </w:p>
-    <w:p/>
+        <w:jc w:val="both"/>
+        <w:rPr>
+          <w:rStyle w:val="normaltextrun"/>
+          <w:rFonts w:ascii="Calibri" w:hAnsi="Calibri" w:cs="Calibri"/>
+          <w:color w:val="000000"/>
+          <w:sz w:val="21"/>
+          <w:szCs w:val="21"/>
+          <w:bdr w:val="none" w:sz="0" w:space="0" w:color="auto" w:frame="1"/>
+        </w:rPr>
+      </w:pPr>
+    </w:p>
+    <w:p>
+      <w:pPr>
+        <w:jc w:val="both"/>
+        <w:rPr>
+          <w:rStyle w:val="normaltextrun"/>
+          <w:rFonts w:ascii="Calibri" w:hAnsi="Calibri" w:cs="Calibri"/>
+          <w:color w:val="000000"/>
+          <w:sz w:val="21"/>
+          <w:szCs w:val="21"/>
+          <w:bdr w:val="none" w:sz="0" w:space="0" w:color="auto" w:frame="1"/>
+        </w:rPr>
+      </w:pPr>
+    </w:p>
+    <w:p>
+      <w:pPr>
+        <w:jc w:val="both"/>
+        <w:rPr>
+          <w:rStyle w:val="normaltextrun"/>
+          <w:rFonts w:ascii="Calibri" w:hAnsi="Calibri" w:cs="Calibri"/>
+          <w:color w:val="000000"/>
+          <w:sz w:val="21"/>
+          <w:szCs w:val="21"/>
+          <w:bdr w:val="none" w:sz="0" w:space="0" w:color="auto" w:frame="1"/>
+        </w:rPr>
+      </w:pPr>
+    </w:p>
+    <w:p>
+      <w:pPr>
+        <w:jc w:val="both"/>
+        <w:rPr>
+          <w:rStyle w:val="normaltextrun"/>
+          <w:rFonts w:ascii="Calibri" w:hAnsi="Calibri" w:cs="Calibri"/>
+          <w:color w:val="000000"/>
+          <w:sz w:val="21"/>
+          <w:szCs w:val="21"/>
+          <w:bdr w:val="none" w:sz="0" w:space="0" w:color="auto" w:frame="1"/>
+        </w:rPr>
+      </w:pPr>
+    </w:p>
+    <w:p>
+      <w:pPr>
+        <w:jc w:val="both"/>
+        <w:rPr>
+          <w:rStyle w:val="normaltextrun"/>
+          <w:rFonts w:ascii="Calibri" w:hAnsi="Calibri" w:cs="Calibri"/>
+          <w:color w:val="000000"/>
+          <w:sz w:val="21"/>
+          <w:szCs w:val="21"/>
+          <w:bdr w:val="none" w:sz="0" w:space="0" w:color="auto" w:frame="1"/>
+        </w:rPr>
+      </w:pPr>
+    </w:p>
+    <w:p>
+      <w:pPr>
+        <w:jc w:val="both"/>
+      </w:pPr>
+    </w:p>
     <w:sectPr>
       <w:pgSz w:w="12240" w:h="15840"/>
       <w:pgMar w:top="1440" w:right="1440" w:bottom="1440" w:left="1440" w:header="720" w:footer="720" w:gutter="0"/>
@@ -4219,7 +5148,6 @@
   <w:style w:type="character" w:default="1" w:styleId="DefaultParagraphFont">
     <w:name w:val="Default Paragraph Font"/>
     <w:uiPriority w:val="1"/>
-    <w:semiHidden/>
     <w:unhideWhenUsed/>
   </w:style>
   <w:style w:type="table" w:default="1" w:styleId="TableNormal">

</xml_diff>

<commit_message>
Risk Management Plan - Done
</commit_message>
<xml_diff>
--- a/documentation/projman/Week 8 - 11/Nacor Industries - Risk Management Plan.docx
+++ b/documentation/projman/Week 8 - 11/Nacor Industries - Risk Management Plan.docx
@@ -819,7 +819,31 @@
           <w:szCs w:val="21"/>
           <w:bdr w:val="none" w:sz="0" w:space="0" w:color="auto" w:frame="1"/>
         </w:rPr>
-        <w:t xml:space="preserve">Security Breaches – personal information that are stored and is being used in a ticketing system is at risk when there is a weak security for the system. </w:t>
+        <w:t xml:space="preserve">Security Breaches – personal information that </w:t>
+      </w:r>
+      <w:proofErr w:type="gramStart"/>
+      <w:r>
+        <w:rPr>
+          <w:rStyle w:val="normaltextrun"/>
+          <w:rFonts w:ascii="Calibri" w:hAnsi="Calibri" w:cs="Calibri"/>
+          <w:color w:val="000000"/>
+          <w:sz w:val="21"/>
+          <w:szCs w:val="21"/>
+          <w:bdr w:val="none" w:sz="0" w:space="0" w:color="auto" w:frame="1"/>
+        </w:rPr>
+        <w:t>are</w:t>
+      </w:r>
+      <w:proofErr w:type="gramEnd"/>
+      <w:r>
+        <w:rPr>
+          <w:rStyle w:val="normaltextrun"/>
+          <w:rFonts w:ascii="Calibri" w:hAnsi="Calibri" w:cs="Calibri"/>
+          <w:color w:val="000000"/>
+          <w:sz w:val="21"/>
+          <w:szCs w:val="21"/>
+          <w:bdr w:val="none" w:sz="0" w:space="0" w:color="auto" w:frame="1"/>
+        </w:rPr>
+        <w:t xml:space="preserve"> stored and is being used in a ticketing system is at risk when there is a weak security for the system. </w:t>
       </w:r>
     </w:p>
     <w:p>
@@ -1051,16 +1075,29 @@
         <w:lastRenderedPageBreak/>
         <w:t xml:space="preserve">they are </w:t>
       </w:r>
-      <w:r>
-        <w:rPr>
-          <w:rStyle w:val="normaltextrun"/>
-          <w:rFonts w:ascii="Calibri" w:hAnsi="Calibri" w:cs="Calibri"/>
-          <w:color w:val="000000"/>
-          <w:sz w:val="21"/>
-          <w:szCs w:val="21"/>
-          <w:bdr w:val="none" w:sz="0" w:space="0" w:color="auto" w:frame="1"/>
-        </w:rPr>
-        <w:t>non-I</w:t>
+      <w:proofErr w:type="gramStart"/>
+      <w:r>
+        <w:rPr>
+          <w:rStyle w:val="normaltextrun"/>
+          <w:rFonts w:ascii="Calibri" w:hAnsi="Calibri" w:cs="Calibri"/>
+          <w:color w:val="000000"/>
+          <w:sz w:val="21"/>
+          <w:szCs w:val="21"/>
+          <w:bdr w:val="none" w:sz="0" w:space="0" w:color="auto" w:frame="1"/>
+        </w:rPr>
+        <w:t>non-</w:t>
+      </w:r>
+      <w:proofErr w:type="gramEnd"/>
+      <w:r>
+        <w:rPr>
+          <w:rStyle w:val="normaltextrun"/>
+          <w:rFonts w:ascii="Calibri" w:hAnsi="Calibri" w:cs="Calibri"/>
+          <w:color w:val="000000"/>
+          <w:sz w:val="21"/>
+          <w:szCs w:val="21"/>
+          <w:bdr w:val="none" w:sz="0" w:space="0" w:color="auto" w:frame="1"/>
+        </w:rPr>
+        <w:t>I</w:t>
       </w:r>
       <w:r>
         <w:rPr>
@@ -2971,18 +3008,42 @@
           <w:szCs w:val="21"/>
           <w:bdr w:val="none" w:sz="0" w:space="0" w:color="auto" w:frame="1"/>
         </w:rPr>
-        <w:t xml:space="preserve">After the assessment, we will focus on developing solutions for the risks that are considered in extreme and high priority. The risks on the low to medium priority will be constantly monitored as well, and there are no negligible risks since we firmly believe that all risks must be taken into </w:t>
-      </w:r>
-      <w:r>
-        <w:rPr>
-          <w:rStyle w:val="normaltextrun"/>
-          <w:rFonts w:ascii="Calibri" w:hAnsi="Calibri" w:cs="Calibri"/>
-          <w:color w:val="000000"/>
-          <w:sz w:val="21"/>
-          <w:szCs w:val="21"/>
-          <w:bdr w:val="none" w:sz="0" w:space="0" w:color="auto" w:frame="1"/>
-        </w:rPr>
-        <w:t>account and</w:t>
+        <w:t xml:space="preserve">After the assessment, we will focus on developing solutions for the risks that are considered in extreme and high priority. The risks on the low to medium priority will be constantly monitored as well, and there are no negligible risks since we firmly believe that all risks must be </w:t>
+      </w:r>
+      <w:proofErr w:type="gramStart"/>
+      <w:r>
+        <w:rPr>
+          <w:rStyle w:val="normaltextrun"/>
+          <w:rFonts w:ascii="Calibri" w:hAnsi="Calibri" w:cs="Calibri"/>
+          <w:color w:val="000000"/>
+          <w:sz w:val="21"/>
+          <w:szCs w:val="21"/>
+          <w:bdr w:val="none" w:sz="0" w:space="0" w:color="auto" w:frame="1"/>
+        </w:rPr>
+        <w:t xml:space="preserve">taken into </w:t>
+      </w:r>
+      <w:r>
+        <w:rPr>
+          <w:rStyle w:val="normaltextrun"/>
+          <w:rFonts w:ascii="Calibri" w:hAnsi="Calibri" w:cs="Calibri"/>
+          <w:color w:val="000000"/>
+          <w:sz w:val="21"/>
+          <w:szCs w:val="21"/>
+          <w:bdr w:val="none" w:sz="0" w:space="0" w:color="auto" w:frame="1"/>
+        </w:rPr>
+        <w:t>account</w:t>
+      </w:r>
+      <w:proofErr w:type="gramEnd"/>
+      <w:r>
+        <w:rPr>
+          <w:rStyle w:val="normaltextrun"/>
+          <w:rFonts w:ascii="Calibri" w:hAnsi="Calibri" w:cs="Calibri"/>
+          <w:color w:val="000000"/>
+          <w:sz w:val="21"/>
+          <w:szCs w:val="21"/>
+          <w:bdr w:val="none" w:sz="0" w:space="0" w:color="auto" w:frame="1"/>
+        </w:rPr>
+        <w:t xml:space="preserve"> and</w:t>
       </w:r>
       <w:r>
         <w:rPr>
@@ -3896,7 +3957,29 @@
           <w:szCs w:val="21"/>
           <w:bdr w:val="none" w:sz="0" w:space="0" w:color="auto" w:frame="1"/>
         </w:rPr>
-        <w:t>– there must be a distinct change management plan for when there are any changes that need to be made to the system. It is important to document and gain the approval of every stakeholder when applying changes within the project. This will allow the team to handle potential risks without creating any ambivalence within the project stakeholders ideas.</w:t>
+        <w:t xml:space="preserve">– there must be a distinct change management plan for when there are any changes that need to be made to the system. It is important to document and gain the approval of every stakeholder when applying changes within the project. This will allow the team to handle potential risks without creating any ambivalence within the project </w:t>
+      </w:r>
+      <w:r>
+        <w:rPr>
+          <w:rStyle w:val="normaltextrun"/>
+          <w:rFonts w:ascii="Calibri" w:hAnsi="Calibri" w:cs="Calibri"/>
+          <w:color w:val="000000"/>
+          <w:sz w:val="21"/>
+          <w:szCs w:val="21"/>
+          <w:bdr w:val="none" w:sz="0" w:space="0" w:color="auto" w:frame="1"/>
+        </w:rPr>
+        <w:t>stakeholders’</w:t>
+      </w:r>
+      <w:r>
+        <w:rPr>
+          <w:rStyle w:val="normaltextrun"/>
+          <w:rFonts w:ascii="Calibri" w:hAnsi="Calibri" w:cs="Calibri"/>
+          <w:color w:val="000000"/>
+          <w:sz w:val="21"/>
+          <w:szCs w:val="21"/>
+          <w:bdr w:val="none" w:sz="0" w:space="0" w:color="auto" w:frame="1"/>
+        </w:rPr>
+        <w:t xml:space="preserve"> ideas.</w:t>
       </w:r>
     </w:p>
     <w:p>
@@ -3940,35 +4023,3345 @@
           <w:bdr w:val="none" w:sz="0" w:space="0" w:color="auto" w:frame="1"/>
         </w:rPr>
       </w:pPr>
-      <w:r>
-        <w:rPr>
-          <w:rStyle w:val="normaltextrun"/>
-          <w:rFonts w:ascii="Calibri" w:hAnsi="Calibri" w:cs="Calibri"/>
-          <w:color w:val="000000"/>
-          <w:sz w:val="21"/>
-          <w:szCs w:val="21"/>
-          <w:bdr w:val="none" w:sz="0" w:space="0" w:color="auto" w:frame="1"/>
-        </w:rPr>
-        <w:t xml:space="preserve"> </w:t>
-      </w:r>
-    </w:p>
-    <w:p>
-      <w:pPr>
-        <w:ind w:left="720"/>
-        <w:jc w:val="both"/>
-        <w:rPr>
-          <w:rStyle w:val="normaltextrun"/>
-          <w:rFonts w:ascii="Calibri" w:hAnsi="Calibri" w:cs="Calibri"/>
-          <w:color w:val="000000"/>
-          <w:sz w:val="21"/>
-          <w:szCs w:val="21"/>
-          <w:bdr w:val="none" w:sz="0" w:space="0" w:color="auto" w:frame="1"/>
-        </w:rPr>
-      </w:pPr>
+    </w:p>
+    <w:p>
+      <w:pPr>
+        <w:spacing w:after="0"/>
+        <w:jc w:val="both"/>
+        <w:rPr>
+          <w:rStyle w:val="normaltextrun"/>
+          <w:rFonts w:ascii="Calibri" w:hAnsi="Calibri" w:cs="Calibri"/>
+          <w:color w:val="000000"/>
+          <w:sz w:val="21"/>
+          <w:szCs w:val="21"/>
+          <w:bdr w:val="none" w:sz="0" w:space="0" w:color="auto" w:frame="1"/>
+        </w:rPr>
+      </w:pPr>
+      <w:r>
+        <w:rPr>
+          <w:rStyle w:val="normaltextrun"/>
+          <w:rFonts w:ascii="Calibri" w:hAnsi="Calibri" w:cs="Calibri"/>
+          <w:color w:val="000000"/>
+          <w:sz w:val="21"/>
+          <w:szCs w:val="21"/>
+          <w:bdr w:val="none" w:sz="0" w:space="0" w:color="auto" w:frame="1"/>
+        </w:rPr>
+        <w:t xml:space="preserve">** Risk Register </w:t>
+      </w:r>
+    </w:p>
+    <w:p>
+      <w:pPr>
+        <w:spacing w:after="0"/>
+        <w:jc w:val="both"/>
+        <w:rPr>
+          <w:rStyle w:val="normaltextrun"/>
+          <w:rFonts w:ascii="Calibri" w:hAnsi="Calibri" w:cs="Calibri"/>
+          <w:color w:val="000000"/>
+          <w:sz w:val="21"/>
+          <w:szCs w:val="21"/>
+          <w:bdr w:val="none" w:sz="0" w:space="0" w:color="auto" w:frame="1"/>
+        </w:rPr>
+      </w:pPr>
+    </w:p>
+    <w:p>
+      <w:pPr>
+        <w:spacing w:after="0"/>
+        <w:jc w:val="both"/>
+        <w:rPr>
+          <w:rStyle w:val="normaltextrun"/>
+          <w:rFonts w:ascii="Calibri" w:hAnsi="Calibri" w:cs="Calibri"/>
+          <w:color w:val="000000"/>
+          <w:sz w:val="21"/>
+          <w:szCs w:val="21"/>
+          <w:bdr w:val="none" w:sz="0" w:space="0" w:color="auto" w:frame="1"/>
+        </w:rPr>
+      </w:pPr>
+      <w:r>
+        <w:rPr>
+          <w:rStyle w:val="normaltextrun"/>
+          <w:rFonts w:ascii="Calibri" w:hAnsi="Calibri" w:cs="Calibri"/>
+          <w:color w:val="000000"/>
+          <w:sz w:val="21"/>
+          <w:szCs w:val="21"/>
+          <w:bdr w:val="none" w:sz="0" w:space="0" w:color="auto" w:frame="1"/>
+        </w:rPr>
+        <w:t>In the risk register section, the risk management plan that will be intended for the top categories of identified risks will be constantly revised throughout the project. This will include all necessary details such as the probability of these risks occurring, their impacts, and the mitigation and avoidance procedures.</w:t>
+      </w:r>
+    </w:p>
+    <w:p>
+      <w:pPr>
+        <w:spacing w:after="0"/>
+        <w:jc w:val="both"/>
+        <w:rPr>
+          <w:rStyle w:val="normaltextrun"/>
+          <w:rFonts w:ascii="Calibri" w:hAnsi="Calibri" w:cs="Calibri"/>
+          <w:color w:val="000000"/>
+          <w:sz w:val="21"/>
+          <w:szCs w:val="21"/>
+          <w:bdr w:val="none" w:sz="0" w:space="0" w:color="auto" w:frame="1"/>
+        </w:rPr>
+      </w:pPr>
+    </w:p>
+    <w:p>
+      <w:pPr>
+        <w:spacing w:after="0"/>
+        <w:jc w:val="both"/>
+        <w:rPr>
+          <w:rStyle w:val="normaltextrun"/>
+          <w:rFonts w:ascii="Calibri" w:hAnsi="Calibri" w:cs="Calibri"/>
+          <w:color w:val="000000"/>
+          <w:sz w:val="21"/>
+          <w:szCs w:val="21"/>
+          <w:bdr w:val="none" w:sz="0" w:space="0" w:color="auto" w:frame="1"/>
+        </w:rPr>
+      </w:pPr>
+      <w:r>
+        <w:rPr>
+          <w:rStyle w:val="normaltextrun"/>
+          <w:rFonts w:ascii="Calibri" w:hAnsi="Calibri" w:cs="Calibri"/>
+          <w:color w:val="000000"/>
+          <w:sz w:val="21"/>
+          <w:szCs w:val="21"/>
+          <w:bdr w:val="none" w:sz="0" w:space="0" w:color="auto" w:frame="1"/>
+        </w:rPr>
+        <w:t xml:space="preserve">The risk registry will be available for viewing for all the stakeholders to make sure that there is transparency when it comes to risk management. This file will be kept in a shared location where all the stakeholders can access it. </w:t>
+      </w:r>
+    </w:p>
+    <w:p>
+      <w:pPr>
+        <w:spacing w:after="0"/>
+        <w:jc w:val="both"/>
+        <w:rPr>
+          <w:rStyle w:val="normaltextrun"/>
+          <w:rFonts w:ascii="Calibri" w:hAnsi="Calibri" w:cs="Calibri"/>
+          <w:color w:val="000000"/>
+          <w:sz w:val="21"/>
+          <w:szCs w:val="21"/>
+          <w:bdr w:val="none" w:sz="0" w:space="0" w:color="auto" w:frame="1"/>
+        </w:rPr>
+      </w:pPr>
+    </w:p>
+    <w:p>
+      <w:pPr>
+        <w:spacing w:after="0"/>
+        <w:jc w:val="both"/>
+        <w:rPr>
+          <w:rStyle w:val="normaltextrun"/>
+          <w:rFonts w:ascii="Calibri" w:hAnsi="Calibri" w:cs="Calibri"/>
+          <w:color w:val="000000"/>
+          <w:sz w:val="21"/>
+          <w:szCs w:val="21"/>
+          <w:bdr w:val="none" w:sz="0" w:space="0" w:color="auto" w:frame="1"/>
+        </w:rPr>
+      </w:pPr>
+      <w:r>
+        <w:rPr>
+          <w:rStyle w:val="normaltextrun"/>
+          <w:rFonts w:ascii="Calibri" w:hAnsi="Calibri" w:cs="Calibri"/>
+          <w:color w:val="000000"/>
+          <w:sz w:val="21"/>
+          <w:szCs w:val="21"/>
+          <w:bdr w:val="none" w:sz="0" w:space="0" w:color="auto" w:frame="1"/>
+        </w:rPr>
+        <w:t xml:space="preserve">The aim for this risk register is to </w:t>
+      </w:r>
+      <w:r>
+        <w:rPr>
+          <w:rStyle w:val="normaltextrun"/>
+          <w:rFonts w:ascii="Calibri" w:hAnsi="Calibri" w:cs="Calibri"/>
+          <w:color w:val="000000"/>
+          <w:sz w:val="21"/>
+          <w:szCs w:val="21"/>
+          <w:bdr w:val="none" w:sz="0" w:space="0" w:color="auto" w:frame="1"/>
+        </w:rPr>
+        <w:t xml:space="preserve">allow the stakeholders, especially the team, to </w:t>
+      </w:r>
+      <w:r>
+        <w:rPr>
+          <w:rStyle w:val="normaltextrun"/>
+          <w:rFonts w:ascii="Calibri" w:hAnsi="Calibri" w:cs="Calibri"/>
+          <w:color w:val="000000"/>
+          <w:sz w:val="21"/>
+          <w:szCs w:val="21"/>
+          <w:bdr w:val="none" w:sz="0" w:space="0" w:color="auto" w:frame="1"/>
+        </w:rPr>
+        <w:t>have an overview of the history of risk management planning</w:t>
+      </w:r>
+      <w:r>
+        <w:rPr>
+          <w:rStyle w:val="normaltextrun"/>
+          <w:rFonts w:ascii="Calibri" w:hAnsi="Calibri" w:cs="Calibri"/>
+          <w:color w:val="000000"/>
+          <w:sz w:val="21"/>
+          <w:szCs w:val="21"/>
+          <w:bdr w:val="none" w:sz="0" w:space="0" w:color="auto" w:frame="1"/>
+        </w:rPr>
+        <w:t xml:space="preserve"> for comparison and improvement basis</w:t>
+      </w:r>
+      <w:r>
+        <w:rPr>
+          <w:rStyle w:val="normaltextrun"/>
+          <w:rFonts w:ascii="Calibri" w:hAnsi="Calibri" w:cs="Calibri"/>
+          <w:color w:val="000000"/>
+          <w:sz w:val="21"/>
+          <w:szCs w:val="21"/>
+          <w:bdr w:val="none" w:sz="0" w:space="0" w:color="auto" w:frame="1"/>
+        </w:rPr>
+        <w:t xml:space="preserve">, as well as the ongoing measures taken for risk </w:t>
+      </w:r>
+      <w:r>
+        <w:rPr>
+          <w:rStyle w:val="normaltextrun"/>
+          <w:rFonts w:ascii="Calibri" w:hAnsi="Calibri" w:cs="Calibri"/>
+          <w:color w:val="000000"/>
+          <w:sz w:val="21"/>
+          <w:szCs w:val="21"/>
+          <w:bdr w:val="none" w:sz="0" w:space="0" w:color="auto" w:frame="1"/>
+        </w:rPr>
+        <w:t xml:space="preserve">mitigation. In this way, the RAMs Corner project team will be able to manage the potential risks in a timely and efficient manner. </w:t>
+      </w:r>
+    </w:p>
+    <w:p>
+      <w:pPr>
+        <w:spacing w:after="0"/>
+        <w:jc w:val="both"/>
+        <w:rPr>
+          <w:rStyle w:val="normaltextrun"/>
+          <w:rFonts w:ascii="Calibri" w:hAnsi="Calibri" w:cs="Calibri"/>
+          <w:color w:val="000000"/>
+          <w:sz w:val="21"/>
+          <w:szCs w:val="21"/>
+          <w:bdr w:val="none" w:sz="0" w:space="0" w:color="auto" w:frame="1"/>
+        </w:rPr>
+      </w:pPr>
+    </w:p>
+    <w:p>
+      <w:pPr>
+        <w:spacing w:after="0"/>
+        <w:jc w:val="both"/>
+        <w:rPr>
+          <w:rStyle w:val="normaltextrun"/>
+          <w:rFonts w:ascii="Calibri" w:hAnsi="Calibri" w:cs="Calibri"/>
+          <w:color w:val="000000"/>
+          <w:sz w:val="21"/>
+          <w:szCs w:val="21"/>
+          <w:bdr w:val="none" w:sz="0" w:space="0" w:color="auto" w:frame="1"/>
+        </w:rPr>
+      </w:pPr>
+      <w:r>
+        <w:rPr>
+          <w:rStyle w:val="normaltextrun"/>
+          <w:rFonts w:ascii="Calibri" w:hAnsi="Calibri" w:cs="Calibri"/>
+          <w:color w:val="000000"/>
+          <w:sz w:val="21"/>
+          <w:szCs w:val="21"/>
+          <w:bdr w:val="none" w:sz="0" w:space="0" w:color="auto" w:frame="1"/>
+        </w:rPr>
+        <w:lastRenderedPageBreak/>
+        <w:t>The following are the list of elements in the Risk Register</w:t>
+      </w:r>
     </w:p>
     <w:p>
       <w:pPr>
         <w:pStyle w:val="ListParagraph"/>
+        <w:numPr>
+          <w:ilvl w:val="0"/>
+          <w:numId w:val="2"/>
+        </w:numPr>
+        <w:spacing w:after="0"/>
+        <w:jc w:val="both"/>
+        <w:rPr>
+          <w:rStyle w:val="normaltextrun"/>
+          <w:rFonts w:ascii="Calibri" w:hAnsi="Calibri" w:cs="Calibri"/>
+          <w:color w:val="000000"/>
+          <w:sz w:val="21"/>
+          <w:szCs w:val="21"/>
+          <w:bdr w:val="none" w:sz="0" w:space="0" w:color="auto" w:frame="1"/>
+        </w:rPr>
+      </w:pPr>
+      <w:r>
+        <w:rPr>
+          <w:rStyle w:val="normaltextrun"/>
+          <w:rFonts w:ascii="Calibri" w:hAnsi="Calibri" w:cs="Calibri"/>
+          <w:color w:val="000000"/>
+          <w:sz w:val="21"/>
+          <w:szCs w:val="21"/>
+          <w:bdr w:val="none" w:sz="0" w:space="0" w:color="auto" w:frame="1"/>
+        </w:rPr>
+        <w:t>Risk ID – each risk identified will have their own unique identifier</w:t>
+      </w:r>
+    </w:p>
+    <w:p>
+      <w:pPr>
+        <w:pStyle w:val="ListParagraph"/>
+        <w:numPr>
+          <w:ilvl w:val="0"/>
+          <w:numId w:val="2"/>
+        </w:numPr>
+        <w:spacing w:after="0"/>
+        <w:jc w:val="both"/>
+        <w:rPr>
+          <w:rStyle w:val="normaltextrun"/>
+          <w:rFonts w:ascii="Calibri" w:hAnsi="Calibri" w:cs="Calibri"/>
+          <w:color w:val="000000"/>
+          <w:sz w:val="21"/>
+          <w:szCs w:val="21"/>
+          <w:bdr w:val="none" w:sz="0" w:space="0" w:color="auto" w:frame="1"/>
+        </w:rPr>
+      </w:pPr>
+      <w:r>
+        <w:rPr>
+          <w:rStyle w:val="normaltextrun"/>
+          <w:rFonts w:ascii="Calibri" w:hAnsi="Calibri" w:cs="Calibri"/>
+          <w:color w:val="000000"/>
+          <w:sz w:val="21"/>
+          <w:szCs w:val="21"/>
+          <w:bdr w:val="none" w:sz="0" w:space="0" w:color="auto" w:frame="1"/>
+        </w:rPr>
+        <w:t>Risk Description – brief and concise description of the identified risk</w:t>
+      </w:r>
+    </w:p>
+    <w:p>
+      <w:pPr>
+        <w:pStyle w:val="ListParagraph"/>
+        <w:numPr>
+          <w:ilvl w:val="0"/>
+          <w:numId w:val="2"/>
+        </w:numPr>
+        <w:spacing w:after="0"/>
+        <w:jc w:val="both"/>
+        <w:rPr>
+          <w:rStyle w:val="normaltextrun"/>
+          <w:rFonts w:ascii="Calibri" w:hAnsi="Calibri" w:cs="Calibri"/>
+          <w:color w:val="000000"/>
+          <w:sz w:val="21"/>
+          <w:szCs w:val="21"/>
+          <w:bdr w:val="none" w:sz="0" w:space="0" w:color="auto" w:frame="1"/>
+        </w:rPr>
+      </w:pPr>
+      <w:r>
+        <w:rPr>
+          <w:rStyle w:val="normaltextrun"/>
+          <w:rFonts w:ascii="Calibri" w:hAnsi="Calibri" w:cs="Calibri"/>
+          <w:color w:val="000000"/>
+          <w:sz w:val="21"/>
+          <w:szCs w:val="21"/>
+          <w:bdr w:val="none" w:sz="0" w:space="0" w:color="auto" w:frame="1"/>
+        </w:rPr>
+        <w:t>Risk Category – classify the type of risk as Vulnerability in Security, System Failure, and Performance Issues</w:t>
+      </w:r>
+    </w:p>
+    <w:p>
+      <w:pPr>
+        <w:pStyle w:val="ListParagraph"/>
+        <w:numPr>
+          <w:ilvl w:val="0"/>
+          <w:numId w:val="2"/>
+        </w:numPr>
+        <w:spacing w:after="0"/>
+        <w:jc w:val="both"/>
+        <w:rPr>
+          <w:rStyle w:val="normaltextrun"/>
+          <w:rFonts w:ascii="Calibri" w:hAnsi="Calibri" w:cs="Calibri"/>
+          <w:color w:val="000000"/>
+          <w:sz w:val="21"/>
+          <w:szCs w:val="21"/>
+          <w:bdr w:val="none" w:sz="0" w:space="0" w:color="auto" w:frame="1"/>
+        </w:rPr>
+      </w:pPr>
+      <w:r>
+        <w:rPr>
+          <w:rStyle w:val="normaltextrun"/>
+          <w:rFonts w:ascii="Calibri" w:hAnsi="Calibri" w:cs="Calibri"/>
+          <w:color w:val="000000"/>
+          <w:sz w:val="21"/>
+          <w:szCs w:val="21"/>
+          <w:bdr w:val="none" w:sz="0" w:space="0" w:color="auto" w:frame="1"/>
+        </w:rPr>
+        <w:t>Risk Owner – project team member that is responsible for monitoring and reviewing current potential risks</w:t>
+      </w:r>
+    </w:p>
+    <w:p>
+      <w:pPr>
+        <w:pStyle w:val="ListParagraph"/>
+        <w:numPr>
+          <w:ilvl w:val="0"/>
+          <w:numId w:val="2"/>
+        </w:numPr>
+        <w:spacing w:after="0"/>
+        <w:jc w:val="both"/>
+        <w:rPr>
+          <w:rStyle w:val="normaltextrun"/>
+          <w:rFonts w:ascii="Calibri" w:hAnsi="Calibri" w:cs="Calibri"/>
+          <w:color w:val="000000"/>
+          <w:sz w:val="21"/>
+          <w:szCs w:val="21"/>
+          <w:bdr w:val="none" w:sz="0" w:space="0" w:color="auto" w:frame="1"/>
+        </w:rPr>
+      </w:pPr>
+      <w:r>
+        <w:rPr>
+          <w:rStyle w:val="normaltextrun"/>
+          <w:rFonts w:ascii="Calibri" w:hAnsi="Calibri" w:cs="Calibri"/>
+          <w:color w:val="000000"/>
+          <w:sz w:val="21"/>
+          <w:szCs w:val="21"/>
+          <w:bdr w:val="none" w:sz="0" w:space="0" w:color="auto" w:frame="1"/>
+        </w:rPr>
+        <w:t>Probability – probability of risk occurrence scaling from 1 – 4, 1 indicating Very Low Probability and 5 indicating High probability</w:t>
+      </w:r>
+    </w:p>
+    <w:p>
+      <w:pPr>
+        <w:pStyle w:val="ListParagraph"/>
+        <w:numPr>
+          <w:ilvl w:val="0"/>
+          <w:numId w:val="2"/>
+        </w:numPr>
+        <w:spacing w:after="0"/>
+        <w:jc w:val="both"/>
+        <w:rPr>
+          <w:rStyle w:val="normaltextrun"/>
+          <w:rFonts w:ascii="Calibri" w:hAnsi="Calibri" w:cs="Calibri"/>
+          <w:color w:val="000000"/>
+          <w:sz w:val="21"/>
+          <w:szCs w:val="21"/>
+          <w:bdr w:val="none" w:sz="0" w:space="0" w:color="auto" w:frame="1"/>
+        </w:rPr>
+      </w:pPr>
+      <w:r>
+        <w:rPr>
+          <w:rStyle w:val="normaltextrun"/>
+          <w:rFonts w:ascii="Calibri" w:hAnsi="Calibri" w:cs="Calibri"/>
+          <w:color w:val="000000"/>
+          <w:sz w:val="21"/>
+          <w:szCs w:val="21"/>
+          <w:bdr w:val="none" w:sz="0" w:space="0" w:color="auto" w:frame="1"/>
+        </w:rPr>
+        <w:t>Impact – impact of the potential risk scaling from 1-5, 1 having Insignificant impact, and 5 having the Catastrophic impact</w:t>
+      </w:r>
+    </w:p>
+    <w:p>
+      <w:pPr>
+        <w:pStyle w:val="ListParagraph"/>
+        <w:numPr>
+          <w:ilvl w:val="0"/>
+          <w:numId w:val="2"/>
+        </w:numPr>
+        <w:spacing w:after="0"/>
+        <w:jc w:val="both"/>
+        <w:rPr>
+          <w:rStyle w:val="normaltextrun"/>
+          <w:rFonts w:ascii="Calibri" w:hAnsi="Calibri" w:cs="Calibri"/>
+          <w:color w:val="000000"/>
+          <w:sz w:val="21"/>
+          <w:szCs w:val="21"/>
+          <w:bdr w:val="none" w:sz="0" w:space="0" w:color="auto" w:frame="1"/>
+        </w:rPr>
+      </w:pPr>
+      <w:r>
+        <w:rPr>
+          <w:rStyle w:val="normaltextrun"/>
+          <w:rFonts w:ascii="Calibri" w:hAnsi="Calibri" w:cs="Calibri"/>
+          <w:color w:val="000000"/>
+          <w:sz w:val="21"/>
+          <w:szCs w:val="21"/>
+          <w:bdr w:val="none" w:sz="0" w:space="0" w:color="auto" w:frame="1"/>
+        </w:rPr>
+        <w:t xml:space="preserve">Risk Score </w:t>
+      </w:r>
+      <w:r>
+        <w:rPr>
+          <w:rStyle w:val="normaltextrun"/>
+          <w:rFonts w:ascii="Calibri" w:hAnsi="Calibri" w:cs="Calibri"/>
+          <w:color w:val="000000"/>
+          <w:sz w:val="21"/>
+          <w:szCs w:val="21"/>
+          <w:bdr w:val="none" w:sz="0" w:space="0" w:color="auto" w:frame="1"/>
+        </w:rPr>
+        <w:t>– product of probability and impact score</w:t>
+      </w:r>
+    </w:p>
+    <w:p>
+      <w:pPr>
+        <w:pStyle w:val="ListParagraph"/>
+        <w:numPr>
+          <w:ilvl w:val="0"/>
+          <w:numId w:val="2"/>
+        </w:numPr>
+        <w:spacing w:after="0"/>
+        <w:jc w:val="both"/>
+        <w:rPr>
+          <w:rStyle w:val="normaltextrun"/>
+          <w:rFonts w:ascii="Calibri" w:hAnsi="Calibri" w:cs="Calibri"/>
+          <w:color w:val="000000"/>
+          <w:sz w:val="21"/>
+          <w:szCs w:val="21"/>
+          <w:bdr w:val="none" w:sz="0" w:space="0" w:color="auto" w:frame="1"/>
+        </w:rPr>
+      </w:pPr>
+      <w:r>
+        <w:rPr>
+          <w:rStyle w:val="normaltextrun"/>
+          <w:rFonts w:ascii="Calibri" w:hAnsi="Calibri" w:cs="Calibri"/>
+          <w:color w:val="000000"/>
+          <w:sz w:val="21"/>
+          <w:szCs w:val="21"/>
+          <w:bdr w:val="none" w:sz="0" w:space="0" w:color="auto" w:frame="1"/>
+        </w:rPr>
+        <w:t>Mitigation Procedure – specific measures intended for the listed potential risk</w:t>
+      </w:r>
+    </w:p>
+    <w:p>
+      <w:pPr>
+        <w:pStyle w:val="ListParagraph"/>
+        <w:numPr>
+          <w:ilvl w:val="0"/>
+          <w:numId w:val="2"/>
+        </w:numPr>
+        <w:spacing w:after="0"/>
+        <w:jc w:val="both"/>
+        <w:rPr>
+          <w:rStyle w:val="normaltextrun"/>
+          <w:rFonts w:ascii="Calibri" w:hAnsi="Calibri" w:cs="Calibri"/>
+          <w:color w:val="000000"/>
+          <w:sz w:val="21"/>
+          <w:szCs w:val="21"/>
+          <w:bdr w:val="none" w:sz="0" w:space="0" w:color="auto" w:frame="1"/>
+        </w:rPr>
+      </w:pPr>
+      <w:r>
+        <w:rPr>
+          <w:rStyle w:val="normaltextrun"/>
+          <w:rFonts w:ascii="Calibri" w:hAnsi="Calibri" w:cs="Calibri"/>
+          <w:color w:val="000000"/>
+          <w:sz w:val="21"/>
+          <w:szCs w:val="21"/>
+          <w:bdr w:val="none" w:sz="0" w:space="0" w:color="auto" w:frame="1"/>
+        </w:rPr>
+        <w:t>Status – historical status of the risk. It can be Open, Ongoing, or Closed.</w:t>
+      </w:r>
+    </w:p>
+    <w:p>
+      <w:pPr>
+        <w:pStyle w:val="ListParagraph"/>
+        <w:numPr>
+          <w:ilvl w:val="0"/>
+          <w:numId w:val="2"/>
+        </w:numPr>
+        <w:spacing w:after="0"/>
+        <w:jc w:val="both"/>
+        <w:rPr>
+          <w:rStyle w:val="normaltextrun"/>
+          <w:rFonts w:ascii="Calibri" w:hAnsi="Calibri" w:cs="Calibri"/>
+          <w:color w:val="000000"/>
+          <w:sz w:val="21"/>
+          <w:szCs w:val="21"/>
+          <w:bdr w:val="none" w:sz="0" w:space="0" w:color="auto" w:frame="1"/>
+        </w:rPr>
+      </w:pPr>
+      <w:r>
+        <w:rPr>
+          <w:rStyle w:val="normaltextrun"/>
+          <w:rFonts w:ascii="Calibri" w:hAnsi="Calibri" w:cs="Calibri"/>
+          <w:color w:val="000000"/>
+          <w:sz w:val="21"/>
+          <w:szCs w:val="21"/>
+          <w:bdr w:val="none" w:sz="0" w:space="0" w:color="auto" w:frame="1"/>
+        </w:rPr>
+        <w:t>Target Resolution Date – date for the resolution of the listed risk.</w:t>
+      </w:r>
+    </w:p>
+    <w:p>
+      <w:pPr>
+        <w:jc w:val="both"/>
+        <w:rPr>
+          <w:rStyle w:val="normaltextrun"/>
+          <w:rFonts w:ascii="Calibri" w:hAnsi="Calibri" w:cs="Calibri"/>
+          <w:color w:val="000000"/>
+          <w:sz w:val="21"/>
+          <w:szCs w:val="21"/>
+          <w:bdr w:val="none" w:sz="0" w:space="0" w:color="auto" w:frame="1"/>
+        </w:rPr>
+      </w:pPr>
+    </w:p>
+    <w:tbl>
+      <w:tblPr>
+        <w:tblStyle w:val="TableGrid"/>
+        <w:tblW w:w="5968" w:type="pct"/>
+        <w:tblInd w:w="-905" w:type="dxa"/>
+        <w:tblLayout w:type="fixed"/>
+        <w:tblLook w:val="04A0" w:firstRow="1" w:lastRow="0" w:firstColumn="1" w:lastColumn="0" w:noHBand="0" w:noVBand="1"/>
+      </w:tblPr>
+      <w:tblGrid>
+        <w:gridCol w:w="630"/>
+        <w:gridCol w:w="3060"/>
+        <w:gridCol w:w="1350"/>
+        <w:gridCol w:w="1350"/>
+        <w:gridCol w:w="1170"/>
+        <w:gridCol w:w="810"/>
+        <w:gridCol w:w="810"/>
+        <w:gridCol w:w="810"/>
+        <w:gridCol w:w="1170"/>
+      </w:tblGrid>
+      <w:tr>
+        <w:tc>
+          <w:tcPr>
+            <w:tcW w:w="282" w:type="pct"/>
+            <w:shd w:val="clear" w:color="auto" w:fill="1F3864" w:themeFill="accent1" w:themeFillShade="80"/>
+            <w:vAlign w:val="center"/>
+          </w:tcPr>
+          <w:p>
+            <w:pPr>
+              <w:jc w:val="center"/>
+              <w:rPr>
+                <w:rStyle w:val="normaltextrun"/>
+                <w:rFonts w:ascii="Calibri" w:hAnsi="Calibri" w:cs="Calibri"/>
+                <w:color w:val="FFFFFF" w:themeColor="background1"/>
+                <w:sz w:val="21"/>
+                <w:szCs w:val="21"/>
+                <w:bdr w:val="none" w:sz="0" w:space="0" w:color="auto" w:frame="1"/>
+              </w:rPr>
+            </w:pPr>
+            <w:r>
+              <w:rPr>
+                <w:rStyle w:val="normaltextrun"/>
+                <w:rFonts w:ascii="Calibri" w:hAnsi="Calibri" w:cs="Calibri"/>
+                <w:color w:val="FFFFFF" w:themeColor="background1"/>
+                <w:sz w:val="21"/>
+                <w:szCs w:val="21"/>
+                <w:bdr w:val="none" w:sz="0" w:space="0" w:color="auto" w:frame="1"/>
+              </w:rPr>
+              <w:t>Risk ID</w:t>
+            </w:r>
+          </w:p>
+        </w:tc>
+        <w:tc>
+          <w:tcPr>
+            <w:tcW w:w="1371" w:type="pct"/>
+            <w:shd w:val="clear" w:color="auto" w:fill="1F3864" w:themeFill="accent1" w:themeFillShade="80"/>
+            <w:vAlign w:val="center"/>
+          </w:tcPr>
+          <w:p>
+            <w:pPr>
+              <w:jc w:val="center"/>
+              <w:rPr>
+                <w:rStyle w:val="normaltextrun"/>
+                <w:rFonts w:ascii="Calibri" w:hAnsi="Calibri" w:cs="Calibri"/>
+                <w:color w:val="FFFFFF" w:themeColor="background1"/>
+                <w:sz w:val="21"/>
+                <w:szCs w:val="21"/>
+                <w:bdr w:val="none" w:sz="0" w:space="0" w:color="auto" w:frame="1"/>
+              </w:rPr>
+            </w:pPr>
+            <w:r>
+              <w:rPr>
+                <w:rStyle w:val="normaltextrun"/>
+                <w:rFonts w:ascii="Calibri" w:hAnsi="Calibri" w:cs="Calibri"/>
+                <w:color w:val="FFFFFF" w:themeColor="background1"/>
+                <w:sz w:val="21"/>
+                <w:szCs w:val="21"/>
+                <w:bdr w:val="none" w:sz="0" w:space="0" w:color="auto" w:frame="1"/>
+              </w:rPr>
+              <w:t>Risk Description</w:t>
+            </w:r>
+          </w:p>
+        </w:tc>
+        <w:tc>
+          <w:tcPr>
+            <w:tcW w:w="605" w:type="pct"/>
+            <w:shd w:val="clear" w:color="auto" w:fill="1F3864" w:themeFill="accent1" w:themeFillShade="80"/>
+            <w:vAlign w:val="center"/>
+          </w:tcPr>
+          <w:p>
+            <w:pPr>
+              <w:jc w:val="center"/>
+              <w:rPr>
+                <w:rStyle w:val="normaltextrun"/>
+                <w:rFonts w:ascii="Calibri" w:hAnsi="Calibri" w:cs="Calibri"/>
+                <w:color w:val="FFFFFF" w:themeColor="background1"/>
+                <w:sz w:val="21"/>
+                <w:szCs w:val="21"/>
+                <w:bdr w:val="none" w:sz="0" w:space="0" w:color="auto" w:frame="1"/>
+              </w:rPr>
+            </w:pPr>
+            <w:r>
+              <w:rPr>
+                <w:rStyle w:val="normaltextrun"/>
+                <w:rFonts w:ascii="Calibri" w:hAnsi="Calibri" w:cs="Calibri"/>
+                <w:color w:val="FFFFFF" w:themeColor="background1"/>
+                <w:sz w:val="21"/>
+                <w:szCs w:val="21"/>
+                <w:bdr w:val="none" w:sz="0" w:space="0" w:color="auto" w:frame="1"/>
+              </w:rPr>
+              <w:t>Risk Category</w:t>
+            </w:r>
+          </w:p>
+        </w:tc>
+        <w:tc>
+          <w:tcPr>
+            <w:tcW w:w="605" w:type="pct"/>
+            <w:shd w:val="clear" w:color="auto" w:fill="1F3864" w:themeFill="accent1" w:themeFillShade="80"/>
+            <w:vAlign w:val="center"/>
+          </w:tcPr>
+          <w:p>
+            <w:pPr>
+              <w:jc w:val="center"/>
+              <w:rPr>
+                <w:rStyle w:val="normaltextrun"/>
+                <w:rFonts w:ascii="Calibri" w:hAnsi="Calibri" w:cs="Calibri"/>
+                <w:color w:val="FFFFFF" w:themeColor="background1"/>
+                <w:sz w:val="21"/>
+                <w:szCs w:val="21"/>
+                <w:bdr w:val="none" w:sz="0" w:space="0" w:color="auto" w:frame="1"/>
+              </w:rPr>
+            </w:pPr>
+            <w:r>
+              <w:rPr>
+                <w:rStyle w:val="normaltextrun"/>
+                <w:rFonts w:ascii="Calibri" w:hAnsi="Calibri" w:cs="Calibri"/>
+                <w:color w:val="FFFFFF" w:themeColor="background1"/>
+                <w:sz w:val="21"/>
+                <w:szCs w:val="21"/>
+                <w:bdr w:val="none" w:sz="0" w:space="0" w:color="auto" w:frame="1"/>
+              </w:rPr>
+              <w:t>Risk Owner</w:t>
+            </w:r>
+          </w:p>
+        </w:tc>
+        <w:tc>
+          <w:tcPr>
+            <w:tcW w:w="524" w:type="pct"/>
+            <w:shd w:val="clear" w:color="auto" w:fill="1F3864" w:themeFill="accent1" w:themeFillShade="80"/>
+            <w:vAlign w:val="center"/>
+          </w:tcPr>
+          <w:p>
+            <w:pPr>
+              <w:jc w:val="center"/>
+              <w:rPr>
+                <w:rStyle w:val="normaltextrun"/>
+                <w:rFonts w:ascii="Calibri" w:hAnsi="Calibri" w:cs="Calibri"/>
+                <w:color w:val="FFFFFF" w:themeColor="background1"/>
+                <w:sz w:val="21"/>
+                <w:szCs w:val="21"/>
+                <w:bdr w:val="none" w:sz="0" w:space="0" w:color="auto" w:frame="1"/>
+              </w:rPr>
+            </w:pPr>
+            <w:r>
+              <w:rPr>
+                <w:rStyle w:val="normaltextrun"/>
+                <w:rFonts w:ascii="Calibri" w:hAnsi="Calibri" w:cs="Calibri"/>
+                <w:color w:val="FFFFFF" w:themeColor="background1"/>
+                <w:sz w:val="21"/>
+                <w:szCs w:val="21"/>
+                <w:bdr w:val="none" w:sz="0" w:space="0" w:color="auto" w:frame="1"/>
+              </w:rPr>
+              <w:t>Prob</w:t>
+            </w:r>
+            <w:r>
+              <w:rPr>
+                <w:rStyle w:val="normaltextrun"/>
+                <w:rFonts w:ascii="Calibri" w:hAnsi="Calibri" w:cs="Calibri"/>
+                <w:color w:val="FFFFFF" w:themeColor="background1"/>
+                <w:sz w:val="21"/>
+                <w:szCs w:val="21"/>
+                <w:bdr w:val="none" w:sz="0" w:space="0" w:color="auto" w:frame="1"/>
+              </w:rPr>
+              <w:t>a</w:t>
+            </w:r>
+            <w:r>
+              <w:rPr>
+                <w:rStyle w:val="normaltextrun"/>
+                <w:rFonts w:ascii="Calibri" w:hAnsi="Calibri" w:cs="Calibri"/>
+                <w:color w:val="FFFFFF" w:themeColor="background1"/>
+                <w:sz w:val="21"/>
+                <w:szCs w:val="21"/>
+                <w:bdr w:val="none" w:sz="0" w:space="0" w:color="auto" w:frame="1"/>
+              </w:rPr>
+              <w:t>bility</w:t>
+            </w:r>
+          </w:p>
+        </w:tc>
+        <w:tc>
+          <w:tcPr>
+            <w:tcW w:w="363" w:type="pct"/>
+            <w:shd w:val="clear" w:color="auto" w:fill="1F3864" w:themeFill="accent1" w:themeFillShade="80"/>
+            <w:vAlign w:val="center"/>
+          </w:tcPr>
+          <w:p>
+            <w:pPr>
+              <w:jc w:val="center"/>
+              <w:rPr>
+                <w:rStyle w:val="normaltextrun"/>
+                <w:rFonts w:ascii="Calibri" w:hAnsi="Calibri" w:cs="Calibri"/>
+                <w:color w:val="FFFFFF" w:themeColor="background1"/>
+                <w:sz w:val="21"/>
+                <w:szCs w:val="21"/>
+                <w:bdr w:val="none" w:sz="0" w:space="0" w:color="auto" w:frame="1"/>
+              </w:rPr>
+            </w:pPr>
+            <w:r>
+              <w:rPr>
+                <w:rStyle w:val="normaltextrun"/>
+                <w:rFonts w:ascii="Calibri" w:hAnsi="Calibri" w:cs="Calibri"/>
+                <w:color w:val="FFFFFF" w:themeColor="background1"/>
+                <w:sz w:val="21"/>
+                <w:szCs w:val="21"/>
+                <w:bdr w:val="none" w:sz="0" w:space="0" w:color="auto" w:frame="1"/>
+              </w:rPr>
+              <w:t>Impact</w:t>
+            </w:r>
+          </w:p>
+        </w:tc>
+        <w:tc>
+          <w:tcPr>
+            <w:tcW w:w="363" w:type="pct"/>
+            <w:shd w:val="clear" w:color="auto" w:fill="1F3864" w:themeFill="accent1" w:themeFillShade="80"/>
+            <w:vAlign w:val="center"/>
+          </w:tcPr>
+          <w:p>
+            <w:pPr>
+              <w:jc w:val="center"/>
+              <w:rPr>
+                <w:rStyle w:val="normaltextrun"/>
+                <w:rFonts w:ascii="Calibri" w:hAnsi="Calibri" w:cs="Calibri"/>
+                <w:color w:val="FFFFFF" w:themeColor="background1"/>
+                <w:sz w:val="21"/>
+                <w:szCs w:val="21"/>
+                <w:bdr w:val="none" w:sz="0" w:space="0" w:color="auto" w:frame="1"/>
+              </w:rPr>
+            </w:pPr>
+            <w:r>
+              <w:rPr>
+                <w:rStyle w:val="normaltextrun"/>
+                <w:rFonts w:ascii="Calibri" w:hAnsi="Calibri" w:cs="Calibri"/>
+                <w:color w:val="FFFFFF" w:themeColor="background1"/>
+                <w:sz w:val="21"/>
+                <w:szCs w:val="21"/>
+                <w:bdr w:val="none" w:sz="0" w:space="0" w:color="auto" w:frame="1"/>
+              </w:rPr>
+              <w:t>Risk Score</w:t>
+            </w:r>
+          </w:p>
+        </w:tc>
+        <w:tc>
+          <w:tcPr>
+            <w:tcW w:w="363" w:type="pct"/>
+            <w:shd w:val="clear" w:color="auto" w:fill="1F3864" w:themeFill="accent1" w:themeFillShade="80"/>
+            <w:vAlign w:val="center"/>
+          </w:tcPr>
+          <w:p>
+            <w:pPr>
+              <w:jc w:val="center"/>
+              <w:rPr>
+                <w:rStyle w:val="normaltextrun"/>
+                <w:rFonts w:ascii="Calibri" w:hAnsi="Calibri" w:cs="Calibri"/>
+                <w:color w:val="FFFFFF" w:themeColor="background1"/>
+                <w:sz w:val="21"/>
+                <w:szCs w:val="21"/>
+                <w:bdr w:val="none" w:sz="0" w:space="0" w:color="auto" w:frame="1"/>
+              </w:rPr>
+            </w:pPr>
+            <w:r>
+              <w:rPr>
+                <w:rStyle w:val="normaltextrun"/>
+                <w:rFonts w:ascii="Calibri" w:hAnsi="Calibri" w:cs="Calibri"/>
+                <w:color w:val="FFFFFF" w:themeColor="background1"/>
+                <w:sz w:val="21"/>
+                <w:szCs w:val="21"/>
+                <w:bdr w:val="none" w:sz="0" w:space="0" w:color="auto" w:frame="1"/>
+              </w:rPr>
+              <w:t>Status</w:t>
+            </w:r>
+          </w:p>
+        </w:tc>
+        <w:tc>
+          <w:tcPr>
+            <w:tcW w:w="524" w:type="pct"/>
+            <w:shd w:val="clear" w:color="auto" w:fill="1F3864" w:themeFill="accent1" w:themeFillShade="80"/>
+            <w:vAlign w:val="center"/>
+          </w:tcPr>
+          <w:p>
+            <w:pPr>
+              <w:jc w:val="center"/>
+              <w:rPr>
+                <w:rStyle w:val="normaltextrun"/>
+                <w:rFonts w:ascii="Calibri" w:hAnsi="Calibri" w:cs="Calibri"/>
+                <w:color w:val="FFFFFF" w:themeColor="background1"/>
+                <w:sz w:val="21"/>
+                <w:szCs w:val="21"/>
+                <w:bdr w:val="none" w:sz="0" w:space="0" w:color="auto" w:frame="1"/>
+              </w:rPr>
+            </w:pPr>
+            <w:r>
+              <w:rPr>
+                <w:rStyle w:val="normaltextrun"/>
+                <w:rFonts w:ascii="Calibri" w:hAnsi="Calibri" w:cs="Calibri"/>
+                <w:color w:val="FFFFFF" w:themeColor="background1"/>
+                <w:sz w:val="21"/>
+                <w:szCs w:val="21"/>
+                <w:bdr w:val="none" w:sz="0" w:space="0" w:color="auto" w:frame="1"/>
+              </w:rPr>
+              <w:t>Target Resolution Date</w:t>
+            </w:r>
+          </w:p>
+        </w:tc>
+      </w:tr>
+      <w:tr>
+        <w:tc>
+          <w:tcPr>
+            <w:tcW w:w="282" w:type="pct"/>
+            <w:vAlign w:val="center"/>
+          </w:tcPr>
+          <w:p>
+            <w:pPr>
+              <w:jc w:val="center"/>
+              <w:rPr>
+                <w:rStyle w:val="normaltextrun"/>
+                <w:rFonts w:ascii="Calibri" w:hAnsi="Calibri" w:cs="Calibri"/>
+                <w:color w:val="000000"/>
+                <w:sz w:val="21"/>
+                <w:szCs w:val="21"/>
+                <w:bdr w:val="none" w:sz="0" w:space="0" w:color="auto" w:frame="1"/>
+              </w:rPr>
+            </w:pPr>
+            <w:r>
+              <w:rPr>
+                <w:rStyle w:val="normaltextrun"/>
+                <w:rFonts w:ascii="Calibri" w:hAnsi="Calibri" w:cs="Calibri"/>
+                <w:color w:val="000000"/>
+                <w:sz w:val="21"/>
+                <w:szCs w:val="21"/>
+                <w:bdr w:val="none" w:sz="0" w:space="0" w:color="auto" w:frame="1"/>
+              </w:rPr>
+              <w:t>RID 001</w:t>
+            </w:r>
+          </w:p>
+        </w:tc>
+        <w:tc>
+          <w:tcPr>
+            <w:tcW w:w="1371" w:type="pct"/>
+            <w:vAlign w:val="center"/>
+          </w:tcPr>
+          <w:p>
+            <w:pPr>
+              <w:jc w:val="both"/>
+              <w:rPr>
+                <w:rStyle w:val="normaltextrun"/>
+                <w:rFonts w:ascii="Calibri" w:hAnsi="Calibri" w:cs="Calibri"/>
+                <w:color w:val="000000"/>
+                <w:sz w:val="21"/>
+                <w:szCs w:val="21"/>
+                <w:bdr w:val="none" w:sz="0" w:space="0" w:color="auto" w:frame="1"/>
+              </w:rPr>
+            </w:pPr>
+            <w:r>
+              <w:rPr>
+                <w:rStyle w:val="normaltextrun"/>
+                <w:rFonts w:ascii="Calibri" w:hAnsi="Calibri" w:cs="Calibri"/>
+                <w:b/>
+                <w:bCs/>
+                <w:color w:val="000000"/>
+                <w:sz w:val="21"/>
+                <w:szCs w:val="21"/>
+                <w:bdr w:val="none" w:sz="0" w:space="0" w:color="auto" w:frame="1"/>
+              </w:rPr>
+              <w:t>Security Breaches</w:t>
+            </w:r>
+            <w:r>
+              <w:rPr>
+                <w:rStyle w:val="normaltextrun"/>
+                <w:rFonts w:ascii="Calibri" w:hAnsi="Calibri" w:cs="Calibri"/>
+                <w:color w:val="000000"/>
+                <w:sz w:val="21"/>
+                <w:szCs w:val="21"/>
+                <w:bdr w:val="none" w:sz="0" w:space="0" w:color="auto" w:frame="1"/>
+              </w:rPr>
+              <w:t xml:space="preserve"> </w:t>
+            </w:r>
+            <w:r>
+              <w:rPr>
+                <w:rStyle w:val="normaltextrun"/>
+                <w:rFonts w:ascii="Calibri" w:hAnsi="Calibri" w:cs="Calibri"/>
+                <w:color w:val="000000"/>
+                <w:sz w:val="21"/>
+                <w:szCs w:val="21"/>
+                <w:bdr w:val="none" w:sz="0" w:space="0" w:color="auto" w:frame="1"/>
+              </w:rPr>
+              <w:t xml:space="preserve"> - </w:t>
+            </w:r>
+            <w:r>
+              <w:rPr>
+                <w:rStyle w:val="normaltextrun"/>
+                <w:rFonts w:ascii="Calibri" w:hAnsi="Calibri" w:cs="Calibri"/>
+                <w:color w:val="000000"/>
+                <w:sz w:val="21"/>
+                <w:szCs w:val="21"/>
+                <w:bdr w:val="none" w:sz="0" w:space="0" w:color="auto" w:frame="1"/>
+              </w:rPr>
+              <w:t xml:space="preserve">personal information </w:t>
+            </w:r>
+            <w:r>
+              <w:rPr>
+                <w:rStyle w:val="normaltextrun"/>
+                <w:rFonts w:ascii="Calibri" w:hAnsi="Calibri" w:cs="Calibri"/>
+                <w:color w:val="000000"/>
+                <w:sz w:val="21"/>
+                <w:szCs w:val="21"/>
+                <w:bdr w:val="none" w:sz="0" w:space="0" w:color="auto" w:frame="1"/>
+              </w:rPr>
+              <w:t>can be compromised</w:t>
+            </w:r>
+            <w:r>
+              <w:rPr>
+                <w:rStyle w:val="normaltextrun"/>
+                <w:rFonts w:ascii="Calibri" w:hAnsi="Calibri" w:cs="Calibri"/>
+                <w:color w:val="000000"/>
+                <w:sz w:val="21"/>
+                <w:szCs w:val="21"/>
+                <w:bdr w:val="none" w:sz="0" w:space="0" w:color="auto" w:frame="1"/>
+              </w:rPr>
+              <w:t xml:space="preserve"> when there is </w:t>
+            </w:r>
+            <w:r>
+              <w:rPr>
+                <w:rStyle w:val="normaltextrun"/>
+                <w:rFonts w:ascii="Calibri" w:hAnsi="Calibri" w:cs="Calibri"/>
+                <w:color w:val="000000"/>
+                <w:sz w:val="21"/>
+                <w:szCs w:val="21"/>
+                <w:bdr w:val="none" w:sz="0" w:space="0" w:color="auto" w:frame="1"/>
+              </w:rPr>
+              <w:t>weak</w:t>
+            </w:r>
+            <w:r>
+              <w:rPr>
+                <w:rStyle w:val="normaltextrun"/>
+                <w:rFonts w:ascii="Calibri" w:hAnsi="Calibri" w:cs="Calibri"/>
+                <w:color w:val="000000"/>
+                <w:sz w:val="21"/>
+                <w:szCs w:val="21"/>
+                <w:bdr w:val="none" w:sz="0" w:space="0" w:color="auto" w:frame="1"/>
+              </w:rPr>
+              <w:t xml:space="preserve"> security for the system. </w:t>
+            </w:r>
+          </w:p>
+          <w:p>
+            <w:pPr>
+              <w:jc w:val="both"/>
+              <w:rPr>
+                <w:rStyle w:val="normaltextrun"/>
+                <w:rFonts w:ascii="Calibri" w:hAnsi="Calibri" w:cs="Calibri"/>
+                <w:color w:val="000000"/>
+                <w:sz w:val="21"/>
+                <w:szCs w:val="21"/>
+                <w:bdr w:val="none" w:sz="0" w:space="0" w:color="auto" w:frame="1"/>
+              </w:rPr>
+            </w:pPr>
+          </w:p>
+        </w:tc>
+        <w:tc>
+          <w:tcPr>
+            <w:tcW w:w="605" w:type="pct"/>
+            <w:vAlign w:val="center"/>
+          </w:tcPr>
+          <w:p>
+            <w:pPr>
+              <w:jc w:val="both"/>
+              <w:rPr>
+                <w:rStyle w:val="normaltextrun"/>
+                <w:rFonts w:ascii="Calibri" w:hAnsi="Calibri" w:cs="Calibri"/>
+                <w:color w:val="000000"/>
+                <w:sz w:val="21"/>
+                <w:szCs w:val="21"/>
+                <w:bdr w:val="none" w:sz="0" w:space="0" w:color="auto" w:frame="1"/>
+              </w:rPr>
+            </w:pPr>
+            <w:r>
+              <w:rPr>
+                <w:rStyle w:val="normaltextrun"/>
+                <w:rFonts w:ascii="Calibri" w:hAnsi="Calibri" w:cs="Calibri"/>
+                <w:color w:val="000000"/>
+                <w:sz w:val="21"/>
+                <w:szCs w:val="21"/>
+                <w:bdr w:val="none" w:sz="0" w:space="0" w:color="auto" w:frame="1"/>
+              </w:rPr>
+              <w:t>Vulnerability in Security</w:t>
+            </w:r>
+          </w:p>
+          <w:p>
+            <w:pPr>
+              <w:jc w:val="center"/>
+              <w:rPr>
+                <w:rStyle w:val="normaltextrun"/>
+                <w:rFonts w:ascii="Calibri" w:hAnsi="Calibri" w:cs="Calibri"/>
+                <w:color w:val="000000"/>
+                <w:sz w:val="21"/>
+                <w:szCs w:val="21"/>
+                <w:bdr w:val="none" w:sz="0" w:space="0" w:color="auto" w:frame="1"/>
+              </w:rPr>
+            </w:pPr>
+          </w:p>
+        </w:tc>
+        <w:tc>
+          <w:tcPr>
+            <w:tcW w:w="605" w:type="pct"/>
+            <w:vAlign w:val="center"/>
+          </w:tcPr>
+          <w:p>
+            <w:pPr>
+              <w:jc w:val="center"/>
+              <w:rPr>
+                <w:rStyle w:val="normaltextrun"/>
+                <w:rFonts w:ascii="Calibri" w:hAnsi="Calibri" w:cs="Calibri"/>
+                <w:color w:val="000000"/>
+                <w:sz w:val="21"/>
+                <w:szCs w:val="21"/>
+                <w:bdr w:val="none" w:sz="0" w:space="0" w:color="auto" w:frame="1"/>
+              </w:rPr>
+            </w:pPr>
+            <w:r>
+              <w:rPr>
+                <w:rStyle w:val="normaltextrun"/>
+                <w:rFonts w:ascii="Calibri" w:hAnsi="Calibri" w:cs="Calibri"/>
+                <w:color w:val="000000"/>
+                <w:sz w:val="21"/>
+                <w:szCs w:val="21"/>
+                <w:bdr w:val="none" w:sz="0" w:space="0" w:color="auto" w:frame="1"/>
+              </w:rPr>
+              <w:t>Developer Team</w:t>
+            </w:r>
+          </w:p>
+        </w:tc>
+        <w:tc>
+          <w:tcPr>
+            <w:tcW w:w="524" w:type="pct"/>
+            <w:vAlign w:val="center"/>
+          </w:tcPr>
+          <w:p>
+            <w:pPr>
+              <w:jc w:val="center"/>
+              <w:rPr>
+                <w:rStyle w:val="normaltextrun"/>
+                <w:rFonts w:ascii="Calibri" w:hAnsi="Calibri" w:cs="Calibri"/>
+                <w:color w:val="000000"/>
+                <w:sz w:val="21"/>
+                <w:szCs w:val="21"/>
+                <w:bdr w:val="none" w:sz="0" w:space="0" w:color="auto" w:frame="1"/>
+              </w:rPr>
+            </w:pPr>
+            <w:r>
+              <w:rPr>
+                <w:rStyle w:val="normaltextrun"/>
+                <w:rFonts w:ascii="Calibri" w:hAnsi="Calibri" w:cs="Calibri"/>
+                <w:color w:val="000000"/>
+                <w:sz w:val="21"/>
+                <w:szCs w:val="21"/>
+                <w:bdr w:val="none" w:sz="0" w:space="0" w:color="auto" w:frame="1"/>
+              </w:rPr>
+              <w:t>3</w:t>
+            </w:r>
+          </w:p>
+        </w:tc>
+        <w:tc>
+          <w:tcPr>
+            <w:tcW w:w="363" w:type="pct"/>
+            <w:vAlign w:val="center"/>
+          </w:tcPr>
+          <w:p>
+            <w:pPr>
+              <w:jc w:val="center"/>
+              <w:rPr>
+                <w:rStyle w:val="normaltextrun"/>
+                <w:rFonts w:ascii="Calibri" w:hAnsi="Calibri" w:cs="Calibri"/>
+                <w:color w:val="000000"/>
+                <w:sz w:val="21"/>
+                <w:szCs w:val="21"/>
+                <w:bdr w:val="none" w:sz="0" w:space="0" w:color="auto" w:frame="1"/>
+              </w:rPr>
+            </w:pPr>
+            <w:r>
+              <w:rPr>
+                <w:rStyle w:val="normaltextrun"/>
+                <w:rFonts w:ascii="Calibri" w:hAnsi="Calibri" w:cs="Calibri"/>
+                <w:color w:val="000000"/>
+                <w:sz w:val="21"/>
+                <w:szCs w:val="21"/>
+                <w:bdr w:val="none" w:sz="0" w:space="0" w:color="auto" w:frame="1"/>
+              </w:rPr>
+              <w:t>5</w:t>
+            </w:r>
+          </w:p>
+        </w:tc>
+        <w:tc>
+          <w:tcPr>
+            <w:tcW w:w="363" w:type="pct"/>
+            <w:vAlign w:val="center"/>
+          </w:tcPr>
+          <w:p>
+            <w:pPr>
+              <w:jc w:val="center"/>
+              <w:rPr>
+                <w:rStyle w:val="normaltextrun"/>
+                <w:rFonts w:ascii="Calibri" w:hAnsi="Calibri" w:cs="Calibri"/>
+                <w:color w:val="000000"/>
+                <w:sz w:val="21"/>
+                <w:szCs w:val="21"/>
+                <w:bdr w:val="none" w:sz="0" w:space="0" w:color="auto" w:frame="1"/>
+              </w:rPr>
+            </w:pPr>
+            <w:r>
+              <w:rPr>
+                <w:rStyle w:val="normaltextrun"/>
+                <w:rFonts w:ascii="Calibri" w:hAnsi="Calibri" w:cs="Calibri"/>
+                <w:color w:val="000000"/>
+                <w:sz w:val="21"/>
+                <w:szCs w:val="21"/>
+                <w:bdr w:val="none" w:sz="0" w:space="0" w:color="auto" w:frame="1"/>
+              </w:rPr>
+              <w:t>15</w:t>
+            </w:r>
+          </w:p>
+        </w:tc>
+        <w:tc>
+          <w:tcPr>
+            <w:tcW w:w="363" w:type="pct"/>
+            <w:vAlign w:val="center"/>
+          </w:tcPr>
+          <w:p>
+            <w:pPr>
+              <w:jc w:val="center"/>
+              <w:rPr>
+                <w:rStyle w:val="normaltextrun"/>
+                <w:rFonts w:ascii="Calibri" w:hAnsi="Calibri" w:cs="Calibri"/>
+                <w:color w:val="000000"/>
+                <w:sz w:val="21"/>
+                <w:szCs w:val="21"/>
+                <w:bdr w:val="none" w:sz="0" w:space="0" w:color="auto" w:frame="1"/>
+              </w:rPr>
+            </w:pPr>
+            <w:r>
+              <w:rPr>
+                <w:rStyle w:val="normaltextrun"/>
+                <w:rFonts w:ascii="Calibri" w:hAnsi="Calibri" w:cs="Calibri"/>
+                <w:color w:val="000000"/>
+                <w:sz w:val="21"/>
+                <w:szCs w:val="21"/>
+                <w:bdr w:val="none" w:sz="0" w:space="0" w:color="auto" w:frame="1"/>
+              </w:rPr>
+              <w:t>Open</w:t>
+            </w:r>
+          </w:p>
+        </w:tc>
+        <w:tc>
+          <w:tcPr>
+            <w:tcW w:w="524" w:type="pct"/>
+            <w:vAlign w:val="center"/>
+          </w:tcPr>
+          <w:p>
+            <w:pPr>
+              <w:jc w:val="center"/>
+              <w:rPr>
+                <w:rStyle w:val="normaltextrun"/>
+                <w:rFonts w:ascii="Calibri" w:hAnsi="Calibri" w:cs="Calibri"/>
+                <w:color w:val="000000"/>
+                <w:sz w:val="21"/>
+                <w:szCs w:val="21"/>
+                <w:bdr w:val="none" w:sz="0" w:space="0" w:color="auto" w:frame="1"/>
+              </w:rPr>
+            </w:pPr>
+            <w:r>
+              <w:rPr>
+                <w:rStyle w:val="normaltextrun"/>
+                <w:rFonts w:ascii="Calibri" w:hAnsi="Calibri" w:cs="Calibri"/>
+                <w:color w:val="000000"/>
+                <w:sz w:val="21"/>
+                <w:szCs w:val="21"/>
+                <w:bdr w:val="none" w:sz="0" w:space="0" w:color="auto" w:frame="1"/>
+              </w:rPr>
+              <w:t>September 2023</w:t>
+            </w:r>
+          </w:p>
+        </w:tc>
+      </w:tr>
+      <w:tr>
+        <w:tc>
+          <w:tcPr>
+            <w:tcW w:w="282" w:type="pct"/>
+            <w:vAlign w:val="center"/>
+          </w:tcPr>
+          <w:p>
+            <w:pPr>
+              <w:jc w:val="center"/>
+              <w:rPr>
+                <w:rStyle w:val="normaltextrun"/>
+                <w:rFonts w:ascii="Calibri" w:hAnsi="Calibri" w:cs="Calibri"/>
+                <w:color w:val="000000"/>
+                <w:sz w:val="21"/>
+                <w:szCs w:val="21"/>
+                <w:bdr w:val="none" w:sz="0" w:space="0" w:color="auto" w:frame="1"/>
+              </w:rPr>
+            </w:pPr>
+            <w:r>
+              <w:rPr>
+                <w:rStyle w:val="normaltextrun"/>
+                <w:rFonts w:ascii="Calibri" w:hAnsi="Calibri" w:cs="Calibri"/>
+                <w:color w:val="000000"/>
+                <w:sz w:val="21"/>
+                <w:szCs w:val="21"/>
+                <w:bdr w:val="none" w:sz="0" w:space="0" w:color="auto" w:frame="1"/>
+              </w:rPr>
+              <w:t>RID</w:t>
+            </w:r>
+            <w:r>
+              <w:rPr>
+                <w:rStyle w:val="normaltextrun"/>
+                <w:rFonts w:ascii="Calibri" w:hAnsi="Calibri" w:cs="Calibri"/>
+                <w:color w:val="000000"/>
+                <w:sz w:val="21"/>
+                <w:szCs w:val="21"/>
+                <w:bdr w:val="none" w:sz="0" w:space="0" w:color="auto" w:frame="1"/>
+              </w:rPr>
+              <w:t xml:space="preserve"> 002</w:t>
+            </w:r>
+          </w:p>
+        </w:tc>
+        <w:tc>
+          <w:tcPr>
+            <w:tcW w:w="1371" w:type="pct"/>
+            <w:vAlign w:val="center"/>
+          </w:tcPr>
+          <w:p>
+            <w:pPr>
+              <w:jc w:val="both"/>
+              <w:rPr>
+                <w:rStyle w:val="normaltextrun"/>
+                <w:rFonts w:ascii="Calibri" w:hAnsi="Calibri" w:cs="Calibri"/>
+                <w:color w:val="000000"/>
+                <w:sz w:val="21"/>
+                <w:szCs w:val="21"/>
+                <w:bdr w:val="none" w:sz="0" w:space="0" w:color="auto" w:frame="1"/>
+              </w:rPr>
+            </w:pPr>
+            <w:r>
+              <w:rPr>
+                <w:rStyle w:val="normaltextrun"/>
+                <w:rFonts w:ascii="Calibri" w:hAnsi="Calibri" w:cs="Calibri"/>
+                <w:b/>
+                <w:bCs/>
+                <w:color w:val="000000"/>
+                <w:sz w:val="21"/>
+                <w:szCs w:val="21"/>
+                <w:bdr w:val="none" w:sz="0" w:space="0" w:color="auto" w:frame="1"/>
+              </w:rPr>
+              <w:t xml:space="preserve">System </w:t>
+            </w:r>
+            <w:r>
+              <w:rPr>
+                <w:rStyle w:val="normaltextrun"/>
+                <w:rFonts w:ascii="Calibri" w:hAnsi="Calibri" w:cs="Calibri"/>
+                <w:b/>
+                <w:bCs/>
+                <w:color w:val="000000"/>
+                <w:sz w:val="21"/>
+                <w:szCs w:val="21"/>
+                <w:bdr w:val="none" w:sz="0" w:space="0" w:color="auto" w:frame="1"/>
+              </w:rPr>
+              <w:t>Downtime</w:t>
+            </w:r>
+            <w:r>
+              <w:rPr>
+                <w:rStyle w:val="normaltextrun"/>
+                <w:rFonts w:ascii="Calibri" w:hAnsi="Calibri" w:cs="Calibri"/>
+                <w:color w:val="000000"/>
+                <w:sz w:val="21"/>
+                <w:szCs w:val="21"/>
+                <w:bdr w:val="none" w:sz="0" w:space="0" w:color="auto" w:frame="1"/>
+              </w:rPr>
+              <w:t xml:space="preserve"> </w:t>
+            </w:r>
+            <w:r>
+              <w:rPr>
+                <w:rStyle w:val="normaltextrun"/>
+                <w:rFonts w:ascii="Calibri" w:hAnsi="Calibri" w:cs="Calibri"/>
+                <w:color w:val="000000"/>
+                <w:sz w:val="21"/>
+                <w:szCs w:val="21"/>
+                <w:bdr w:val="none" w:sz="0" w:space="0" w:color="auto" w:frame="1"/>
+              </w:rPr>
+              <w:t xml:space="preserve"> - inability to </w:t>
+            </w:r>
+            <w:r>
+              <w:rPr>
+                <w:rStyle w:val="normaltextrun"/>
+                <w:rFonts w:ascii="Calibri" w:hAnsi="Calibri" w:cs="Calibri"/>
+                <w:color w:val="000000"/>
+                <w:sz w:val="21"/>
+                <w:szCs w:val="21"/>
+                <w:bdr w:val="none" w:sz="0" w:space="0" w:color="auto" w:frame="1"/>
+              </w:rPr>
+              <w:t>raise</w:t>
+            </w:r>
+            <w:r>
+              <w:rPr>
+                <w:rStyle w:val="normaltextrun"/>
+                <w:rFonts w:ascii="Calibri" w:hAnsi="Calibri" w:cs="Calibri"/>
+                <w:color w:val="000000"/>
+                <w:sz w:val="21"/>
+                <w:szCs w:val="21"/>
+                <w:bdr w:val="none" w:sz="0" w:space="0" w:color="auto" w:frame="1"/>
+              </w:rPr>
+              <w:t xml:space="preserve"> and resolve</w:t>
+            </w:r>
+            <w:r>
+              <w:rPr>
+                <w:rStyle w:val="normaltextrun"/>
+                <w:rFonts w:ascii="Calibri" w:hAnsi="Calibri" w:cs="Calibri"/>
+                <w:color w:val="000000"/>
+                <w:sz w:val="21"/>
+                <w:szCs w:val="21"/>
+                <w:bdr w:val="none" w:sz="0" w:space="0" w:color="auto" w:frame="1"/>
+              </w:rPr>
+              <w:t xml:space="preserve"> </w:t>
+            </w:r>
+            <w:r>
+              <w:rPr>
+                <w:rStyle w:val="normaltextrun"/>
+                <w:rFonts w:ascii="Calibri" w:hAnsi="Calibri" w:cs="Calibri"/>
+                <w:color w:val="000000"/>
+                <w:sz w:val="21"/>
+                <w:szCs w:val="21"/>
+                <w:bdr w:val="none" w:sz="0" w:space="0" w:color="auto" w:frame="1"/>
+              </w:rPr>
+              <w:t>tickets</w:t>
+            </w:r>
+            <w:r>
+              <w:rPr>
+                <w:rStyle w:val="normaltextrun"/>
+                <w:rFonts w:ascii="Calibri" w:hAnsi="Calibri" w:cs="Calibri"/>
+                <w:color w:val="000000"/>
+                <w:sz w:val="21"/>
+                <w:szCs w:val="21"/>
+                <w:bdr w:val="none" w:sz="0" w:space="0" w:color="auto" w:frame="1"/>
+              </w:rPr>
+              <w:t xml:space="preserve"> </w:t>
+            </w:r>
+            <w:r>
+              <w:rPr>
+                <w:rStyle w:val="normaltextrun"/>
+                <w:rFonts w:ascii="Calibri" w:hAnsi="Calibri" w:cs="Calibri"/>
+                <w:color w:val="000000"/>
+                <w:sz w:val="21"/>
+                <w:szCs w:val="21"/>
+                <w:bdr w:val="none" w:sz="0" w:space="0" w:color="auto" w:frame="1"/>
+              </w:rPr>
+              <w:t xml:space="preserve">in a </w:t>
+            </w:r>
+            <w:r>
+              <w:rPr>
+                <w:rStyle w:val="normaltextrun"/>
+                <w:rFonts w:ascii="Calibri" w:hAnsi="Calibri" w:cs="Calibri"/>
+                <w:color w:val="000000"/>
+                <w:sz w:val="21"/>
+                <w:szCs w:val="21"/>
+                <w:bdr w:val="none" w:sz="0" w:space="0" w:color="auto" w:frame="1"/>
+              </w:rPr>
+              <w:t>timely</w:t>
+            </w:r>
+            <w:r>
+              <w:rPr>
+                <w:rStyle w:val="normaltextrun"/>
+                <w:rFonts w:ascii="Calibri" w:hAnsi="Calibri" w:cs="Calibri"/>
+                <w:color w:val="000000"/>
+                <w:sz w:val="21"/>
+                <w:szCs w:val="21"/>
+                <w:bdr w:val="none" w:sz="0" w:space="0" w:color="auto" w:frame="1"/>
+              </w:rPr>
+              <w:t xml:space="preserve"> manner</w:t>
+            </w:r>
+          </w:p>
+        </w:tc>
+        <w:tc>
+          <w:tcPr>
+            <w:tcW w:w="605" w:type="pct"/>
+            <w:vAlign w:val="center"/>
+          </w:tcPr>
+          <w:p>
+            <w:pPr>
+              <w:jc w:val="center"/>
+              <w:rPr>
+                <w:rStyle w:val="normaltextrun"/>
+                <w:rFonts w:ascii="Calibri" w:hAnsi="Calibri" w:cs="Calibri"/>
+                <w:color w:val="000000"/>
+                <w:sz w:val="21"/>
+                <w:szCs w:val="21"/>
+                <w:bdr w:val="none" w:sz="0" w:space="0" w:color="auto" w:frame="1"/>
+              </w:rPr>
+            </w:pPr>
+            <w:r>
+              <w:rPr>
+                <w:rStyle w:val="normaltextrun"/>
+                <w:rFonts w:ascii="Calibri" w:hAnsi="Calibri" w:cs="Calibri"/>
+                <w:color w:val="000000"/>
+                <w:sz w:val="21"/>
+                <w:szCs w:val="21"/>
+                <w:bdr w:val="none" w:sz="0" w:space="0" w:color="auto" w:frame="1"/>
+              </w:rPr>
+              <w:t>System Failure</w:t>
+            </w:r>
+          </w:p>
+        </w:tc>
+        <w:tc>
+          <w:tcPr>
+            <w:tcW w:w="605" w:type="pct"/>
+            <w:vAlign w:val="center"/>
+          </w:tcPr>
+          <w:p>
+            <w:pPr>
+              <w:jc w:val="center"/>
+              <w:rPr>
+                <w:rStyle w:val="normaltextrun"/>
+                <w:rFonts w:ascii="Calibri" w:hAnsi="Calibri" w:cs="Calibri"/>
+                <w:color w:val="000000"/>
+                <w:sz w:val="21"/>
+                <w:szCs w:val="21"/>
+                <w:bdr w:val="none" w:sz="0" w:space="0" w:color="auto" w:frame="1"/>
+              </w:rPr>
+            </w:pPr>
+            <w:r>
+              <w:rPr>
+                <w:rStyle w:val="normaltextrun"/>
+                <w:rFonts w:ascii="Calibri" w:hAnsi="Calibri" w:cs="Calibri"/>
+                <w:color w:val="000000"/>
+                <w:sz w:val="21"/>
+                <w:szCs w:val="21"/>
+                <w:bdr w:val="none" w:sz="0" w:space="0" w:color="auto" w:frame="1"/>
+              </w:rPr>
+              <w:t>Developer Team</w:t>
+            </w:r>
+            <w:r>
+              <w:rPr>
+                <w:rStyle w:val="normaltextrun"/>
+                <w:rFonts w:ascii="Calibri" w:hAnsi="Calibri" w:cs="Calibri"/>
+                <w:color w:val="000000"/>
+                <w:sz w:val="21"/>
+                <w:szCs w:val="21"/>
+                <w:bdr w:val="none" w:sz="0" w:space="0" w:color="auto" w:frame="1"/>
+              </w:rPr>
+              <w:t>, Project Manager</w:t>
+            </w:r>
+          </w:p>
+        </w:tc>
+        <w:tc>
+          <w:tcPr>
+            <w:tcW w:w="524" w:type="pct"/>
+            <w:vAlign w:val="center"/>
+          </w:tcPr>
+          <w:p>
+            <w:pPr>
+              <w:jc w:val="center"/>
+              <w:rPr>
+                <w:rStyle w:val="normaltextrun"/>
+                <w:rFonts w:ascii="Calibri" w:hAnsi="Calibri" w:cs="Calibri"/>
+                <w:color w:val="000000"/>
+                <w:sz w:val="21"/>
+                <w:szCs w:val="21"/>
+                <w:bdr w:val="none" w:sz="0" w:space="0" w:color="auto" w:frame="1"/>
+              </w:rPr>
+            </w:pPr>
+            <w:r>
+              <w:rPr>
+                <w:rStyle w:val="normaltextrun"/>
+                <w:rFonts w:ascii="Calibri" w:hAnsi="Calibri" w:cs="Calibri"/>
+                <w:color w:val="000000"/>
+                <w:sz w:val="21"/>
+                <w:szCs w:val="21"/>
+                <w:bdr w:val="none" w:sz="0" w:space="0" w:color="auto" w:frame="1"/>
+              </w:rPr>
+              <w:t>3</w:t>
+            </w:r>
+          </w:p>
+        </w:tc>
+        <w:tc>
+          <w:tcPr>
+            <w:tcW w:w="363" w:type="pct"/>
+            <w:vAlign w:val="center"/>
+          </w:tcPr>
+          <w:p>
+            <w:pPr>
+              <w:jc w:val="center"/>
+              <w:rPr>
+                <w:rStyle w:val="normaltextrun"/>
+                <w:rFonts w:ascii="Calibri" w:hAnsi="Calibri" w:cs="Calibri"/>
+                <w:color w:val="000000"/>
+                <w:sz w:val="21"/>
+                <w:szCs w:val="21"/>
+                <w:bdr w:val="none" w:sz="0" w:space="0" w:color="auto" w:frame="1"/>
+              </w:rPr>
+            </w:pPr>
+            <w:r>
+              <w:rPr>
+                <w:rStyle w:val="normaltextrun"/>
+                <w:rFonts w:ascii="Calibri" w:hAnsi="Calibri" w:cs="Calibri"/>
+                <w:color w:val="000000"/>
+                <w:sz w:val="21"/>
+                <w:szCs w:val="21"/>
+                <w:bdr w:val="none" w:sz="0" w:space="0" w:color="auto" w:frame="1"/>
+              </w:rPr>
+              <w:t>4</w:t>
+            </w:r>
+          </w:p>
+        </w:tc>
+        <w:tc>
+          <w:tcPr>
+            <w:tcW w:w="363" w:type="pct"/>
+            <w:vAlign w:val="center"/>
+          </w:tcPr>
+          <w:p>
+            <w:pPr>
+              <w:jc w:val="center"/>
+              <w:rPr>
+                <w:rStyle w:val="normaltextrun"/>
+                <w:rFonts w:ascii="Calibri" w:hAnsi="Calibri" w:cs="Calibri"/>
+                <w:color w:val="000000"/>
+                <w:sz w:val="21"/>
+                <w:szCs w:val="21"/>
+                <w:bdr w:val="none" w:sz="0" w:space="0" w:color="auto" w:frame="1"/>
+              </w:rPr>
+            </w:pPr>
+            <w:r>
+              <w:rPr>
+                <w:rStyle w:val="normaltextrun"/>
+                <w:rFonts w:ascii="Calibri" w:hAnsi="Calibri" w:cs="Calibri"/>
+                <w:color w:val="000000"/>
+                <w:sz w:val="21"/>
+                <w:szCs w:val="21"/>
+                <w:bdr w:val="none" w:sz="0" w:space="0" w:color="auto" w:frame="1"/>
+              </w:rPr>
+              <w:t>12</w:t>
+            </w:r>
+          </w:p>
+        </w:tc>
+        <w:tc>
+          <w:tcPr>
+            <w:tcW w:w="363" w:type="pct"/>
+            <w:vAlign w:val="center"/>
+          </w:tcPr>
+          <w:p>
+            <w:pPr>
+              <w:jc w:val="center"/>
+              <w:rPr>
+                <w:rStyle w:val="normaltextrun"/>
+                <w:rFonts w:ascii="Calibri" w:hAnsi="Calibri" w:cs="Calibri"/>
+                <w:color w:val="000000"/>
+                <w:sz w:val="21"/>
+                <w:szCs w:val="21"/>
+                <w:bdr w:val="none" w:sz="0" w:space="0" w:color="auto" w:frame="1"/>
+              </w:rPr>
+            </w:pPr>
+            <w:r>
+              <w:rPr>
+                <w:rStyle w:val="normaltextrun"/>
+                <w:rFonts w:ascii="Calibri" w:hAnsi="Calibri" w:cs="Calibri"/>
+                <w:color w:val="000000"/>
+                <w:sz w:val="21"/>
+                <w:szCs w:val="21"/>
+                <w:bdr w:val="none" w:sz="0" w:space="0" w:color="auto" w:frame="1"/>
+              </w:rPr>
+              <w:t>Open</w:t>
+            </w:r>
+          </w:p>
+        </w:tc>
+        <w:tc>
+          <w:tcPr>
+            <w:tcW w:w="524" w:type="pct"/>
+            <w:vAlign w:val="center"/>
+          </w:tcPr>
+          <w:p>
+            <w:pPr>
+              <w:jc w:val="center"/>
+              <w:rPr>
+                <w:rStyle w:val="normaltextrun"/>
+                <w:rFonts w:ascii="Calibri" w:hAnsi="Calibri" w:cs="Calibri"/>
+                <w:color w:val="000000"/>
+                <w:sz w:val="21"/>
+                <w:szCs w:val="21"/>
+                <w:bdr w:val="none" w:sz="0" w:space="0" w:color="auto" w:frame="1"/>
+              </w:rPr>
+            </w:pPr>
+            <w:r>
+              <w:rPr>
+                <w:rStyle w:val="normaltextrun"/>
+                <w:rFonts w:ascii="Calibri" w:hAnsi="Calibri" w:cs="Calibri"/>
+                <w:color w:val="000000"/>
+                <w:sz w:val="21"/>
+                <w:szCs w:val="21"/>
+                <w:bdr w:val="none" w:sz="0" w:space="0" w:color="auto" w:frame="1"/>
+              </w:rPr>
+              <w:t>September 2023</w:t>
+            </w:r>
+          </w:p>
+        </w:tc>
+      </w:tr>
+      <w:tr>
+        <w:tc>
+          <w:tcPr>
+            <w:tcW w:w="282" w:type="pct"/>
+            <w:vAlign w:val="center"/>
+          </w:tcPr>
+          <w:p>
+            <w:pPr>
+              <w:jc w:val="center"/>
+              <w:rPr>
+                <w:rStyle w:val="normaltextrun"/>
+                <w:rFonts w:ascii="Calibri" w:hAnsi="Calibri" w:cs="Calibri"/>
+                <w:color w:val="000000"/>
+                <w:sz w:val="21"/>
+                <w:szCs w:val="21"/>
+                <w:bdr w:val="none" w:sz="0" w:space="0" w:color="auto" w:frame="1"/>
+              </w:rPr>
+            </w:pPr>
+            <w:r>
+              <w:rPr>
+                <w:rStyle w:val="normaltextrun"/>
+                <w:rFonts w:ascii="Calibri" w:hAnsi="Calibri" w:cs="Calibri"/>
+                <w:color w:val="000000"/>
+                <w:sz w:val="21"/>
+                <w:szCs w:val="21"/>
+                <w:bdr w:val="none" w:sz="0" w:space="0" w:color="auto" w:frame="1"/>
+              </w:rPr>
+              <w:t>RID</w:t>
+            </w:r>
+            <w:r>
+              <w:rPr>
+                <w:rStyle w:val="normaltextrun"/>
+                <w:rFonts w:ascii="Calibri" w:hAnsi="Calibri" w:cs="Calibri"/>
+                <w:color w:val="000000"/>
+                <w:sz w:val="21"/>
+                <w:szCs w:val="21"/>
+                <w:bdr w:val="none" w:sz="0" w:space="0" w:color="auto" w:frame="1"/>
+              </w:rPr>
+              <w:t xml:space="preserve"> 003</w:t>
+            </w:r>
+          </w:p>
+        </w:tc>
+        <w:tc>
+          <w:tcPr>
+            <w:tcW w:w="1371" w:type="pct"/>
+            <w:vAlign w:val="center"/>
+          </w:tcPr>
+          <w:p>
+            <w:pPr>
+              <w:jc w:val="both"/>
+              <w:rPr>
+                <w:rStyle w:val="normaltextrun"/>
+                <w:rFonts w:ascii="Calibri" w:hAnsi="Calibri" w:cs="Calibri"/>
+                <w:color w:val="000000"/>
+                <w:sz w:val="21"/>
+                <w:szCs w:val="21"/>
+                <w:bdr w:val="none" w:sz="0" w:space="0" w:color="auto" w:frame="1"/>
+              </w:rPr>
+            </w:pPr>
+            <w:r>
+              <w:rPr>
+                <w:rStyle w:val="normaltextrun"/>
+                <w:rFonts w:ascii="Calibri" w:hAnsi="Calibri" w:cs="Calibri"/>
+                <w:b/>
+                <w:bCs/>
+                <w:color w:val="000000"/>
+                <w:sz w:val="21"/>
+                <w:szCs w:val="21"/>
+                <w:bdr w:val="none" w:sz="0" w:space="0" w:color="auto" w:frame="1"/>
+              </w:rPr>
+              <w:t>Inadequate Scalability and Elasticity</w:t>
+            </w:r>
+            <w:r>
+              <w:rPr>
+                <w:rStyle w:val="normaltextrun"/>
+                <w:rFonts w:ascii="Calibri" w:hAnsi="Calibri" w:cs="Calibri"/>
+                <w:color w:val="000000"/>
+                <w:sz w:val="21"/>
+                <w:szCs w:val="21"/>
+                <w:bdr w:val="none" w:sz="0" w:space="0" w:color="auto" w:frame="1"/>
+              </w:rPr>
+              <w:t xml:space="preserve"> –</w:t>
+            </w:r>
+            <w:r>
+              <w:rPr>
+                <w:rStyle w:val="normaltextrun"/>
+                <w:rFonts w:ascii="Calibri" w:hAnsi="Calibri" w:cs="Calibri"/>
+                <w:color w:val="000000"/>
+                <w:sz w:val="21"/>
+                <w:szCs w:val="21"/>
+                <w:bdr w:val="none" w:sz="0" w:space="0" w:color="auto" w:frame="1"/>
+              </w:rPr>
+              <w:t>un</w:t>
+            </w:r>
+            <w:r>
+              <w:rPr>
+                <w:rStyle w:val="normaltextrun"/>
+                <w:rFonts w:ascii="Calibri" w:hAnsi="Calibri" w:cs="Calibri"/>
+                <w:color w:val="000000"/>
+                <w:sz w:val="21"/>
+                <w:szCs w:val="21"/>
+                <w:bdr w:val="none" w:sz="0" w:space="0" w:color="auto" w:frame="1"/>
+              </w:rPr>
+              <w:t xml:space="preserve">scalable or </w:t>
+            </w:r>
+            <w:r>
+              <w:rPr>
+                <w:rStyle w:val="normaltextrun"/>
+                <w:rFonts w:ascii="Calibri" w:hAnsi="Calibri" w:cs="Calibri"/>
+                <w:color w:val="000000"/>
+                <w:sz w:val="21"/>
+                <w:szCs w:val="21"/>
+                <w:bdr w:val="none" w:sz="0" w:space="0" w:color="auto" w:frame="1"/>
+              </w:rPr>
+              <w:t>in</w:t>
+            </w:r>
+            <w:r>
+              <w:rPr>
+                <w:rStyle w:val="normaltextrun"/>
+                <w:rFonts w:ascii="Calibri" w:hAnsi="Calibri" w:cs="Calibri"/>
+                <w:color w:val="000000"/>
+                <w:sz w:val="21"/>
+                <w:szCs w:val="21"/>
+                <w:bdr w:val="none" w:sz="0" w:space="0" w:color="auto" w:frame="1"/>
+              </w:rPr>
+              <w:t xml:space="preserve">elastic </w:t>
+            </w:r>
+            <w:r>
+              <w:rPr>
+                <w:rStyle w:val="normaltextrun"/>
+                <w:rFonts w:ascii="Calibri" w:hAnsi="Calibri" w:cs="Calibri"/>
+                <w:color w:val="000000"/>
+                <w:sz w:val="21"/>
+                <w:szCs w:val="21"/>
+                <w:bdr w:val="none" w:sz="0" w:space="0" w:color="auto" w:frame="1"/>
+              </w:rPr>
+              <w:t xml:space="preserve">system </w:t>
+            </w:r>
+            <w:r>
+              <w:rPr>
+                <w:rStyle w:val="normaltextrun"/>
+                <w:rFonts w:ascii="Calibri" w:hAnsi="Calibri" w:cs="Calibri"/>
+                <w:color w:val="000000"/>
+                <w:sz w:val="21"/>
+                <w:szCs w:val="21"/>
+                <w:bdr w:val="none" w:sz="0" w:space="0" w:color="auto" w:frame="1"/>
+              </w:rPr>
+              <w:t>will not be able to handle the increase or decrease in the volume of tickets received daily</w:t>
+            </w:r>
+          </w:p>
+        </w:tc>
+        <w:tc>
+          <w:tcPr>
+            <w:tcW w:w="605" w:type="pct"/>
+            <w:vAlign w:val="center"/>
+          </w:tcPr>
+          <w:p>
+            <w:pPr>
+              <w:jc w:val="center"/>
+              <w:rPr>
+                <w:rStyle w:val="normaltextrun"/>
+                <w:rFonts w:ascii="Calibri" w:hAnsi="Calibri" w:cs="Calibri"/>
+                <w:color w:val="000000"/>
+                <w:sz w:val="21"/>
+                <w:szCs w:val="21"/>
+                <w:bdr w:val="none" w:sz="0" w:space="0" w:color="auto" w:frame="1"/>
+              </w:rPr>
+            </w:pPr>
+            <w:r>
+              <w:rPr>
+                <w:rStyle w:val="normaltextrun"/>
+                <w:rFonts w:ascii="Calibri" w:hAnsi="Calibri" w:cs="Calibri"/>
+                <w:color w:val="000000"/>
+                <w:sz w:val="21"/>
+                <w:szCs w:val="21"/>
+                <w:bdr w:val="none" w:sz="0" w:space="0" w:color="auto" w:frame="1"/>
+              </w:rPr>
+              <w:t>System Failure</w:t>
+            </w:r>
+          </w:p>
+        </w:tc>
+        <w:tc>
+          <w:tcPr>
+            <w:tcW w:w="605" w:type="pct"/>
+            <w:vAlign w:val="center"/>
+          </w:tcPr>
+          <w:p>
+            <w:pPr>
+              <w:jc w:val="center"/>
+              <w:rPr>
+                <w:rStyle w:val="normaltextrun"/>
+                <w:rFonts w:ascii="Calibri" w:hAnsi="Calibri" w:cs="Calibri"/>
+                <w:color w:val="000000"/>
+                <w:sz w:val="21"/>
+                <w:szCs w:val="21"/>
+                <w:bdr w:val="none" w:sz="0" w:space="0" w:color="auto" w:frame="1"/>
+              </w:rPr>
+            </w:pPr>
+            <w:r>
+              <w:rPr>
+                <w:rStyle w:val="normaltextrun"/>
+                <w:rFonts w:ascii="Calibri" w:hAnsi="Calibri" w:cs="Calibri"/>
+                <w:color w:val="000000"/>
+                <w:sz w:val="21"/>
+                <w:szCs w:val="21"/>
+                <w:bdr w:val="none" w:sz="0" w:space="0" w:color="auto" w:frame="1"/>
+              </w:rPr>
+              <w:t>Project Manager</w:t>
+            </w:r>
+          </w:p>
+        </w:tc>
+        <w:tc>
+          <w:tcPr>
+            <w:tcW w:w="524" w:type="pct"/>
+            <w:vAlign w:val="center"/>
+          </w:tcPr>
+          <w:p>
+            <w:pPr>
+              <w:jc w:val="center"/>
+              <w:rPr>
+                <w:rStyle w:val="normaltextrun"/>
+                <w:rFonts w:ascii="Calibri" w:hAnsi="Calibri" w:cs="Calibri"/>
+                <w:color w:val="000000"/>
+                <w:sz w:val="21"/>
+                <w:szCs w:val="21"/>
+                <w:bdr w:val="none" w:sz="0" w:space="0" w:color="auto" w:frame="1"/>
+              </w:rPr>
+            </w:pPr>
+            <w:r>
+              <w:rPr>
+                <w:rStyle w:val="normaltextrun"/>
+                <w:rFonts w:ascii="Calibri" w:hAnsi="Calibri" w:cs="Calibri"/>
+                <w:color w:val="000000"/>
+                <w:sz w:val="21"/>
+                <w:szCs w:val="21"/>
+                <w:bdr w:val="none" w:sz="0" w:space="0" w:color="auto" w:frame="1"/>
+              </w:rPr>
+              <w:t>3</w:t>
+            </w:r>
+          </w:p>
+        </w:tc>
+        <w:tc>
+          <w:tcPr>
+            <w:tcW w:w="363" w:type="pct"/>
+            <w:vAlign w:val="center"/>
+          </w:tcPr>
+          <w:p>
+            <w:pPr>
+              <w:jc w:val="center"/>
+              <w:rPr>
+                <w:rStyle w:val="normaltextrun"/>
+                <w:rFonts w:ascii="Calibri" w:hAnsi="Calibri" w:cs="Calibri"/>
+                <w:color w:val="000000"/>
+                <w:sz w:val="21"/>
+                <w:szCs w:val="21"/>
+                <w:bdr w:val="none" w:sz="0" w:space="0" w:color="auto" w:frame="1"/>
+              </w:rPr>
+            </w:pPr>
+            <w:r>
+              <w:rPr>
+                <w:rStyle w:val="normaltextrun"/>
+                <w:rFonts w:ascii="Calibri" w:hAnsi="Calibri" w:cs="Calibri"/>
+                <w:color w:val="000000"/>
+                <w:sz w:val="21"/>
+                <w:szCs w:val="21"/>
+                <w:bdr w:val="none" w:sz="0" w:space="0" w:color="auto" w:frame="1"/>
+              </w:rPr>
+              <w:t>5</w:t>
+            </w:r>
+          </w:p>
+        </w:tc>
+        <w:tc>
+          <w:tcPr>
+            <w:tcW w:w="363" w:type="pct"/>
+            <w:vAlign w:val="center"/>
+          </w:tcPr>
+          <w:p>
+            <w:pPr>
+              <w:jc w:val="center"/>
+              <w:rPr>
+                <w:rStyle w:val="normaltextrun"/>
+                <w:rFonts w:ascii="Calibri" w:hAnsi="Calibri" w:cs="Calibri"/>
+                <w:color w:val="000000"/>
+                <w:sz w:val="21"/>
+                <w:szCs w:val="21"/>
+                <w:bdr w:val="none" w:sz="0" w:space="0" w:color="auto" w:frame="1"/>
+              </w:rPr>
+            </w:pPr>
+            <w:r>
+              <w:rPr>
+                <w:rStyle w:val="normaltextrun"/>
+                <w:rFonts w:ascii="Calibri" w:hAnsi="Calibri" w:cs="Calibri"/>
+                <w:color w:val="000000"/>
+                <w:sz w:val="21"/>
+                <w:szCs w:val="21"/>
+                <w:bdr w:val="none" w:sz="0" w:space="0" w:color="auto" w:frame="1"/>
+              </w:rPr>
+              <w:t>15</w:t>
+            </w:r>
+          </w:p>
+        </w:tc>
+        <w:tc>
+          <w:tcPr>
+            <w:tcW w:w="363" w:type="pct"/>
+            <w:vAlign w:val="center"/>
+          </w:tcPr>
+          <w:p>
+            <w:pPr>
+              <w:jc w:val="center"/>
+              <w:rPr>
+                <w:rStyle w:val="normaltextrun"/>
+                <w:rFonts w:ascii="Calibri" w:hAnsi="Calibri" w:cs="Calibri"/>
+                <w:color w:val="000000"/>
+                <w:sz w:val="21"/>
+                <w:szCs w:val="21"/>
+                <w:bdr w:val="none" w:sz="0" w:space="0" w:color="auto" w:frame="1"/>
+              </w:rPr>
+            </w:pPr>
+            <w:r>
+              <w:rPr>
+                <w:rStyle w:val="normaltextrun"/>
+                <w:rFonts w:ascii="Calibri" w:hAnsi="Calibri" w:cs="Calibri"/>
+                <w:color w:val="000000"/>
+                <w:sz w:val="21"/>
+                <w:szCs w:val="21"/>
+                <w:bdr w:val="none" w:sz="0" w:space="0" w:color="auto" w:frame="1"/>
+              </w:rPr>
+              <w:t>Open</w:t>
+            </w:r>
+          </w:p>
+        </w:tc>
+        <w:tc>
+          <w:tcPr>
+            <w:tcW w:w="524" w:type="pct"/>
+            <w:vAlign w:val="center"/>
+          </w:tcPr>
+          <w:p>
+            <w:pPr>
+              <w:jc w:val="center"/>
+              <w:rPr>
+                <w:rStyle w:val="normaltextrun"/>
+                <w:rFonts w:ascii="Calibri" w:hAnsi="Calibri" w:cs="Calibri"/>
+                <w:color w:val="000000"/>
+                <w:sz w:val="21"/>
+                <w:szCs w:val="21"/>
+                <w:bdr w:val="none" w:sz="0" w:space="0" w:color="auto" w:frame="1"/>
+              </w:rPr>
+            </w:pPr>
+            <w:r>
+              <w:rPr>
+                <w:rStyle w:val="normaltextrun"/>
+                <w:rFonts w:ascii="Calibri" w:hAnsi="Calibri" w:cs="Calibri"/>
+                <w:color w:val="000000"/>
+                <w:sz w:val="21"/>
+                <w:szCs w:val="21"/>
+                <w:bdr w:val="none" w:sz="0" w:space="0" w:color="auto" w:frame="1"/>
+              </w:rPr>
+              <w:t>September 2023</w:t>
+            </w:r>
+          </w:p>
+        </w:tc>
+      </w:tr>
+      <w:tr>
+        <w:tc>
+          <w:tcPr>
+            <w:tcW w:w="282" w:type="pct"/>
+            <w:vAlign w:val="center"/>
+          </w:tcPr>
+          <w:p>
+            <w:pPr>
+              <w:jc w:val="center"/>
+              <w:rPr>
+                <w:rStyle w:val="normaltextrun"/>
+                <w:rFonts w:ascii="Calibri" w:hAnsi="Calibri" w:cs="Calibri"/>
+                <w:color w:val="000000"/>
+                <w:sz w:val="21"/>
+                <w:szCs w:val="21"/>
+                <w:bdr w:val="none" w:sz="0" w:space="0" w:color="auto" w:frame="1"/>
+              </w:rPr>
+            </w:pPr>
+            <w:r>
+              <w:rPr>
+                <w:rStyle w:val="normaltextrun"/>
+                <w:rFonts w:ascii="Calibri" w:hAnsi="Calibri" w:cs="Calibri"/>
+                <w:color w:val="000000"/>
+                <w:sz w:val="21"/>
+                <w:szCs w:val="21"/>
+                <w:bdr w:val="none" w:sz="0" w:space="0" w:color="auto" w:frame="1"/>
+              </w:rPr>
+              <w:t>RID</w:t>
+            </w:r>
+            <w:r>
+              <w:rPr>
+                <w:rStyle w:val="normaltextrun"/>
+                <w:rFonts w:ascii="Calibri" w:hAnsi="Calibri" w:cs="Calibri"/>
+                <w:color w:val="000000"/>
+                <w:sz w:val="21"/>
+                <w:szCs w:val="21"/>
+                <w:bdr w:val="none" w:sz="0" w:space="0" w:color="auto" w:frame="1"/>
+              </w:rPr>
+              <w:t xml:space="preserve"> 004</w:t>
+            </w:r>
+          </w:p>
+        </w:tc>
+        <w:tc>
+          <w:tcPr>
+            <w:tcW w:w="1371" w:type="pct"/>
+            <w:vAlign w:val="center"/>
+          </w:tcPr>
+          <w:p>
+            <w:pPr>
+              <w:jc w:val="both"/>
+              <w:rPr>
+                <w:rStyle w:val="normaltextrun"/>
+                <w:rFonts w:ascii="Calibri" w:hAnsi="Calibri" w:cs="Calibri"/>
+                <w:color w:val="000000"/>
+                <w:sz w:val="21"/>
+                <w:szCs w:val="21"/>
+                <w:bdr w:val="none" w:sz="0" w:space="0" w:color="auto" w:frame="1"/>
+              </w:rPr>
+            </w:pPr>
+            <w:r>
+              <w:rPr>
+                <w:rStyle w:val="normaltextrun"/>
+                <w:rFonts w:ascii="Calibri" w:hAnsi="Calibri" w:cs="Calibri"/>
+                <w:b/>
+                <w:bCs/>
+                <w:color w:val="000000"/>
+                <w:sz w:val="21"/>
+                <w:szCs w:val="21"/>
+                <w:bdr w:val="none" w:sz="0" w:space="0" w:color="auto" w:frame="1"/>
+              </w:rPr>
+              <w:t xml:space="preserve">Lack of Integration </w:t>
+            </w:r>
+            <w:r>
+              <w:rPr>
+                <w:rStyle w:val="normaltextrun"/>
+                <w:rFonts w:ascii="Calibri" w:hAnsi="Calibri" w:cs="Calibri"/>
+                <w:color w:val="000000"/>
+                <w:sz w:val="21"/>
+                <w:szCs w:val="21"/>
+                <w:bdr w:val="none" w:sz="0" w:space="0" w:color="auto" w:frame="1"/>
+              </w:rPr>
+              <w:t>–Inability to integrate means a decrease in productivity, that will therefore cause operational damage.</w:t>
+            </w:r>
+          </w:p>
+        </w:tc>
+        <w:tc>
+          <w:tcPr>
+            <w:tcW w:w="605" w:type="pct"/>
+            <w:vAlign w:val="center"/>
+          </w:tcPr>
+          <w:p>
+            <w:pPr>
+              <w:jc w:val="center"/>
+              <w:rPr>
+                <w:rStyle w:val="normaltextrun"/>
+                <w:rFonts w:ascii="Calibri" w:hAnsi="Calibri" w:cs="Calibri"/>
+                <w:color w:val="000000"/>
+                <w:sz w:val="21"/>
+                <w:szCs w:val="21"/>
+                <w:bdr w:val="none" w:sz="0" w:space="0" w:color="auto" w:frame="1"/>
+              </w:rPr>
+            </w:pPr>
+            <w:r>
+              <w:rPr>
+                <w:rStyle w:val="normaltextrun"/>
+                <w:rFonts w:ascii="Calibri" w:hAnsi="Calibri" w:cs="Calibri"/>
+                <w:color w:val="000000"/>
+                <w:sz w:val="21"/>
+                <w:szCs w:val="21"/>
+                <w:bdr w:val="none" w:sz="0" w:space="0" w:color="auto" w:frame="1"/>
+              </w:rPr>
+              <w:t>System Failure</w:t>
+            </w:r>
+          </w:p>
+        </w:tc>
+        <w:tc>
+          <w:tcPr>
+            <w:tcW w:w="605" w:type="pct"/>
+            <w:vAlign w:val="center"/>
+          </w:tcPr>
+          <w:p>
+            <w:pPr>
+              <w:jc w:val="center"/>
+              <w:rPr>
+                <w:rStyle w:val="normaltextrun"/>
+                <w:rFonts w:ascii="Calibri" w:hAnsi="Calibri" w:cs="Calibri"/>
+                <w:color w:val="000000"/>
+                <w:sz w:val="21"/>
+                <w:szCs w:val="21"/>
+                <w:bdr w:val="none" w:sz="0" w:space="0" w:color="auto" w:frame="1"/>
+              </w:rPr>
+            </w:pPr>
+            <w:r>
+              <w:rPr>
+                <w:rStyle w:val="normaltextrun"/>
+                <w:rFonts w:ascii="Calibri" w:hAnsi="Calibri" w:cs="Calibri"/>
+                <w:color w:val="000000"/>
+                <w:sz w:val="21"/>
+                <w:szCs w:val="21"/>
+                <w:bdr w:val="none" w:sz="0" w:space="0" w:color="auto" w:frame="1"/>
+              </w:rPr>
+              <w:t>Developer Team</w:t>
+            </w:r>
+          </w:p>
+        </w:tc>
+        <w:tc>
+          <w:tcPr>
+            <w:tcW w:w="524" w:type="pct"/>
+            <w:vAlign w:val="center"/>
+          </w:tcPr>
+          <w:p>
+            <w:pPr>
+              <w:jc w:val="center"/>
+              <w:rPr>
+                <w:rStyle w:val="normaltextrun"/>
+                <w:rFonts w:ascii="Calibri" w:hAnsi="Calibri" w:cs="Calibri"/>
+                <w:color w:val="000000"/>
+                <w:sz w:val="21"/>
+                <w:szCs w:val="21"/>
+                <w:bdr w:val="none" w:sz="0" w:space="0" w:color="auto" w:frame="1"/>
+              </w:rPr>
+            </w:pPr>
+            <w:r>
+              <w:rPr>
+                <w:rStyle w:val="normaltextrun"/>
+                <w:rFonts w:ascii="Calibri" w:hAnsi="Calibri" w:cs="Calibri"/>
+                <w:color w:val="000000"/>
+                <w:sz w:val="21"/>
+                <w:szCs w:val="21"/>
+                <w:bdr w:val="none" w:sz="0" w:space="0" w:color="auto" w:frame="1"/>
+              </w:rPr>
+              <w:t>3</w:t>
+            </w:r>
+          </w:p>
+        </w:tc>
+        <w:tc>
+          <w:tcPr>
+            <w:tcW w:w="363" w:type="pct"/>
+            <w:vAlign w:val="center"/>
+          </w:tcPr>
+          <w:p>
+            <w:pPr>
+              <w:jc w:val="center"/>
+              <w:rPr>
+                <w:rStyle w:val="normaltextrun"/>
+                <w:rFonts w:ascii="Calibri" w:hAnsi="Calibri" w:cs="Calibri"/>
+                <w:color w:val="000000"/>
+                <w:sz w:val="21"/>
+                <w:szCs w:val="21"/>
+                <w:bdr w:val="none" w:sz="0" w:space="0" w:color="auto" w:frame="1"/>
+              </w:rPr>
+            </w:pPr>
+            <w:r>
+              <w:rPr>
+                <w:rStyle w:val="normaltextrun"/>
+                <w:rFonts w:ascii="Calibri" w:hAnsi="Calibri" w:cs="Calibri"/>
+                <w:color w:val="000000"/>
+                <w:sz w:val="21"/>
+                <w:szCs w:val="21"/>
+                <w:bdr w:val="none" w:sz="0" w:space="0" w:color="auto" w:frame="1"/>
+              </w:rPr>
+              <w:t>3</w:t>
+            </w:r>
+          </w:p>
+        </w:tc>
+        <w:tc>
+          <w:tcPr>
+            <w:tcW w:w="363" w:type="pct"/>
+            <w:vAlign w:val="center"/>
+          </w:tcPr>
+          <w:p>
+            <w:pPr>
+              <w:jc w:val="center"/>
+              <w:rPr>
+                <w:rStyle w:val="normaltextrun"/>
+                <w:rFonts w:ascii="Calibri" w:hAnsi="Calibri" w:cs="Calibri"/>
+                <w:color w:val="000000"/>
+                <w:sz w:val="21"/>
+                <w:szCs w:val="21"/>
+                <w:bdr w:val="none" w:sz="0" w:space="0" w:color="auto" w:frame="1"/>
+              </w:rPr>
+            </w:pPr>
+            <w:r>
+              <w:rPr>
+                <w:rStyle w:val="normaltextrun"/>
+                <w:rFonts w:ascii="Calibri" w:hAnsi="Calibri" w:cs="Calibri"/>
+                <w:color w:val="000000"/>
+                <w:sz w:val="21"/>
+                <w:szCs w:val="21"/>
+                <w:bdr w:val="none" w:sz="0" w:space="0" w:color="auto" w:frame="1"/>
+              </w:rPr>
+              <w:t>9</w:t>
+            </w:r>
+          </w:p>
+        </w:tc>
+        <w:tc>
+          <w:tcPr>
+            <w:tcW w:w="363" w:type="pct"/>
+            <w:vAlign w:val="center"/>
+          </w:tcPr>
+          <w:p>
+            <w:pPr>
+              <w:jc w:val="center"/>
+              <w:rPr>
+                <w:rStyle w:val="normaltextrun"/>
+                <w:rFonts w:ascii="Calibri" w:hAnsi="Calibri" w:cs="Calibri"/>
+                <w:color w:val="000000"/>
+                <w:sz w:val="21"/>
+                <w:szCs w:val="21"/>
+                <w:bdr w:val="none" w:sz="0" w:space="0" w:color="auto" w:frame="1"/>
+              </w:rPr>
+            </w:pPr>
+            <w:r>
+              <w:rPr>
+                <w:rStyle w:val="normaltextrun"/>
+                <w:rFonts w:ascii="Calibri" w:hAnsi="Calibri" w:cs="Calibri"/>
+                <w:color w:val="000000"/>
+                <w:sz w:val="21"/>
+                <w:szCs w:val="21"/>
+                <w:bdr w:val="none" w:sz="0" w:space="0" w:color="auto" w:frame="1"/>
+              </w:rPr>
+              <w:t>Open</w:t>
+            </w:r>
+          </w:p>
+        </w:tc>
+        <w:tc>
+          <w:tcPr>
+            <w:tcW w:w="524" w:type="pct"/>
+            <w:vAlign w:val="center"/>
+          </w:tcPr>
+          <w:p>
+            <w:pPr>
+              <w:jc w:val="center"/>
+              <w:rPr>
+                <w:rStyle w:val="normaltextrun"/>
+                <w:rFonts w:ascii="Calibri" w:hAnsi="Calibri" w:cs="Calibri"/>
+                <w:color w:val="000000"/>
+                <w:sz w:val="21"/>
+                <w:szCs w:val="21"/>
+                <w:bdr w:val="none" w:sz="0" w:space="0" w:color="auto" w:frame="1"/>
+              </w:rPr>
+            </w:pPr>
+            <w:r>
+              <w:rPr>
+                <w:rStyle w:val="normaltextrun"/>
+                <w:rFonts w:ascii="Calibri" w:hAnsi="Calibri" w:cs="Calibri"/>
+                <w:color w:val="000000"/>
+                <w:sz w:val="21"/>
+                <w:szCs w:val="21"/>
+                <w:bdr w:val="none" w:sz="0" w:space="0" w:color="auto" w:frame="1"/>
+              </w:rPr>
+              <w:t>September 2023</w:t>
+            </w:r>
+          </w:p>
+        </w:tc>
+      </w:tr>
+      <w:tr>
+        <w:tc>
+          <w:tcPr>
+            <w:tcW w:w="282" w:type="pct"/>
+            <w:vAlign w:val="center"/>
+          </w:tcPr>
+          <w:p>
+            <w:pPr>
+              <w:jc w:val="center"/>
+              <w:rPr>
+                <w:rStyle w:val="normaltextrun"/>
+                <w:rFonts w:ascii="Calibri" w:hAnsi="Calibri" w:cs="Calibri"/>
+                <w:color w:val="000000"/>
+                <w:sz w:val="21"/>
+                <w:szCs w:val="21"/>
+                <w:bdr w:val="none" w:sz="0" w:space="0" w:color="auto" w:frame="1"/>
+              </w:rPr>
+            </w:pPr>
+            <w:r>
+              <w:rPr>
+                <w:rStyle w:val="normaltextrun"/>
+                <w:rFonts w:ascii="Calibri" w:hAnsi="Calibri" w:cs="Calibri"/>
+                <w:color w:val="000000"/>
+                <w:sz w:val="21"/>
+                <w:szCs w:val="21"/>
+                <w:bdr w:val="none" w:sz="0" w:space="0" w:color="auto" w:frame="1"/>
+              </w:rPr>
+              <w:t>RID</w:t>
+            </w:r>
+            <w:r>
+              <w:rPr>
+                <w:rStyle w:val="normaltextrun"/>
+                <w:rFonts w:ascii="Calibri" w:hAnsi="Calibri" w:cs="Calibri"/>
+                <w:color w:val="000000"/>
+                <w:sz w:val="21"/>
+                <w:szCs w:val="21"/>
+                <w:bdr w:val="none" w:sz="0" w:space="0" w:color="auto" w:frame="1"/>
+              </w:rPr>
+              <w:t xml:space="preserve"> 005</w:t>
+            </w:r>
+          </w:p>
+        </w:tc>
+        <w:tc>
+          <w:tcPr>
+            <w:tcW w:w="1371" w:type="pct"/>
+            <w:vAlign w:val="center"/>
+          </w:tcPr>
+          <w:p>
+            <w:pPr>
+              <w:jc w:val="both"/>
+              <w:rPr>
+                <w:rStyle w:val="normaltextrun"/>
+                <w:rFonts w:ascii="Calibri" w:hAnsi="Calibri" w:cs="Calibri"/>
+                <w:color w:val="000000"/>
+                <w:sz w:val="21"/>
+                <w:szCs w:val="21"/>
+                <w:bdr w:val="none" w:sz="0" w:space="0" w:color="auto" w:frame="1"/>
+              </w:rPr>
+            </w:pPr>
+            <w:r>
+              <w:rPr>
+                <w:rStyle w:val="normaltextrun"/>
+                <w:rFonts w:ascii="Calibri" w:hAnsi="Calibri" w:cs="Calibri"/>
+                <w:b/>
+                <w:bCs/>
+                <w:color w:val="000000"/>
+                <w:sz w:val="21"/>
+                <w:szCs w:val="21"/>
+                <w:bdr w:val="none" w:sz="0" w:space="0" w:color="auto" w:frame="1"/>
+              </w:rPr>
+              <w:t>Insufficient Reporting and Analytics</w:t>
+            </w:r>
+            <w:r>
+              <w:rPr>
+                <w:rStyle w:val="normaltextrun"/>
+                <w:rFonts w:ascii="Calibri" w:hAnsi="Calibri" w:cs="Calibri"/>
+                <w:color w:val="000000"/>
+                <w:sz w:val="21"/>
+                <w:szCs w:val="21"/>
+                <w:bdr w:val="none" w:sz="0" w:space="0" w:color="auto" w:frame="1"/>
+              </w:rPr>
+              <w:t xml:space="preserve"> –miss</w:t>
+            </w:r>
+            <w:r>
+              <w:rPr>
+                <w:rStyle w:val="normaltextrun"/>
+                <w:rFonts w:ascii="Calibri" w:hAnsi="Calibri" w:cs="Calibri"/>
+                <w:color w:val="000000"/>
+                <w:sz w:val="21"/>
+                <w:szCs w:val="21"/>
+                <w:bdr w:val="none" w:sz="0" w:space="0" w:color="auto" w:frame="1"/>
+              </w:rPr>
+              <w:t>ing</w:t>
+            </w:r>
+            <w:r>
+              <w:rPr>
+                <w:rStyle w:val="normaltextrun"/>
+                <w:rFonts w:ascii="Calibri" w:hAnsi="Calibri" w:cs="Calibri"/>
+                <w:color w:val="000000"/>
+                <w:sz w:val="21"/>
+                <w:szCs w:val="21"/>
+                <w:bdr w:val="none" w:sz="0" w:space="0" w:color="auto" w:frame="1"/>
+              </w:rPr>
+              <w:t xml:space="preserve"> out on important details that can help </w:t>
+            </w:r>
+            <w:r>
+              <w:rPr>
+                <w:rStyle w:val="normaltextrun"/>
+                <w:rFonts w:ascii="Calibri" w:hAnsi="Calibri" w:cs="Calibri"/>
+                <w:color w:val="000000"/>
+                <w:sz w:val="21"/>
+                <w:szCs w:val="21"/>
+                <w:bdr w:val="none" w:sz="0" w:space="0" w:color="auto" w:frame="1"/>
+              </w:rPr>
+              <w:t xml:space="preserve">ITRO </w:t>
+            </w:r>
+            <w:r>
+              <w:rPr>
+                <w:rStyle w:val="normaltextrun"/>
+                <w:rFonts w:ascii="Calibri" w:hAnsi="Calibri" w:cs="Calibri"/>
+                <w:color w:val="000000"/>
+                <w:sz w:val="21"/>
+                <w:szCs w:val="21"/>
+                <w:bdr w:val="none" w:sz="0" w:space="0" w:color="auto" w:frame="1"/>
+              </w:rPr>
+              <w:t>in deriving a data-driven decision</w:t>
+            </w:r>
+          </w:p>
+        </w:tc>
+        <w:tc>
+          <w:tcPr>
+            <w:tcW w:w="605" w:type="pct"/>
+            <w:vAlign w:val="center"/>
+          </w:tcPr>
+          <w:p>
+            <w:pPr>
+              <w:jc w:val="center"/>
+              <w:rPr>
+                <w:rStyle w:val="normaltextrun"/>
+                <w:rFonts w:ascii="Calibri" w:hAnsi="Calibri" w:cs="Calibri"/>
+                <w:color w:val="000000"/>
+                <w:sz w:val="21"/>
+                <w:szCs w:val="21"/>
+                <w:bdr w:val="none" w:sz="0" w:space="0" w:color="auto" w:frame="1"/>
+              </w:rPr>
+            </w:pPr>
+            <w:r>
+              <w:rPr>
+                <w:rStyle w:val="normaltextrun"/>
+                <w:rFonts w:ascii="Calibri" w:hAnsi="Calibri" w:cs="Calibri"/>
+                <w:color w:val="000000"/>
+                <w:sz w:val="21"/>
+                <w:szCs w:val="21"/>
+                <w:bdr w:val="none" w:sz="0" w:space="0" w:color="auto" w:frame="1"/>
+              </w:rPr>
+              <w:t>Performance Issues</w:t>
+            </w:r>
+          </w:p>
+        </w:tc>
+        <w:tc>
+          <w:tcPr>
+            <w:tcW w:w="605" w:type="pct"/>
+            <w:vAlign w:val="center"/>
+          </w:tcPr>
+          <w:p>
+            <w:pPr>
+              <w:jc w:val="center"/>
+              <w:rPr>
+                <w:rStyle w:val="normaltextrun"/>
+                <w:rFonts w:ascii="Calibri" w:hAnsi="Calibri" w:cs="Calibri"/>
+                <w:color w:val="000000"/>
+                <w:sz w:val="21"/>
+                <w:szCs w:val="21"/>
+                <w:bdr w:val="none" w:sz="0" w:space="0" w:color="auto" w:frame="1"/>
+              </w:rPr>
+            </w:pPr>
+            <w:r>
+              <w:rPr>
+                <w:rStyle w:val="normaltextrun"/>
+                <w:rFonts w:ascii="Calibri" w:hAnsi="Calibri" w:cs="Calibri"/>
+                <w:color w:val="000000"/>
+                <w:sz w:val="21"/>
+                <w:szCs w:val="21"/>
+                <w:bdr w:val="none" w:sz="0" w:space="0" w:color="auto" w:frame="1"/>
+              </w:rPr>
+              <w:t>Developer Team</w:t>
+            </w:r>
+            <w:r>
+              <w:rPr>
+                <w:rStyle w:val="normaltextrun"/>
+                <w:rFonts w:ascii="Calibri" w:hAnsi="Calibri" w:cs="Calibri"/>
+                <w:color w:val="000000"/>
+                <w:sz w:val="21"/>
+                <w:szCs w:val="21"/>
+                <w:bdr w:val="none" w:sz="0" w:space="0" w:color="auto" w:frame="1"/>
+              </w:rPr>
+              <w:t>, Project Manager</w:t>
+            </w:r>
+          </w:p>
+        </w:tc>
+        <w:tc>
+          <w:tcPr>
+            <w:tcW w:w="524" w:type="pct"/>
+            <w:vAlign w:val="center"/>
+          </w:tcPr>
+          <w:p>
+            <w:pPr>
+              <w:jc w:val="center"/>
+              <w:rPr>
+                <w:rStyle w:val="normaltextrun"/>
+                <w:rFonts w:ascii="Calibri" w:hAnsi="Calibri" w:cs="Calibri"/>
+                <w:color w:val="000000"/>
+                <w:sz w:val="21"/>
+                <w:szCs w:val="21"/>
+                <w:bdr w:val="none" w:sz="0" w:space="0" w:color="auto" w:frame="1"/>
+              </w:rPr>
+            </w:pPr>
+            <w:r>
+              <w:rPr>
+                <w:rStyle w:val="normaltextrun"/>
+                <w:rFonts w:ascii="Calibri" w:hAnsi="Calibri" w:cs="Calibri"/>
+                <w:color w:val="000000"/>
+                <w:sz w:val="21"/>
+                <w:szCs w:val="21"/>
+                <w:bdr w:val="none" w:sz="0" w:space="0" w:color="auto" w:frame="1"/>
+              </w:rPr>
+              <w:t>3</w:t>
+            </w:r>
+          </w:p>
+        </w:tc>
+        <w:tc>
+          <w:tcPr>
+            <w:tcW w:w="363" w:type="pct"/>
+            <w:vAlign w:val="center"/>
+          </w:tcPr>
+          <w:p>
+            <w:pPr>
+              <w:jc w:val="center"/>
+              <w:rPr>
+                <w:rStyle w:val="normaltextrun"/>
+                <w:rFonts w:ascii="Calibri" w:hAnsi="Calibri" w:cs="Calibri"/>
+                <w:color w:val="000000"/>
+                <w:sz w:val="21"/>
+                <w:szCs w:val="21"/>
+                <w:bdr w:val="none" w:sz="0" w:space="0" w:color="auto" w:frame="1"/>
+              </w:rPr>
+            </w:pPr>
+            <w:r>
+              <w:rPr>
+                <w:rStyle w:val="normaltextrun"/>
+                <w:rFonts w:ascii="Calibri" w:hAnsi="Calibri" w:cs="Calibri"/>
+                <w:color w:val="000000"/>
+                <w:sz w:val="21"/>
+                <w:szCs w:val="21"/>
+                <w:bdr w:val="none" w:sz="0" w:space="0" w:color="auto" w:frame="1"/>
+              </w:rPr>
+              <w:t>4</w:t>
+            </w:r>
+          </w:p>
+        </w:tc>
+        <w:tc>
+          <w:tcPr>
+            <w:tcW w:w="363" w:type="pct"/>
+            <w:vAlign w:val="center"/>
+          </w:tcPr>
+          <w:p>
+            <w:pPr>
+              <w:jc w:val="center"/>
+              <w:rPr>
+                <w:rStyle w:val="normaltextrun"/>
+                <w:rFonts w:ascii="Calibri" w:hAnsi="Calibri" w:cs="Calibri"/>
+                <w:color w:val="000000"/>
+                <w:sz w:val="21"/>
+                <w:szCs w:val="21"/>
+                <w:bdr w:val="none" w:sz="0" w:space="0" w:color="auto" w:frame="1"/>
+              </w:rPr>
+            </w:pPr>
+            <w:r>
+              <w:rPr>
+                <w:rStyle w:val="normaltextrun"/>
+                <w:rFonts w:ascii="Calibri" w:hAnsi="Calibri" w:cs="Calibri"/>
+                <w:color w:val="000000"/>
+                <w:sz w:val="21"/>
+                <w:szCs w:val="21"/>
+                <w:bdr w:val="none" w:sz="0" w:space="0" w:color="auto" w:frame="1"/>
+              </w:rPr>
+              <w:t>12</w:t>
+            </w:r>
+          </w:p>
+        </w:tc>
+        <w:tc>
+          <w:tcPr>
+            <w:tcW w:w="363" w:type="pct"/>
+            <w:vAlign w:val="center"/>
+          </w:tcPr>
+          <w:p>
+            <w:pPr>
+              <w:jc w:val="center"/>
+              <w:rPr>
+                <w:rStyle w:val="normaltextrun"/>
+                <w:rFonts w:ascii="Calibri" w:hAnsi="Calibri" w:cs="Calibri"/>
+                <w:color w:val="000000"/>
+                <w:sz w:val="21"/>
+                <w:szCs w:val="21"/>
+                <w:bdr w:val="none" w:sz="0" w:space="0" w:color="auto" w:frame="1"/>
+              </w:rPr>
+            </w:pPr>
+            <w:r>
+              <w:rPr>
+                <w:rStyle w:val="normaltextrun"/>
+                <w:rFonts w:ascii="Calibri" w:hAnsi="Calibri" w:cs="Calibri"/>
+                <w:color w:val="000000"/>
+                <w:sz w:val="21"/>
+                <w:szCs w:val="21"/>
+                <w:bdr w:val="none" w:sz="0" w:space="0" w:color="auto" w:frame="1"/>
+              </w:rPr>
+              <w:t>Open</w:t>
+            </w:r>
+          </w:p>
+        </w:tc>
+        <w:tc>
+          <w:tcPr>
+            <w:tcW w:w="524" w:type="pct"/>
+            <w:vAlign w:val="center"/>
+          </w:tcPr>
+          <w:p>
+            <w:pPr>
+              <w:jc w:val="center"/>
+              <w:rPr>
+                <w:rStyle w:val="normaltextrun"/>
+                <w:rFonts w:ascii="Calibri" w:hAnsi="Calibri" w:cs="Calibri"/>
+                <w:color w:val="000000"/>
+                <w:sz w:val="21"/>
+                <w:szCs w:val="21"/>
+                <w:bdr w:val="none" w:sz="0" w:space="0" w:color="auto" w:frame="1"/>
+              </w:rPr>
+            </w:pPr>
+            <w:r>
+              <w:rPr>
+                <w:rStyle w:val="normaltextrun"/>
+                <w:rFonts w:ascii="Calibri" w:hAnsi="Calibri" w:cs="Calibri"/>
+                <w:color w:val="000000"/>
+                <w:sz w:val="21"/>
+                <w:szCs w:val="21"/>
+                <w:bdr w:val="none" w:sz="0" w:space="0" w:color="auto" w:frame="1"/>
+              </w:rPr>
+              <w:t>September 2023</w:t>
+            </w:r>
+          </w:p>
+        </w:tc>
+      </w:tr>
+      <w:tr>
+        <w:tc>
+          <w:tcPr>
+            <w:tcW w:w="282" w:type="pct"/>
+            <w:vAlign w:val="center"/>
+          </w:tcPr>
+          <w:p>
+            <w:pPr>
+              <w:jc w:val="center"/>
+              <w:rPr>
+                <w:rStyle w:val="normaltextrun"/>
+                <w:rFonts w:ascii="Calibri" w:hAnsi="Calibri" w:cs="Calibri"/>
+                <w:color w:val="000000"/>
+                <w:sz w:val="21"/>
+                <w:szCs w:val="21"/>
+                <w:bdr w:val="none" w:sz="0" w:space="0" w:color="auto" w:frame="1"/>
+              </w:rPr>
+            </w:pPr>
+            <w:r>
+              <w:rPr>
+                <w:rStyle w:val="normaltextrun"/>
+                <w:rFonts w:ascii="Calibri" w:hAnsi="Calibri" w:cs="Calibri"/>
+                <w:color w:val="000000"/>
+                <w:sz w:val="21"/>
+                <w:szCs w:val="21"/>
+                <w:bdr w:val="none" w:sz="0" w:space="0" w:color="auto" w:frame="1"/>
+              </w:rPr>
+              <w:t>RID</w:t>
+            </w:r>
+            <w:r>
+              <w:rPr>
+                <w:rStyle w:val="normaltextrun"/>
+                <w:rFonts w:ascii="Calibri" w:hAnsi="Calibri" w:cs="Calibri"/>
+                <w:color w:val="000000"/>
+                <w:sz w:val="21"/>
+                <w:szCs w:val="21"/>
+                <w:bdr w:val="none" w:sz="0" w:space="0" w:color="auto" w:frame="1"/>
+              </w:rPr>
+              <w:t xml:space="preserve"> 006</w:t>
+            </w:r>
+          </w:p>
+        </w:tc>
+        <w:tc>
+          <w:tcPr>
+            <w:tcW w:w="1371" w:type="pct"/>
+            <w:vAlign w:val="center"/>
+          </w:tcPr>
+          <w:p>
+            <w:pPr>
+              <w:jc w:val="both"/>
+              <w:rPr>
+                <w:rStyle w:val="normaltextrun"/>
+                <w:rFonts w:ascii="Calibri" w:hAnsi="Calibri" w:cs="Calibri"/>
+                <w:color w:val="000000"/>
+                <w:sz w:val="21"/>
+                <w:szCs w:val="21"/>
+                <w:bdr w:val="none" w:sz="0" w:space="0" w:color="auto" w:frame="1"/>
+              </w:rPr>
+            </w:pPr>
+            <w:r>
+              <w:rPr>
+                <w:rStyle w:val="normaltextrun"/>
+                <w:rFonts w:ascii="Calibri" w:hAnsi="Calibri" w:cs="Calibri"/>
+                <w:color w:val="000000"/>
+                <w:sz w:val="21"/>
+                <w:szCs w:val="21"/>
+                <w:bdr w:val="none" w:sz="0" w:space="0" w:color="auto" w:frame="1"/>
+              </w:rPr>
+              <w:t xml:space="preserve">Ticket Mishandling -  human errors are </w:t>
+            </w:r>
+            <w:r>
+              <w:rPr>
+                <w:rStyle w:val="normaltextrun"/>
+                <w:rFonts w:ascii="Calibri" w:hAnsi="Calibri" w:cs="Calibri"/>
+                <w:color w:val="000000"/>
+                <w:sz w:val="21"/>
+                <w:szCs w:val="21"/>
+                <w:bdr w:val="none" w:sz="0" w:space="0" w:color="auto" w:frame="1"/>
+              </w:rPr>
+              <w:t>a possible</w:t>
+            </w:r>
+            <w:r>
+              <w:rPr>
+                <w:rStyle w:val="normaltextrun"/>
+                <w:rFonts w:ascii="Calibri" w:hAnsi="Calibri" w:cs="Calibri"/>
+                <w:color w:val="000000"/>
+                <w:sz w:val="21"/>
+                <w:szCs w:val="21"/>
+                <w:bdr w:val="none" w:sz="0" w:space="0" w:color="auto" w:frame="1"/>
+              </w:rPr>
+              <w:t xml:space="preserve"> occurrence when handling tickets, this can be misrouting of tickets to unrelated staff/division/department or </w:t>
+            </w:r>
+            <w:r>
+              <w:rPr>
+                <w:rStyle w:val="normaltextrun"/>
+                <w:rFonts w:ascii="Calibri" w:hAnsi="Calibri" w:cs="Calibri"/>
+                <w:color w:val="000000"/>
+                <w:sz w:val="21"/>
+                <w:szCs w:val="21"/>
+                <w:bdr w:val="none" w:sz="0" w:space="0" w:color="auto" w:frame="1"/>
+              </w:rPr>
+              <w:lastRenderedPageBreak/>
+              <w:t xml:space="preserve">maybe failure in prioritizing of tickets. </w:t>
+            </w:r>
+          </w:p>
+        </w:tc>
+        <w:tc>
+          <w:tcPr>
+            <w:tcW w:w="605" w:type="pct"/>
+            <w:vAlign w:val="center"/>
+          </w:tcPr>
+          <w:p>
+            <w:pPr>
+              <w:jc w:val="center"/>
+              <w:rPr>
+                <w:rStyle w:val="normaltextrun"/>
+                <w:rFonts w:ascii="Calibri" w:hAnsi="Calibri" w:cs="Calibri"/>
+                <w:color w:val="000000"/>
+                <w:sz w:val="21"/>
+                <w:szCs w:val="21"/>
+                <w:bdr w:val="none" w:sz="0" w:space="0" w:color="auto" w:frame="1"/>
+              </w:rPr>
+            </w:pPr>
+            <w:r>
+              <w:rPr>
+                <w:rStyle w:val="normaltextrun"/>
+                <w:rFonts w:ascii="Calibri" w:hAnsi="Calibri" w:cs="Calibri"/>
+                <w:color w:val="000000"/>
+                <w:sz w:val="21"/>
+                <w:szCs w:val="21"/>
+                <w:bdr w:val="none" w:sz="0" w:space="0" w:color="auto" w:frame="1"/>
+              </w:rPr>
+              <w:lastRenderedPageBreak/>
+              <w:t>Performance Issues</w:t>
+            </w:r>
+          </w:p>
+        </w:tc>
+        <w:tc>
+          <w:tcPr>
+            <w:tcW w:w="605" w:type="pct"/>
+            <w:vAlign w:val="center"/>
+          </w:tcPr>
+          <w:p>
+            <w:pPr>
+              <w:jc w:val="center"/>
+              <w:rPr>
+                <w:rStyle w:val="normaltextrun"/>
+                <w:rFonts w:ascii="Calibri" w:hAnsi="Calibri" w:cs="Calibri"/>
+                <w:color w:val="000000"/>
+                <w:sz w:val="21"/>
+                <w:szCs w:val="21"/>
+                <w:bdr w:val="none" w:sz="0" w:space="0" w:color="auto" w:frame="1"/>
+              </w:rPr>
+            </w:pPr>
+            <w:r>
+              <w:rPr>
+                <w:rStyle w:val="normaltextrun"/>
+                <w:rFonts w:ascii="Calibri" w:hAnsi="Calibri" w:cs="Calibri"/>
+                <w:color w:val="000000"/>
+                <w:sz w:val="21"/>
+                <w:szCs w:val="21"/>
+                <w:bdr w:val="none" w:sz="0" w:space="0" w:color="auto" w:frame="1"/>
+              </w:rPr>
+              <w:t>Project Manager</w:t>
+            </w:r>
+          </w:p>
+        </w:tc>
+        <w:tc>
+          <w:tcPr>
+            <w:tcW w:w="524" w:type="pct"/>
+            <w:vAlign w:val="center"/>
+          </w:tcPr>
+          <w:p>
+            <w:pPr>
+              <w:jc w:val="center"/>
+              <w:rPr>
+                <w:rStyle w:val="normaltextrun"/>
+                <w:rFonts w:ascii="Calibri" w:hAnsi="Calibri" w:cs="Calibri"/>
+                <w:color w:val="000000"/>
+                <w:sz w:val="21"/>
+                <w:szCs w:val="21"/>
+                <w:bdr w:val="none" w:sz="0" w:space="0" w:color="auto" w:frame="1"/>
+              </w:rPr>
+            </w:pPr>
+            <w:r>
+              <w:rPr>
+                <w:rStyle w:val="normaltextrun"/>
+                <w:rFonts w:ascii="Calibri" w:hAnsi="Calibri" w:cs="Calibri"/>
+                <w:color w:val="000000"/>
+                <w:sz w:val="21"/>
+                <w:szCs w:val="21"/>
+                <w:bdr w:val="none" w:sz="0" w:space="0" w:color="auto" w:frame="1"/>
+              </w:rPr>
+              <w:t>4</w:t>
+            </w:r>
+          </w:p>
+        </w:tc>
+        <w:tc>
+          <w:tcPr>
+            <w:tcW w:w="363" w:type="pct"/>
+            <w:vAlign w:val="center"/>
+          </w:tcPr>
+          <w:p>
+            <w:pPr>
+              <w:jc w:val="center"/>
+              <w:rPr>
+                <w:rStyle w:val="normaltextrun"/>
+                <w:rFonts w:ascii="Calibri" w:hAnsi="Calibri" w:cs="Calibri"/>
+                <w:color w:val="000000"/>
+                <w:sz w:val="21"/>
+                <w:szCs w:val="21"/>
+                <w:bdr w:val="none" w:sz="0" w:space="0" w:color="auto" w:frame="1"/>
+              </w:rPr>
+            </w:pPr>
+            <w:r>
+              <w:rPr>
+                <w:rStyle w:val="normaltextrun"/>
+                <w:rFonts w:ascii="Calibri" w:hAnsi="Calibri" w:cs="Calibri"/>
+                <w:color w:val="000000"/>
+                <w:sz w:val="21"/>
+                <w:szCs w:val="21"/>
+                <w:bdr w:val="none" w:sz="0" w:space="0" w:color="auto" w:frame="1"/>
+              </w:rPr>
+              <w:t>3</w:t>
+            </w:r>
+          </w:p>
+        </w:tc>
+        <w:tc>
+          <w:tcPr>
+            <w:tcW w:w="363" w:type="pct"/>
+            <w:vAlign w:val="center"/>
+          </w:tcPr>
+          <w:p>
+            <w:pPr>
+              <w:jc w:val="center"/>
+              <w:rPr>
+                <w:rStyle w:val="normaltextrun"/>
+                <w:rFonts w:ascii="Calibri" w:hAnsi="Calibri" w:cs="Calibri"/>
+                <w:color w:val="000000"/>
+                <w:sz w:val="21"/>
+                <w:szCs w:val="21"/>
+                <w:bdr w:val="none" w:sz="0" w:space="0" w:color="auto" w:frame="1"/>
+              </w:rPr>
+            </w:pPr>
+            <w:r>
+              <w:rPr>
+                <w:rStyle w:val="normaltextrun"/>
+                <w:rFonts w:ascii="Calibri" w:hAnsi="Calibri" w:cs="Calibri"/>
+                <w:color w:val="000000"/>
+                <w:sz w:val="21"/>
+                <w:szCs w:val="21"/>
+                <w:bdr w:val="none" w:sz="0" w:space="0" w:color="auto" w:frame="1"/>
+              </w:rPr>
+              <w:t>12</w:t>
+            </w:r>
+          </w:p>
+        </w:tc>
+        <w:tc>
+          <w:tcPr>
+            <w:tcW w:w="363" w:type="pct"/>
+            <w:vAlign w:val="center"/>
+          </w:tcPr>
+          <w:p>
+            <w:pPr>
+              <w:jc w:val="center"/>
+              <w:rPr>
+                <w:rStyle w:val="normaltextrun"/>
+                <w:rFonts w:ascii="Calibri" w:hAnsi="Calibri" w:cs="Calibri"/>
+                <w:color w:val="000000"/>
+                <w:sz w:val="21"/>
+                <w:szCs w:val="21"/>
+                <w:bdr w:val="none" w:sz="0" w:space="0" w:color="auto" w:frame="1"/>
+              </w:rPr>
+            </w:pPr>
+            <w:r>
+              <w:rPr>
+                <w:rStyle w:val="normaltextrun"/>
+                <w:rFonts w:ascii="Calibri" w:hAnsi="Calibri" w:cs="Calibri"/>
+                <w:color w:val="000000"/>
+                <w:sz w:val="21"/>
+                <w:szCs w:val="21"/>
+                <w:bdr w:val="none" w:sz="0" w:space="0" w:color="auto" w:frame="1"/>
+              </w:rPr>
+              <w:t>Open</w:t>
+            </w:r>
+          </w:p>
+        </w:tc>
+        <w:tc>
+          <w:tcPr>
+            <w:tcW w:w="524" w:type="pct"/>
+            <w:vAlign w:val="center"/>
+          </w:tcPr>
+          <w:p>
+            <w:pPr>
+              <w:jc w:val="center"/>
+              <w:rPr>
+                <w:rStyle w:val="normaltextrun"/>
+                <w:rFonts w:ascii="Calibri" w:hAnsi="Calibri" w:cs="Calibri"/>
+                <w:color w:val="000000"/>
+                <w:sz w:val="21"/>
+                <w:szCs w:val="21"/>
+                <w:bdr w:val="none" w:sz="0" w:space="0" w:color="auto" w:frame="1"/>
+              </w:rPr>
+            </w:pPr>
+            <w:r>
+              <w:rPr>
+                <w:rStyle w:val="normaltextrun"/>
+                <w:rFonts w:ascii="Calibri" w:hAnsi="Calibri" w:cs="Calibri"/>
+                <w:color w:val="000000"/>
+                <w:sz w:val="21"/>
+                <w:szCs w:val="21"/>
+                <w:bdr w:val="none" w:sz="0" w:space="0" w:color="auto" w:frame="1"/>
+              </w:rPr>
+              <w:t>September 2023</w:t>
+            </w:r>
+          </w:p>
+        </w:tc>
+      </w:tr>
+      <w:tr>
+        <w:tc>
+          <w:tcPr>
+            <w:tcW w:w="282" w:type="pct"/>
+            <w:vAlign w:val="center"/>
+          </w:tcPr>
+          <w:p>
+            <w:pPr>
+              <w:jc w:val="center"/>
+              <w:rPr>
+                <w:rStyle w:val="normaltextrun"/>
+                <w:rFonts w:ascii="Calibri" w:hAnsi="Calibri" w:cs="Calibri"/>
+                <w:color w:val="000000"/>
+                <w:sz w:val="21"/>
+                <w:szCs w:val="21"/>
+                <w:bdr w:val="none" w:sz="0" w:space="0" w:color="auto" w:frame="1"/>
+              </w:rPr>
+            </w:pPr>
+            <w:r>
+              <w:rPr>
+                <w:rStyle w:val="normaltextrun"/>
+                <w:rFonts w:ascii="Calibri" w:hAnsi="Calibri" w:cs="Calibri"/>
+                <w:color w:val="000000"/>
+                <w:sz w:val="21"/>
+                <w:szCs w:val="21"/>
+                <w:bdr w:val="none" w:sz="0" w:space="0" w:color="auto" w:frame="1"/>
+              </w:rPr>
+              <w:t>RID</w:t>
+            </w:r>
+            <w:r>
+              <w:rPr>
+                <w:rStyle w:val="normaltextrun"/>
+                <w:rFonts w:ascii="Calibri" w:hAnsi="Calibri" w:cs="Calibri"/>
+                <w:color w:val="000000"/>
+                <w:sz w:val="21"/>
+                <w:szCs w:val="21"/>
+                <w:bdr w:val="none" w:sz="0" w:space="0" w:color="auto" w:frame="1"/>
+              </w:rPr>
+              <w:t xml:space="preserve"> 007</w:t>
+            </w:r>
+          </w:p>
+        </w:tc>
+        <w:tc>
+          <w:tcPr>
+            <w:tcW w:w="1371" w:type="pct"/>
+            <w:vAlign w:val="center"/>
+          </w:tcPr>
+          <w:p>
+            <w:pPr>
+              <w:jc w:val="both"/>
+              <w:rPr>
+                <w:rStyle w:val="normaltextrun"/>
+                <w:rFonts w:ascii="Calibri" w:hAnsi="Calibri" w:cs="Calibri"/>
+                <w:color w:val="000000"/>
+                <w:sz w:val="21"/>
+                <w:szCs w:val="21"/>
+                <w:bdr w:val="none" w:sz="0" w:space="0" w:color="auto" w:frame="1"/>
+              </w:rPr>
+            </w:pPr>
+            <w:r>
+              <w:rPr>
+                <w:rStyle w:val="normaltextrun"/>
+                <w:rFonts w:ascii="Calibri" w:hAnsi="Calibri" w:cs="Calibri"/>
+                <w:b/>
+                <w:bCs/>
+                <w:color w:val="000000"/>
+                <w:sz w:val="21"/>
+                <w:szCs w:val="21"/>
+                <w:bdr w:val="none" w:sz="0" w:space="0" w:color="auto" w:frame="1"/>
+              </w:rPr>
+              <w:t>Poor User Experience</w:t>
+            </w:r>
+            <w:r>
+              <w:rPr>
+                <w:rStyle w:val="normaltextrun"/>
+                <w:rFonts w:ascii="Calibri" w:hAnsi="Calibri" w:cs="Calibri"/>
+                <w:color w:val="000000"/>
+                <w:sz w:val="21"/>
+                <w:szCs w:val="21"/>
+                <w:bdr w:val="none" w:sz="0" w:space="0" w:color="auto" w:frame="1"/>
+              </w:rPr>
+              <w:t xml:space="preserve"> –</w:t>
+            </w:r>
+            <w:r>
+              <w:rPr>
+                <w:rStyle w:val="normaltextrun"/>
+                <w:rFonts w:ascii="Calibri" w:hAnsi="Calibri" w:cs="Calibri"/>
+                <w:color w:val="000000"/>
+                <w:sz w:val="21"/>
+                <w:szCs w:val="21"/>
+                <w:bdr w:val="none" w:sz="0" w:space="0" w:color="auto" w:frame="1"/>
+              </w:rPr>
+              <w:t xml:space="preserve"> </w:t>
+            </w:r>
+            <w:r>
+              <w:rPr>
+                <w:rStyle w:val="normaltextrun"/>
+                <w:rFonts w:ascii="Calibri" w:hAnsi="Calibri" w:cs="Calibri"/>
+                <w:color w:val="000000"/>
+                <w:sz w:val="21"/>
+                <w:szCs w:val="21"/>
+                <w:bdr w:val="none" w:sz="0" w:space="0" w:color="auto" w:frame="1"/>
+              </w:rPr>
+              <w:t xml:space="preserve">a very technical user interface is highly likely to overwhelm ordinary users, especially if they are non-IT people. </w:t>
+            </w:r>
+          </w:p>
+        </w:tc>
+        <w:tc>
+          <w:tcPr>
+            <w:tcW w:w="605" w:type="pct"/>
+            <w:vAlign w:val="center"/>
+          </w:tcPr>
+          <w:p>
+            <w:pPr>
+              <w:jc w:val="center"/>
+              <w:rPr>
+                <w:rStyle w:val="normaltextrun"/>
+                <w:rFonts w:ascii="Calibri" w:hAnsi="Calibri" w:cs="Calibri"/>
+                <w:color w:val="000000"/>
+                <w:sz w:val="21"/>
+                <w:szCs w:val="21"/>
+                <w:bdr w:val="none" w:sz="0" w:space="0" w:color="auto" w:frame="1"/>
+              </w:rPr>
+            </w:pPr>
+            <w:r>
+              <w:rPr>
+                <w:rStyle w:val="normaltextrun"/>
+                <w:rFonts w:ascii="Calibri" w:hAnsi="Calibri" w:cs="Calibri"/>
+                <w:color w:val="000000"/>
+                <w:sz w:val="21"/>
+                <w:szCs w:val="21"/>
+                <w:bdr w:val="none" w:sz="0" w:space="0" w:color="auto" w:frame="1"/>
+              </w:rPr>
+              <w:t>Performance Issues</w:t>
+            </w:r>
+          </w:p>
+        </w:tc>
+        <w:tc>
+          <w:tcPr>
+            <w:tcW w:w="605" w:type="pct"/>
+            <w:vAlign w:val="center"/>
+          </w:tcPr>
+          <w:p>
+            <w:pPr>
+              <w:jc w:val="center"/>
+              <w:rPr>
+                <w:rStyle w:val="normaltextrun"/>
+                <w:rFonts w:ascii="Calibri" w:hAnsi="Calibri" w:cs="Calibri"/>
+                <w:color w:val="000000"/>
+                <w:sz w:val="21"/>
+                <w:szCs w:val="21"/>
+                <w:bdr w:val="none" w:sz="0" w:space="0" w:color="auto" w:frame="1"/>
+              </w:rPr>
+            </w:pPr>
+            <w:r>
+              <w:rPr>
+                <w:rStyle w:val="normaltextrun"/>
+                <w:rFonts w:ascii="Calibri" w:hAnsi="Calibri" w:cs="Calibri"/>
+                <w:color w:val="000000"/>
+                <w:sz w:val="21"/>
+                <w:szCs w:val="21"/>
+                <w:bdr w:val="none" w:sz="0" w:space="0" w:color="auto" w:frame="1"/>
+              </w:rPr>
+              <w:t>Developer Team</w:t>
+            </w:r>
+            <w:r>
+              <w:rPr>
+                <w:rStyle w:val="normaltextrun"/>
+                <w:rFonts w:ascii="Calibri" w:hAnsi="Calibri" w:cs="Calibri"/>
+                <w:color w:val="000000"/>
+                <w:sz w:val="21"/>
+                <w:szCs w:val="21"/>
+                <w:bdr w:val="none" w:sz="0" w:space="0" w:color="auto" w:frame="1"/>
+              </w:rPr>
+              <w:t>, Project Manager</w:t>
+            </w:r>
+          </w:p>
+        </w:tc>
+        <w:tc>
+          <w:tcPr>
+            <w:tcW w:w="524" w:type="pct"/>
+            <w:vAlign w:val="center"/>
+          </w:tcPr>
+          <w:p>
+            <w:pPr>
+              <w:jc w:val="center"/>
+              <w:rPr>
+                <w:rStyle w:val="normaltextrun"/>
+                <w:rFonts w:ascii="Calibri" w:hAnsi="Calibri" w:cs="Calibri"/>
+                <w:color w:val="000000"/>
+                <w:sz w:val="21"/>
+                <w:szCs w:val="21"/>
+                <w:bdr w:val="none" w:sz="0" w:space="0" w:color="auto" w:frame="1"/>
+              </w:rPr>
+            </w:pPr>
+            <w:r>
+              <w:rPr>
+                <w:rStyle w:val="normaltextrun"/>
+                <w:rFonts w:ascii="Calibri" w:hAnsi="Calibri" w:cs="Calibri"/>
+                <w:color w:val="000000"/>
+                <w:sz w:val="21"/>
+                <w:szCs w:val="21"/>
+                <w:bdr w:val="none" w:sz="0" w:space="0" w:color="auto" w:frame="1"/>
+              </w:rPr>
+              <w:t>3</w:t>
+            </w:r>
+          </w:p>
+        </w:tc>
+        <w:tc>
+          <w:tcPr>
+            <w:tcW w:w="363" w:type="pct"/>
+            <w:vAlign w:val="center"/>
+          </w:tcPr>
+          <w:p>
+            <w:pPr>
+              <w:jc w:val="center"/>
+              <w:rPr>
+                <w:rStyle w:val="normaltextrun"/>
+                <w:rFonts w:ascii="Calibri" w:hAnsi="Calibri" w:cs="Calibri"/>
+                <w:color w:val="000000"/>
+                <w:sz w:val="21"/>
+                <w:szCs w:val="21"/>
+                <w:bdr w:val="none" w:sz="0" w:space="0" w:color="auto" w:frame="1"/>
+              </w:rPr>
+            </w:pPr>
+            <w:r>
+              <w:rPr>
+                <w:rStyle w:val="normaltextrun"/>
+                <w:rFonts w:ascii="Calibri" w:hAnsi="Calibri" w:cs="Calibri"/>
+                <w:color w:val="000000"/>
+                <w:sz w:val="21"/>
+                <w:szCs w:val="21"/>
+                <w:bdr w:val="none" w:sz="0" w:space="0" w:color="auto" w:frame="1"/>
+              </w:rPr>
+              <w:t>3</w:t>
+            </w:r>
+          </w:p>
+        </w:tc>
+        <w:tc>
+          <w:tcPr>
+            <w:tcW w:w="363" w:type="pct"/>
+            <w:vAlign w:val="center"/>
+          </w:tcPr>
+          <w:p>
+            <w:pPr>
+              <w:jc w:val="center"/>
+              <w:rPr>
+                <w:rStyle w:val="normaltextrun"/>
+                <w:rFonts w:ascii="Calibri" w:hAnsi="Calibri" w:cs="Calibri"/>
+                <w:color w:val="000000"/>
+                <w:sz w:val="21"/>
+                <w:szCs w:val="21"/>
+                <w:bdr w:val="none" w:sz="0" w:space="0" w:color="auto" w:frame="1"/>
+              </w:rPr>
+            </w:pPr>
+            <w:r>
+              <w:rPr>
+                <w:rStyle w:val="normaltextrun"/>
+                <w:rFonts w:ascii="Calibri" w:hAnsi="Calibri" w:cs="Calibri"/>
+                <w:color w:val="000000"/>
+                <w:sz w:val="21"/>
+                <w:szCs w:val="21"/>
+                <w:bdr w:val="none" w:sz="0" w:space="0" w:color="auto" w:frame="1"/>
+              </w:rPr>
+              <w:t>9</w:t>
+            </w:r>
+          </w:p>
+        </w:tc>
+        <w:tc>
+          <w:tcPr>
+            <w:tcW w:w="363" w:type="pct"/>
+            <w:vAlign w:val="center"/>
+          </w:tcPr>
+          <w:p>
+            <w:pPr>
+              <w:jc w:val="center"/>
+              <w:rPr>
+                <w:rStyle w:val="normaltextrun"/>
+                <w:rFonts w:ascii="Calibri" w:hAnsi="Calibri" w:cs="Calibri"/>
+                <w:color w:val="000000"/>
+                <w:sz w:val="21"/>
+                <w:szCs w:val="21"/>
+                <w:bdr w:val="none" w:sz="0" w:space="0" w:color="auto" w:frame="1"/>
+              </w:rPr>
+            </w:pPr>
+            <w:r>
+              <w:rPr>
+                <w:rStyle w:val="normaltextrun"/>
+                <w:rFonts w:ascii="Calibri" w:hAnsi="Calibri" w:cs="Calibri"/>
+                <w:color w:val="000000"/>
+                <w:sz w:val="21"/>
+                <w:szCs w:val="21"/>
+                <w:bdr w:val="none" w:sz="0" w:space="0" w:color="auto" w:frame="1"/>
+              </w:rPr>
+              <w:t>Open</w:t>
+            </w:r>
+          </w:p>
+        </w:tc>
+        <w:tc>
+          <w:tcPr>
+            <w:tcW w:w="524" w:type="pct"/>
+            <w:vAlign w:val="center"/>
+          </w:tcPr>
+          <w:p>
+            <w:pPr>
+              <w:jc w:val="center"/>
+              <w:rPr>
+                <w:rStyle w:val="normaltextrun"/>
+                <w:rFonts w:ascii="Calibri" w:hAnsi="Calibri" w:cs="Calibri"/>
+                <w:color w:val="000000"/>
+                <w:sz w:val="21"/>
+                <w:szCs w:val="21"/>
+                <w:bdr w:val="none" w:sz="0" w:space="0" w:color="auto" w:frame="1"/>
+              </w:rPr>
+            </w:pPr>
+            <w:r>
+              <w:rPr>
+                <w:rStyle w:val="normaltextrun"/>
+                <w:rFonts w:ascii="Calibri" w:hAnsi="Calibri" w:cs="Calibri"/>
+                <w:color w:val="000000"/>
+                <w:sz w:val="21"/>
+                <w:szCs w:val="21"/>
+                <w:bdr w:val="none" w:sz="0" w:space="0" w:color="auto" w:frame="1"/>
+              </w:rPr>
+              <w:t>September 2023</w:t>
+            </w:r>
+          </w:p>
+        </w:tc>
+      </w:tr>
+    </w:tbl>
+    <w:p>
+      <w:pPr>
         <w:jc w:val="both"/>
         <w:rPr>
           <w:rStyle w:val="normaltextrun"/>
@@ -4139,6 +7532,95 @@
     </w:lvl>
   </w:abstractNum>
   <w:abstractNum w:abstractNumId="1" w15:restartNumberingAfterBreak="0">
+    <w:nsid w:val="126E47EB"/>
+    <w:multiLevelType w:val="hybridMultilevel"/>
+    <w:tmpl w:val="4118883C"/>
+    <w:lvl w:ilvl="0" w:tplc="FFFFFFFF">
+      <w:start w:val="1"/>
+      <w:numFmt w:val="decimal"/>
+      <w:lvlText w:val="%1."/>
+      <w:lvlJc w:val="left"/>
+      <w:pPr>
+        <w:ind w:left="1080" w:hanging="360"/>
+      </w:pPr>
+      <w:rPr>
+        <w:rFonts w:hint="default"/>
+      </w:rPr>
+    </w:lvl>
+    <w:lvl w:ilvl="1" w:tplc="FFFFFFFF" w:tentative="1">
+      <w:start w:val="1"/>
+      <w:numFmt w:val="lowerLetter"/>
+      <w:lvlText w:val="%2."/>
+      <w:lvlJc w:val="left"/>
+      <w:pPr>
+        <w:ind w:left="1800" w:hanging="360"/>
+      </w:pPr>
+    </w:lvl>
+    <w:lvl w:ilvl="2" w:tplc="FFFFFFFF" w:tentative="1">
+      <w:start w:val="1"/>
+      <w:numFmt w:val="lowerRoman"/>
+      <w:lvlText w:val="%3."/>
+      <w:lvlJc w:val="right"/>
+      <w:pPr>
+        <w:ind w:left="2520" w:hanging="180"/>
+      </w:pPr>
+    </w:lvl>
+    <w:lvl w:ilvl="3" w:tplc="FFFFFFFF" w:tentative="1">
+      <w:start w:val="1"/>
+      <w:numFmt w:val="decimal"/>
+      <w:lvlText w:val="%4."/>
+      <w:lvlJc w:val="left"/>
+      <w:pPr>
+        <w:ind w:left="3240" w:hanging="360"/>
+      </w:pPr>
+    </w:lvl>
+    <w:lvl w:ilvl="4" w:tplc="FFFFFFFF" w:tentative="1">
+      <w:start w:val="1"/>
+      <w:numFmt w:val="lowerLetter"/>
+      <w:lvlText w:val="%5."/>
+      <w:lvlJc w:val="left"/>
+      <w:pPr>
+        <w:ind w:left="3960" w:hanging="360"/>
+      </w:pPr>
+    </w:lvl>
+    <w:lvl w:ilvl="5" w:tplc="FFFFFFFF" w:tentative="1">
+      <w:start w:val="1"/>
+      <w:numFmt w:val="lowerRoman"/>
+      <w:lvlText w:val="%6."/>
+      <w:lvlJc w:val="right"/>
+      <w:pPr>
+        <w:ind w:left="4680" w:hanging="180"/>
+      </w:pPr>
+    </w:lvl>
+    <w:lvl w:ilvl="6" w:tplc="FFFFFFFF" w:tentative="1">
+      <w:start w:val="1"/>
+      <w:numFmt w:val="decimal"/>
+      <w:lvlText w:val="%7."/>
+      <w:lvlJc w:val="left"/>
+      <w:pPr>
+        <w:ind w:left="5400" w:hanging="360"/>
+      </w:pPr>
+    </w:lvl>
+    <w:lvl w:ilvl="7" w:tplc="FFFFFFFF" w:tentative="1">
+      <w:start w:val="1"/>
+      <w:numFmt w:val="lowerLetter"/>
+      <w:lvlText w:val="%8."/>
+      <w:lvlJc w:val="left"/>
+      <w:pPr>
+        <w:ind w:left="6120" w:hanging="360"/>
+      </w:pPr>
+    </w:lvl>
+    <w:lvl w:ilvl="8" w:tplc="FFFFFFFF" w:tentative="1">
+      <w:start w:val="1"/>
+      <w:numFmt w:val="lowerRoman"/>
+      <w:lvlText w:val="%9."/>
+      <w:lvlJc w:val="right"/>
+      <w:pPr>
+        <w:ind w:left="6840" w:hanging="180"/>
+      </w:pPr>
+    </w:lvl>
+  </w:abstractNum>
+  <w:abstractNum w:abstractNumId="2" w15:restartNumberingAfterBreak="0">
     <w:nsid w:val="1CA34E3A"/>
     <w:multiLevelType w:val="hybridMultilevel"/>
     <w:tmpl w:val="536813AC"/>
@@ -4251,7 +7733,7 @@
       </w:rPr>
     </w:lvl>
   </w:abstractNum>
-  <w:abstractNum w:abstractNumId="2" w15:restartNumberingAfterBreak="0">
+  <w:abstractNum w:abstractNumId="3" w15:restartNumberingAfterBreak="0">
     <w:nsid w:val="2E286897"/>
     <w:multiLevelType w:val="hybridMultilevel"/>
     <w:tmpl w:val="B59E1460"/>
@@ -4340,7 +7822,7 @@
       </w:pPr>
     </w:lvl>
   </w:abstractNum>
-  <w:abstractNum w:abstractNumId="3" w15:restartNumberingAfterBreak="0">
+  <w:abstractNum w:abstractNumId="4" w15:restartNumberingAfterBreak="0">
     <w:nsid w:val="37027BAE"/>
     <w:multiLevelType w:val="hybridMultilevel"/>
     <w:tmpl w:val="7CBA8E46"/>
@@ -4453,7 +7935,96 @@
       </w:rPr>
     </w:lvl>
   </w:abstractNum>
-  <w:abstractNum w:abstractNumId="4" w15:restartNumberingAfterBreak="0">
+  <w:abstractNum w:abstractNumId="5" w15:restartNumberingAfterBreak="0">
+    <w:nsid w:val="51CB0F19"/>
+    <w:multiLevelType w:val="hybridMultilevel"/>
+    <w:tmpl w:val="4118883C"/>
+    <w:lvl w:ilvl="0" w:tplc="FFFFFFFF">
+      <w:start w:val="1"/>
+      <w:numFmt w:val="decimal"/>
+      <w:lvlText w:val="%1."/>
+      <w:lvlJc w:val="left"/>
+      <w:pPr>
+        <w:ind w:left="1080" w:hanging="360"/>
+      </w:pPr>
+      <w:rPr>
+        <w:rFonts w:hint="default"/>
+      </w:rPr>
+    </w:lvl>
+    <w:lvl w:ilvl="1" w:tplc="FFFFFFFF" w:tentative="1">
+      <w:start w:val="1"/>
+      <w:numFmt w:val="lowerLetter"/>
+      <w:lvlText w:val="%2."/>
+      <w:lvlJc w:val="left"/>
+      <w:pPr>
+        <w:ind w:left="1800" w:hanging="360"/>
+      </w:pPr>
+    </w:lvl>
+    <w:lvl w:ilvl="2" w:tplc="FFFFFFFF" w:tentative="1">
+      <w:start w:val="1"/>
+      <w:numFmt w:val="lowerRoman"/>
+      <w:lvlText w:val="%3."/>
+      <w:lvlJc w:val="right"/>
+      <w:pPr>
+        <w:ind w:left="2520" w:hanging="180"/>
+      </w:pPr>
+    </w:lvl>
+    <w:lvl w:ilvl="3" w:tplc="FFFFFFFF" w:tentative="1">
+      <w:start w:val="1"/>
+      <w:numFmt w:val="decimal"/>
+      <w:lvlText w:val="%4."/>
+      <w:lvlJc w:val="left"/>
+      <w:pPr>
+        <w:ind w:left="3240" w:hanging="360"/>
+      </w:pPr>
+    </w:lvl>
+    <w:lvl w:ilvl="4" w:tplc="FFFFFFFF" w:tentative="1">
+      <w:start w:val="1"/>
+      <w:numFmt w:val="lowerLetter"/>
+      <w:lvlText w:val="%5."/>
+      <w:lvlJc w:val="left"/>
+      <w:pPr>
+        <w:ind w:left="3960" w:hanging="360"/>
+      </w:pPr>
+    </w:lvl>
+    <w:lvl w:ilvl="5" w:tplc="FFFFFFFF" w:tentative="1">
+      <w:start w:val="1"/>
+      <w:numFmt w:val="lowerRoman"/>
+      <w:lvlText w:val="%6."/>
+      <w:lvlJc w:val="right"/>
+      <w:pPr>
+        <w:ind w:left="4680" w:hanging="180"/>
+      </w:pPr>
+    </w:lvl>
+    <w:lvl w:ilvl="6" w:tplc="FFFFFFFF" w:tentative="1">
+      <w:start w:val="1"/>
+      <w:numFmt w:val="decimal"/>
+      <w:lvlText w:val="%7."/>
+      <w:lvlJc w:val="left"/>
+      <w:pPr>
+        <w:ind w:left="5400" w:hanging="360"/>
+      </w:pPr>
+    </w:lvl>
+    <w:lvl w:ilvl="7" w:tplc="FFFFFFFF" w:tentative="1">
+      <w:start w:val="1"/>
+      <w:numFmt w:val="lowerLetter"/>
+      <w:lvlText w:val="%8."/>
+      <w:lvlJc w:val="left"/>
+      <w:pPr>
+        <w:ind w:left="6120" w:hanging="360"/>
+      </w:pPr>
+    </w:lvl>
+    <w:lvl w:ilvl="8" w:tplc="FFFFFFFF" w:tentative="1">
+      <w:start w:val="1"/>
+      <w:numFmt w:val="lowerRoman"/>
+      <w:lvlText w:val="%9."/>
+      <w:lvlJc w:val="right"/>
+      <w:pPr>
+        <w:ind w:left="6840" w:hanging="180"/>
+      </w:pPr>
+    </w:lvl>
+  </w:abstractNum>
+  <w:abstractNum w:abstractNumId="6" w15:restartNumberingAfterBreak="0">
     <w:nsid w:val="6A772F35"/>
     <w:multiLevelType w:val="hybridMultilevel"/>
     <w:tmpl w:val="7EEE05CE"/>
@@ -4542,7 +8113,7 @@
       </w:pPr>
     </w:lvl>
   </w:abstractNum>
-  <w:abstractNum w:abstractNumId="5" w15:restartNumberingAfterBreak="0">
+  <w:abstractNum w:abstractNumId="7" w15:restartNumberingAfterBreak="0">
     <w:nsid w:val="6E9D43B3"/>
     <w:multiLevelType w:val="hybridMultilevel"/>
     <w:tmpl w:val="4118883C"/>
@@ -4631,7 +8202,7 @@
       </w:pPr>
     </w:lvl>
   </w:abstractNum>
-  <w:abstractNum w:abstractNumId="6" w15:restartNumberingAfterBreak="0">
+  <w:abstractNum w:abstractNumId="8" w15:restartNumberingAfterBreak="0">
     <w:nsid w:val="77D57E18"/>
     <w:multiLevelType w:val="hybridMultilevel"/>
     <w:tmpl w:val="6D584AC4"/>
@@ -4721,25 +8292,31 @@
     </w:lvl>
   </w:abstractNum>
   <w:num w:numId="1" w16cid:durableId="1660227860">
-    <w:abstractNumId w:val="3"/>
+    <w:abstractNumId w:val="4"/>
   </w:num>
   <w:num w:numId="2" w16cid:durableId="4134738">
-    <w:abstractNumId w:val="1"/>
+    <w:abstractNumId w:val="2"/>
   </w:num>
   <w:num w:numId="3" w16cid:durableId="1678383464">
-    <w:abstractNumId w:val="2"/>
+    <w:abstractNumId w:val="3"/>
   </w:num>
   <w:num w:numId="4" w16cid:durableId="1506088921">
     <w:abstractNumId w:val="0"/>
   </w:num>
   <w:num w:numId="5" w16cid:durableId="1938294049">
-    <w:abstractNumId w:val="5"/>
+    <w:abstractNumId w:val="7"/>
   </w:num>
   <w:num w:numId="6" w16cid:durableId="162208520">
-    <w:abstractNumId w:val="4"/>
+    <w:abstractNumId w:val="6"/>
   </w:num>
   <w:num w:numId="7" w16cid:durableId="942037997">
-    <w:abstractNumId w:val="6"/>
+    <w:abstractNumId w:val="8"/>
+  </w:num>
+  <w:num w:numId="8" w16cid:durableId="1331715848">
+    <w:abstractNumId w:val="1"/>
+  </w:num>
+  <w:num w:numId="9" w16cid:durableId="1536968779">
+    <w:abstractNumId w:val="5"/>
   </w:num>
 </w:numbering>
 </file>
@@ -5148,6 +8725,7 @@
   <w:style w:type="character" w:default="1" w:styleId="DefaultParagraphFont">
     <w:name w:val="Default Paragraph Font"/>
     <w:uiPriority w:val="1"/>
+    <w:semiHidden/>
     <w:unhideWhenUsed/>
   </w:style>
   <w:style w:type="table" w:default="1" w:styleId="TableNormal">

</xml_diff>